<commit_message>
✨: add some theory and one example
</commit_message>
<xml_diff>
--- a/Labs/Additional-Materials/Наближене обчислення кратних інтегралів методом Монте-Карло.docx
+++ b/Labs/Additional-Materials/Наближене обчислення кратних інтегралів методом Монте-Карло.docx
@@ -14,7 +14,6 @@
           <w:sz w:val="36"/>
           <w:szCs w:val="20"/>
           <w:shd w:val="clear" w:color="auto" w:fill="FFFFFF"/>
-          <w:lang w:val="uk-UA"/>
         </w:rPr>
       </w:pPr>
       <w:r>
@@ -25,7 +24,6 @@
           <w:sz w:val="36"/>
           <w:szCs w:val="20"/>
           <w:shd w:val="clear" w:color="auto" w:fill="FFFFFF"/>
-          <w:lang w:val="uk-UA"/>
         </w:rPr>
         <w:t>НАБЛИЖЕНЕ ОБЧИСЛЕННЯ КРАТНИХ ІНТЕГРАЛІВ МЕТОДОМ МОНТЕ-КАРЛО</w:t>
       </w:r>
@@ -42,24 +40,21 @@
           <w:sz w:val="36"/>
           <w:szCs w:val="20"/>
           <w:shd w:val="clear" w:color="auto" w:fill="FFFFFF"/>
-          <w:lang w:val="uk-UA"/>
-        </w:rPr>
-      </w:pPr>
-    </w:p>
-    <w:p>
-      <w:pPr>
-        <w:spacing w:line="276" w:lineRule="auto"/>
-        <w:rPr>
-          <w:rFonts w:ascii="Times New Roman" w:hAnsi="Times New Roman"/>
-          <w:sz w:val="28"/>
-          <w:lang w:val="uk-UA"/>
-        </w:rPr>
-      </w:pPr>
-      <w:r>
-        <w:rPr>
-          <w:rFonts w:ascii="Times New Roman" w:hAnsi="Times New Roman"/>
-          <w:sz w:val="28"/>
-          <w:lang w:val="uk-UA"/>
+        </w:rPr>
+      </w:pPr>
+    </w:p>
+    <w:p>
+      <w:pPr>
+        <w:spacing w:line="276" w:lineRule="auto"/>
+        <w:rPr>
+          <w:rFonts w:ascii="Times New Roman" w:hAnsi="Times New Roman"/>
+          <w:sz w:val="28"/>
+        </w:rPr>
+      </w:pPr>
+      <w:r>
+        <w:rPr>
+          <w:rFonts w:ascii="Times New Roman" w:hAnsi="Times New Roman"/>
+          <w:sz w:val="28"/>
         </w:rPr>
         <w:t>Метод Монте-Карло можна визначити, як метод моделювання випадкових величин з метою обчислення характеристик їхнього розподілу.</w:t>
       </w:r>
@@ -71,24 +66,55 @@
         <w:rPr>
           <w:rFonts w:ascii="Times New Roman" w:hAnsi="Times New Roman"/>
           <w:sz w:val="28"/>
-          <w:lang w:val="uk-UA"/>
-        </w:rPr>
-      </w:pPr>
-    </w:p>
-    <w:p>
-      <w:pPr>
-        <w:spacing w:line="276" w:lineRule="auto"/>
-        <w:rPr>
-          <w:rFonts w:ascii="Times New Roman" w:hAnsi="Times New Roman"/>
-          <w:sz w:val="28"/>
-          <w:lang w:val="uk-UA"/>
-        </w:rPr>
-      </w:pPr>
-      <w:r>
-        <w:rPr>
-          <w:rFonts w:ascii="Times New Roman" w:hAnsi="Times New Roman"/>
-          <w:sz w:val="28"/>
-          <w:lang w:val="uk-UA"/>
+        </w:rPr>
+      </w:pPr>
+    </w:p>
+    <w:p>
+      <w:pPr>
+        <w:spacing w:line="276" w:lineRule="auto"/>
+        <w:ind w:firstLine="0"/>
+        <w:rPr>
+          <w:rFonts w:ascii="Times New Roman" w:hAnsi="Times New Roman"/>
+          <w:sz w:val="28"/>
+        </w:rPr>
+      </w:pPr>
+      <w:r>
+        <w:rPr>
+          <w:rFonts w:ascii="Times New Roman" w:hAnsi="Times New Roman"/>
+          <w:sz w:val="28"/>
+        </w:rPr>
+        <w:tab/>
+      </w:r>
+      <w:r>
+        <w:rPr>
+          <w:rFonts w:ascii="Times New Roman" w:hAnsi="Times New Roman"/>
+          <w:sz w:val="28"/>
+        </w:rPr>
+        <w:t>Назва методу походить від назви міста Монте - Карло, який славився своїми гральними закладами, неодмінним атрибутом яких була рулетка - одне з найпростіших засобів отримання випадкових чисел з гарним рівномірним розподілом</w:t>
+      </w:r>
+    </w:p>
+    <w:p>
+      <w:pPr>
+        <w:spacing w:line="276" w:lineRule="auto"/>
+        <w:ind w:firstLine="0"/>
+        <w:rPr>
+          <w:rFonts w:ascii="Times New Roman" w:hAnsi="Times New Roman"/>
+          <w:sz w:val="28"/>
+        </w:rPr>
+      </w:pPr>
+    </w:p>
+    <w:p>
+      <w:pPr>
+        <w:spacing w:line="276" w:lineRule="auto"/>
+        <w:rPr>
+          <w:rFonts w:ascii="Times New Roman" w:hAnsi="Times New Roman"/>
+          <w:sz w:val="28"/>
+        </w:rPr>
+      </w:pPr>
+      <w:r>
+        <w:rPr>
+          <w:rFonts w:ascii="Times New Roman" w:hAnsi="Times New Roman"/>
+          <w:sz w:val="28"/>
         </w:rPr>
         <w:t xml:space="preserve">Виникнення ідеї використання випадкових явищ в області наближених обчислень прийнято відносити до 1878 року, коли появилась праця </w:t>
       </w:r>
@@ -97,7 +123,6 @@
         <w:rPr>
           <w:rFonts w:ascii="Times New Roman" w:hAnsi="Times New Roman"/>
           <w:sz w:val="28"/>
-          <w:lang w:val="uk-UA"/>
         </w:rPr>
         <w:t>Холла</w:t>
       </w:r>
@@ -106,96 +131,808 @@
         <w:rPr>
           <w:rFonts w:ascii="Times New Roman" w:hAnsi="Times New Roman"/>
           <w:sz w:val="28"/>
-          <w:lang w:val="uk-UA"/>
-        </w:rPr>
-        <w:t xml:space="preserve"> про визначення числа p за допомогою випадкових кидань голки на розграфлений паралельними лініями папір. Суть цієї праці полягає в тому, щоб експеримента</w:t>
+        </w:rPr>
+        <w:t xml:space="preserve"> про визначення числа p за допомогою випадкових кидань голки на розграфлений паралельними лініями папір. Суть цієї праці полягає в тому, щоб експериментально відтворити подію, імовірність якої виражається через число p, і приблизно оцінити цю імовірність. Багато праць по методу Монте-Карло появилися в 1955-1956 роках. Тому, можна зробити висновок про широке застосування методу Монте-Карло для вирішення прикладних задач з різних областей науки та техніки</w:t>
+      </w:r>
+    </w:p>
+    <w:p>
+      <w:pPr>
+        <w:spacing w:line="276" w:lineRule="auto"/>
+        <w:ind w:firstLine="0"/>
+        <w:rPr>
+          <w:rFonts w:ascii="Times New Roman" w:hAnsi="Times New Roman"/>
+          <w:sz w:val="28"/>
+        </w:rPr>
+      </w:pPr>
+    </w:p>
+    <w:p>
+      <w:pPr>
+        <w:spacing w:line="276" w:lineRule="auto"/>
+        <w:rPr>
+          <w:rFonts w:ascii="Times New Roman" w:hAnsi="Times New Roman"/>
+          <w:sz w:val="28"/>
+        </w:rPr>
+      </w:pPr>
+      <w:r>
+        <w:rPr>
+          <w:rFonts w:ascii="Times New Roman" w:hAnsi="Times New Roman"/>
+          <w:sz w:val="28"/>
+        </w:rPr>
+        <w:t>Спочатку метод Монте-Карло використовувався головним чином для вирішення задач нейтронної фізики, де традиційні числові методи виявилися мало придатними. Далі його вплив поши</w:t>
+      </w:r>
+      <w:r>
+        <w:rPr>
+          <w:rFonts w:ascii="Times New Roman" w:hAnsi="Times New Roman"/>
+          <w:sz w:val="28"/>
+        </w:rPr>
+        <w:t>рився на широкий клас</w:t>
+      </w:r>
+      <w:r>
+        <w:rPr>
+          <w:rFonts w:ascii="Times New Roman" w:hAnsi="Times New Roman"/>
+          <w:sz w:val="28"/>
+        </w:rPr>
+        <w:t xml:space="preserve"> задач статистичної фізики, дуже різних по своєму змісту.</w:t>
+      </w:r>
+    </w:p>
+    <w:p>
+      <w:pPr>
+        <w:spacing w:line="276" w:lineRule="auto"/>
+        <w:ind w:firstLine="0"/>
+        <w:rPr>
+          <w:rFonts w:ascii="Times New Roman" w:hAnsi="Times New Roman"/>
+          <w:sz w:val="28"/>
+        </w:rPr>
+      </w:pPr>
+    </w:p>
+    <w:p>
+      <w:pPr>
+        <w:spacing w:line="276" w:lineRule="auto"/>
+        <w:rPr>
+          <w:rFonts w:ascii="Times New Roman" w:hAnsi="Times New Roman"/>
+          <w:sz w:val="28"/>
+        </w:rPr>
+      </w:pPr>
+      <w:r>
+        <w:rPr>
+          <w:rFonts w:ascii="Times New Roman" w:hAnsi="Times New Roman"/>
+          <w:sz w:val="28"/>
+        </w:rPr>
+        <w:t>Метод Монте-Карло зробив і продовжує робити суттєвий вплив на розвиток методів обчислення математики (наприклад, розвиток методів чисельного інтегрування) і при розв’язанні багатьох задач успішно поєднується з іншими обчислювальними методами та доповнює їх. Його використовують в першу чергу в тих задачах, в яких допускається теоретично-імовірний опис. Це пояснюється як природністю отримання результату з деякою заданою імовірністю в задачах з імовірним змістом, так і істотним спрощенням процедури розв’язання</w:t>
+      </w:r>
+    </w:p>
+    <w:p>
+      <w:pPr>
+        <w:spacing w:after="160" w:line="259" w:lineRule="auto"/>
+        <w:ind w:firstLine="0"/>
+        <w:jc w:val="left"/>
+        <w:rPr>
+          <w:rFonts w:ascii="Times New Roman" w:hAnsi="Times New Roman"/>
+          <w:sz w:val="28"/>
+        </w:rPr>
+      </w:pPr>
+      <w:r>
+        <w:rPr>
+          <w:rFonts w:ascii="Times New Roman" w:hAnsi="Times New Roman"/>
+          <w:sz w:val="28"/>
+        </w:rPr>
+        <w:br w:type="page"/>
+      </w:r>
+    </w:p>
+    <w:p>
+      <w:pPr>
+        <w:spacing w:line="276" w:lineRule="auto"/>
+        <w:rPr>
+          <w:rFonts w:ascii="Times New Roman" w:hAnsi="Times New Roman"/>
+          <w:sz w:val="28"/>
+        </w:rPr>
+      </w:pPr>
+      <w:r>
+        <w:rPr>
+          <w:rFonts w:ascii="Times New Roman" w:hAnsi="Times New Roman"/>
+          <w:sz w:val="28"/>
+        </w:rPr>
+        <w:lastRenderedPageBreak/>
+        <w:t>Не існує єдиного методу Монте-Карло, цей термін описує великий і широко використовуваний клас підходів. Проте ці підходи використовують в своїй основі єдиний шаблон:</w:t>
+      </w:r>
+    </w:p>
+    <w:p>
+      <w:pPr>
+        <w:numPr>
+          <w:ilvl w:val="0"/>
+          <w:numId w:val="1"/>
+        </w:numPr>
+        <w:spacing w:line="276" w:lineRule="auto"/>
+        <w:rPr>
+          <w:rFonts w:ascii="Times New Roman" w:hAnsi="Times New Roman"/>
+          <w:sz w:val="28"/>
+        </w:rPr>
+      </w:pPr>
+      <w:r>
+        <w:rPr>
+          <w:rFonts w:ascii="Times New Roman" w:hAnsi="Times New Roman"/>
+          <w:sz w:val="28"/>
+        </w:rPr>
+        <w:t>Визначити область можливих вхідних даних.</w:t>
+      </w:r>
+    </w:p>
+    <w:p>
+      <w:pPr>
+        <w:numPr>
+          <w:ilvl w:val="0"/>
+          <w:numId w:val="1"/>
+        </w:numPr>
+        <w:spacing w:line="276" w:lineRule="auto"/>
+        <w:rPr>
+          <w:rFonts w:ascii="Times New Roman" w:hAnsi="Times New Roman"/>
+          <w:sz w:val="28"/>
+        </w:rPr>
+      </w:pPr>
+      <w:r>
+        <w:rPr>
+          <w:rFonts w:ascii="Times New Roman" w:hAnsi="Times New Roman"/>
+          <w:sz w:val="28"/>
+        </w:rPr>
+        <w:t>Випадковим чином згенерувати вхідні дані із визначеної вище області за допомогою деякого заданого розподілу ймовірностей.</w:t>
+      </w:r>
+    </w:p>
+    <w:p>
+      <w:pPr>
+        <w:numPr>
+          <w:ilvl w:val="0"/>
+          <w:numId w:val="1"/>
+        </w:numPr>
+        <w:spacing w:line="276" w:lineRule="auto"/>
+        <w:rPr>
+          <w:rFonts w:ascii="Times New Roman" w:hAnsi="Times New Roman"/>
+          <w:sz w:val="28"/>
+        </w:rPr>
+      </w:pPr>
+      <w:r>
+        <w:rPr>
+          <w:rFonts w:ascii="Times New Roman" w:hAnsi="Times New Roman"/>
+          <w:sz w:val="28"/>
+        </w:rPr>
+        <w:t>Виконати детерміновані обчислення над вхідними даними.</w:t>
+      </w:r>
+    </w:p>
+    <w:p>
+      <w:pPr>
+        <w:numPr>
+          <w:ilvl w:val="0"/>
+          <w:numId w:val="1"/>
+        </w:numPr>
+        <w:spacing w:line="276" w:lineRule="auto"/>
+        <w:rPr>
+          <w:rFonts w:ascii="Times New Roman" w:hAnsi="Times New Roman"/>
+          <w:sz w:val="28"/>
+        </w:rPr>
+      </w:pPr>
+      <w:r>
+        <w:rPr>
+          <w:rFonts w:ascii="Times New Roman" w:hAnsi="Times New Roman"/>
+          <w:sz w:val="28"/>
+        </w:rPr>
+        <w:t>Проміжні результати окремих розрахунків звести у кінцевий результат.</w:t>
+      </w:r>
+    </w:p>
+    <w:p>
+      <w:pPr>
+        <w:spacing w:line="276" w:lineRule="auto"/>
+        <w:ind w:firstLine="0"/>
+        <w:rPr>
+          <w:rFonts w:ascii="Times New Roman" w:hAnsi="Times New Roman"/>
+          <w:sz w:val="28"/>
+        </w:rPr>
+      </w:pPr>
+    </w:p>
+    <w:p>
+      <w:pPr>
+        <w:spacing w:line="276" w:lineRule="auto"/>
+        <w:ind w:firstLine="0"/>
+        <w:jc w:val="center"/>
+        <w:rPr>
+          <w:rFonts w:ascii="Times New Roman" w:hAnsi="Times New Roman"/>
+          <w:b/>
+          <w:sz w:val="40"/>
+        </w:rPr>
+      </w:pPr>
+      <w:r>
+        <w:rPr>
+          <w:rFonts w:ascii="Times New Roman" w:hAnsi="Times New Roman"/>
+          <w:b/>
+          <w:sz w:val="40"/>
+        </w:rPr>
+        <w:t>Приклади</w:t>
+      </w:r>
+    </w:p>
+    <w:p>
+      <w:pPr>
+        <w:pStyle w:val="a5"/>
+        <w:numPr>
+          <w:ilvl w:val="0"/>
+          <w:numId w:val="3"/>
+        </w:numPr>
+        <w:spacing w:line="276" w:lineRule="auto"/>
+        <w:jc w:val="center"/>
+        <w:rPr>
+          <w:rFonts w:ascii="Times New Roman" w:hAnsi="Times New Roman"/>
+          <w:b/>
+          <w:sz w:val="36"/>
+        </w:rPr>
+      </w:pPr>
+      <w:r>
+        <w:rPr>
+          <w:rFonts w:ascii="Times New Roman" w:hAnsi="Times New Roman"/>
+          <w:b/>
+          <w:sz w:val="36"/>
+        </w:rPr>
+        <w:t>Приклади з життя</w:t>
+      </w:r>
+    </w:p>
+    <w:p>
+      <w:pPr>
+        <w:pStyle w:val="a5"/>
+        <w:numPr>
+          <w:ilvl w:val="1"/>
+          <w:numId w:val="3"/>
+        </w:numPr>
+        <w:spacing w:line="276" w:lineRule="auto"/>
+        <w:rPr>
+          <w:rFonts w:ascii="Times New Roman" w:hAnsi="Times New Roman"/>
+          <w:b/>
+          <w:sz w:val="28"/>
+        </w:rPr>
+      </w:pPr>
+      <w:r>
+        <w:rPr>
+          <w:rFonts w:ascii="Times New Roman" w:hAnsi="Times New Roman"/>
+          <w:b/>
+          <w:sz w:val="28"/>
+        </w:rPr>
+        <w:t xml:space="preserve"> </w:t>
+      </w:r>
+      <w:r>
+        <w:rPr>
+          <w:rFonts w:ascii="Times New Roman" w:hAnsi="Times New Roman"/>
+          <w:b/>
+          <w:sz w:val="28"/>
+        </w:rPr>
+        <w:t>Квадрат з вписаним колом:</w:t>
+      </w:r>
+    </w:p>
+    <w:p>
+      <w:pPr>
+        <w:spacing w:line="276" w:lineRule="auto"/>
+        <w:ind w:left="720" w:firstLine="0"/>
+        <w:rPr>
+          <w:rFonts w:ascii="Times New Roman" w:hAnsi="Times New Roman"/>
+          <w:sz w:val="28"/>
+        </w:rPr>
+      </w:pPr>
+    </w:p>
+    <w:p>
+      <w:pPr>
+        <w:numPr>
+          <w:ilvl w:val="0"/>
+          <w:numId w:val="2"/>
+        </w:numPr>
+        <w:spacing w:line="276" w:lineRule="auto"/>
+        <w:rPr>
+          <w:rFonts w:ascii="Times New Roman" w:hAnsi="Times New Roman"/>
+          <w:sz w:val="28"/>
+        </w:rPr>
+      </w:pPr>
+      <w:r>
+        <w:rPr>
+          <w:rFonts w:ascii="Times New Roman" w:hAnsi="Times New Roman"/>
+          <w:sz w:val="28"/>
+        </w:rPr>
+        <w:t>Намалюйте квадрат на підлозі, а потім впишіть круг всередину квадрата. З геометрії, співвідношення площі вписаною круга до площі зовнішнього квадрата становить </w:t>
+      </w:r>
+      <w:r>
+        <w:rPr>
+          <w:rFonts w:ascii="Times New Roman" w:hAnsi="Times New Roman"/>
+          <w:vanish/>
+          <w:sz w:val="28"/>
+        </w:rPr>
+        <w:t>{\displaystyle \pi /4}</w:t>
+      </w:r>
+      <m:oMath>
+        <m:r>
+          <w:rPr>
+            <w:rFonts w:ascii="Cambria Math" w:hAnsi="Cambria Math"/>
+            <w:vanish/>
+            <w:sz w:val="28"/>
+          </w:rPr>
+          <m:t>π</m:t>
+        </m:r>
+        <m:r>
+          <w:rPr>
+            <w:rFonts w:ascii="Cambria Math" w:hAnsi="Cambria Math"/>
+            <w:sz w:val="28"/>
+          </w:rPr>
+          <m:t>π/4</m:t>
+        </m:r>
+      </m:oMath>
+    </w:p>
+    <w:p>
+      <w:pPr>
+        <w:spacing w:line="276" w:lineRule="auto"/>
+        <w:ind w:left="720" w:firstLine="0"/>
+        <w:jc w:val="center"/>
+        <w:rPr>
+          <w:rFonts w:ascii="Times New Roman" w:hAnsi="Times New Roman"/>
+          <w:sz w:val="28"/>
+          <w:lang w:val="en-US"/>
+        </w:rPr>
+      </w:pPr>
+      <w:r>
+        <w:rPr>
+          <w:rFonts w:ascii="Times New Roman" w:hAnsi="Times New Roman"/>
+          <w:sz w:val="28"/>
+          <w:lang w:val="en-US"/>
+        </w:rPr>
+        <w:drawing>
+          <wp:inline distT="0" distB="0" distL="0" distR="0" wp14:anchorId="1F6412B5" wp14:editId="5624974C">
+            <wp:extent cx="3137061" cy="704886"/>
+            <wp:effectExtent l="0" t="0" r="6350" b="0"/>
+            <wp:docPr id="1" name="Рисунок 1"/>
+            <wp:cNvGraphicFramePr>
+              <a:graphicFrameLocks xmlns:a="http://schemas.openxmlformats.org/drawingml/2006/main" noChangeAspect="1"/>
+            </wp:cNvGraphicFramePr>
+            <a:graphic xmlns:a="http://schemas.openxmlformats.org/drawingml/2006/main">
+              <a:graphicData uri="http://schemas.openxmlformats.org/drawingml/2006/picture">
+                <pic:pic xmlns:pic="http://schemas.openxmlformats.org/drawingml/2006/picture">
+                  <pic:nvPicPr>
+                    <pic:cNvPr id="1" name=""/>
+                    <pic:cNvPicPr/>
+                  </pic:nvPicPr>
+                  <pic:blipFill>
+                    <a:blip r:embed="rId6"/>
+                    <a:stretch>
+                      <a:fillRect/>
+                    </a:stretch>
+                  </pic:blipFill>
+                  <pic:spPr>
+                    <a:xfrm>
+                      <a:off x="0" y="0"/>
+                      <a:ext cx="3137061" cy="704886"/>
+                    </a:xfrm>
+                    <a:prstGeom prst="rect">
+                      <a:avLst/>
+                    </a:prstGeom>
+                  </pic:spPr>
+                </pic:pic>
+              </a:graphicData>
+            </a:graphic>
+          </wp:inline>
+        </w:drawing>
       </w:r>
       <w:bookmarkStart w:id="0" w:name="_GoBack"/>
       <w:bookmarkEnd w:id="0"/>
-      <w:r>
-        <w:rPr>
-          <w:rFonts w:ascii="Times New Roman" w:hAnsi="Times New Roman"/>
-          <w:sz w:val="28"/>
-          <w:lang w:val="uk-UA"/>
-        </w:rPr>
-        <w:t>льно відтворити подію, імовірність якої виражається через число p, і приблизно оцінити цю імовірність. Багато праць по методу Монте-Карло появилися в 1955-1956 роках. Тому, можна зробити висновок про широке застосування методу Монте-Карло для вирішення прикладних задач з різних областей науки та техніки</w:t>
-      </w:r>
-    </w:p>
-    <w:p>
-      <w:pPr>
-        <w:spacing w:line="276" w:lineRule="auto"/>
-        <w:ind w:firstLine="0"/>
-        <w:rPr>
-          <w:rFonts w:ascii="Times New Roman" w:hAnsi="Times New Roman"/>
-          <w:sz w:val="28"/>
-          <w:lang w:val="uk-UA"/>
-        </w:rPr>
-      </w:pPr>
-    </w:p>
-    <w:p>
-      <w:pPr>
-        <w:spacing w:line="276" w:lineRule="auto"/>
-        <w:rPr>
-          <w:rFonts w:ascii="Times New Roman" w:hAnsi="Times New Roman"/>
-          <w:sz w:val="28"/>
-          <w:lang w:val="uk-UA"/>
-        </w:rPr>
-      </w:pPr>
-      <w:r>
-        <w:rPr>
-          <w:rFonts w:ascii="Times New Roman" w:hAnsi="Times New Roman"/>
-          <w:sz w:val="28"/>
-          <w:lang w:val="uk-UA"/>
-        </w:rPr>
-        <w:t xml:space="preserve">Спочатку метод Монте-Карло використовувався головним чином для вирішення задач нейтронної фізики, де традиційні числові методи виявилися мало придатними. Далі його вплив поширився на широкий </w:t>
+    </w:p>
+    <w:p>
+      <w:pPr>
+        <w:numPr>
+          <w:ilvl w:val="0"/>
+          <w:numId w:val="2"/>
+        </w:numPr>
+        <w:spacing w:line="276" w:lineRule="auto"/>
+        <w:rPr>
+          <w:rFonts w:ascii="Times New Roman" w:hAnsi="Times New Roman"/>
+          <w:sz w:val="28"/>
+        </w:rPr>
+      </w:pPr>
+      <w:r>
+        <w:rPr>
+          <w:rFonts w:ascii="Times New Roman" w:hAnsi="Times New Roman"/>
+          <w:sz w:val="28"/>
+        </w:rPr>
+        <w:t>Рівномірно розкидати деякі об'єкти однакового розміру по всій площі квадрата. Наприклад, це можуть бути зерна рису.</w:t>
+      </w:r>
+    </w:p>
+    <w:p>
+      <w:pPr>
+        <w:spacing w:line="276" w:lineRule="auto"/>
+        <w:ind w:left="720" w:firstLine="0"/>
+        <w:jc w:val="center"/>
+        <w:rPr>
+          <w:rFonts w:ascii="Times New Roman" w:hAnsi="Times New Roman"/>
+          <w:sz w:val="28"/>
+        </w:rPr>
+      </w:pPr>
+      <w:r>
+        <w:rPr>
+          <w:rFonts w:ascii="Times New Roman" w:hAnsi="Times New Roman"/>
+          <w:noProof/>
+          <w:sz w:val="28"/>
+          <w:lang w:val="en-US" w:eastAsia="en-US"/>
+        </w:rPr>
+        <w:drawing>
+          <wp:inline distT="0" distB="0" distL="0" distR="0">
+            <wp:extent cx="2908300" cy="2916618"/>
+            <wp:effectExtent l="0" t="0" r="6350" b="0"/>
+            <wp:docPr id="6" name="Рисунок 6" descr="D:\Download\CirclePic.jpg.png"/>
+            <wp:cNvGraphicFramePr>
+              <a:graphicFrameLocks xmlns:a="http://schemas.openxmlformats.org/drawingml/2006/main" noChangeAspect="1"/>
+            </wp:cNvGraphicFramePr>
+            <a:graphic xmlns:a="http://schemas.openxmlformats.org/drawingml/2006/main">
+              <a:graphicData uri="http://schemas.openxmlformats.org/drawingml/2006/picture">
+                <pic:pic xmlns:pic="http://schemas.openxmlformats.org/drawingml/2006/picture">
+                  <pic:nvPicPr>
+                    <pic:cNvPr id="0" name="Picture 12" descr="D:\Download\CirclePic.jpg.png"/>
+                    <pic:cNvPicPr>
+                      <a:picLocks noChangeAspect="1" noChangeArrowheads="1"/>
+                    </pic:cNvPicPr>
+                  </pic:nvPicPr>
+                  <pic:blipFill>
+                    <a:blip r:embed="rId7">
+                      <a:extLst>
+                        <a:ext uri="{28A0092B-C50C-407E-A947-70E740481C1C}">
+                          <a14:useLocalDpi xmlns:a14="http://schemas.microsoft.com/office/drawing/2010/main" val="0"/>
+                        </a:ext>
+                      </a:extLst>
+                    </a:blip>
+                    <a:srcRect/>
+                    <a:stretch>
+                      <a:fillRect/>
+                    </a:stretch>
+                  </pic:blipFill>
+                  <pic:spPr bwMode="auto">
+                    <a:xfrm>
+                      <a:off x="0" y="0"/>
+                      <a:ext cx="2910246" cy="2918570"/>
+                    </a:xfrm>
+                    <a:prstGeom prst="rect">
+                      <a:avLst/>
+                    </a:prstGeom>
+                    <a:noFill/>
+                    <a:ln>
+                      <a:noFill/>
+                    </a:ln>
+                  </pic:spPr>
+                </pic:pic>
+              </a:graphicData>
+            </a:graphic>
+          </wp:inline>
+        </w:drawing>
+      </w:r>
+    </w:p>
+    <w:p>
+      <w:pPr>
+        <w:numPr>
+          <w:ilvl w:val="0"/>
+          <w:numId w:val="2"/>
+        </w:numPr>
+        <w:spacing w:line="276" w:lineRule="auto"/>
+        <w:rPr>
+          <w:rFonts w:ascii="Times New Roman" w:hAnsi="Times New Roman"/>
+          <w:sz w:val="28"/>
+        </w:rPr>
+      </w:pPr>
+      <w:r>
+        <w:rPr>
+          <w:rFonts w:ascii="Times New Roman" w:hAnsi="Times New Roman"/>
+          <w:sz w:val="28"/>
+        </w:rPr>
+        <w:t>Оскільки дві області знаходяться в співвідношенні </w:t>
+      </w:r>
+      <w:r>
+        <w:rPr>
+          <w:rFonts w:ascii="Times New Roman" w:hAnsi="Times New Roman"/>
+          <w:vanish/>
+          <w:sz w:val="28"/>
+        </w:rPr>
+        <w:t>{\displaystyle \pi /4}</w:t>
+      </w:r>
+      <m:oMath>
+        <m:r>
+          <w:rPr>
+            <w:rFonts w:ascii="Cambria Math" w:hAnsi="Cambria Math"/>
+            <w:sz w:val="28"/>
+          </w:rPr>
+          <m:t xml:space="preserve"> </m:t>
+        </m:r>
+        <m:r>
+          <w:rPr>
+            <w:rFonts w:ascii="Cambria Math" w:hAnsi="Cambria Math"/>
+            <w:sz w:val="28"/>
+          </w:rPr>
+          <m:t>π/4</m:t>
+        </m:r>
+      </m:oMath>
+      <w:r>
+        <w:rPr>
+          <w:rFonts w:ascii="Times New Roman" w:hAnsi="Times New Roman"/>
+          <w:sz w:val="28"/>
+        </w:rPr>
+        <w:t>, об'єкти повинні потрапити в області приблизно в тій же пропорції. Таким чином, підрахувавши кількість об'єктів в колі і розділити на загальну кількість об'єктів в квадраті, отримаємо наближене значення </w:t>
+      </w:r>
+      <w:r>
+        <w:rPr>
+          <w:rFonts w:ascii="Times New Roman" w:hAnsi="Times New Roman"/>
+          <w:vanish/>
+          <w:sz w:val="28"/>
+        </w:rPr>
+        <w:t>{\displaystyle \pi /4}</w:t>
+      </w:r>
+      <m:oMath>
+        <m:r>
+          <w:rPr>
+            <w:rFonts w:ascii="Cambria Math" w:hAnsi="Cambria Math"/>
+            <w:sz w:val="28"/>
+          </w:rPr>
+          <m:t xml:space="preserve"> </m:t>
+        </m:r>
+        <m:r>
+          <w:rPr>
+            <w:rFonts w:ascii="Cambria Math" w:hAnsi="Cambria Math"/>
+            <w:sz w:val="28"/>
+          </w:rPr>
+          <m:t>π/4</m:t>
+        </m:r>
+      </m:oMath>
+      <w:r>
+        <w:rPr>
+          <w:rFonts w:ascii="Times New Roman" w:hAnsi="Times New Roman"/>
+          <w:sz w:val="28"/>
+        </w:rPr>
+        <w:t>.</w:t>
+      </w:r>
+    </w:p>
+    <w:p>
+      <w:pPr>
+        <w:numPr>
+          <w:ilvl w:val="0"/>
+          <w:numId w:val="2"/>
+        </w:numPr>
+        <w:spacing w:line="276" w:lineRule="auto"/>
+        <w:rPr>
+          <w:rFonts w:ascii="Times New Roman" w:hAnsi="Times New Roman"/>
+          <w:sz w:val="28"/>
+        </w:rPr>
+      </w:pPr>
+      <w:r>
+        <w:rPr>
+          <w:rFonts w:ascii="Times New Roman" w:hAnsi="Times New Roman"/>
+          <w:sz w:val="28"/>
+        </w:rPr>
+        <w:lastRenderedPageBreak/>
+        <w:t>Помноживши результат на 4 буде отримано наближене значення власне самого </w:t>
+      </w:r>
+      <w:r>
+        <w:rPr>
+          <w:rFonts w:ascii="Times New Roman" w:hAnsi="Times New Roman"/>
+          <w:vanish/>
+          <w:sz w:val="28"/>
+        </w:rPr>
+        <w:t>{\displaystyle \pi }</w:t>
+      </w:r>
+      <m:oMath>
+        <m:r>
+          <w:rPr>
+            <w:rFonts w:ascii="Cambria Math" w:hAnsi="Cambria Math"/>
+            <w:sz w:val="28"/>
+          </w:rPr>
+          <m:t xml:space="preserve"> </m:t>
+        </m:r>
+        <m:r>
+          <w:rPr>
+            <w:rFonts w:ascii="Cambria Math" w:hAnsi="Cambria Math"/>
+            <w:sz w:val="28"/>
+          </w:rPr>
+          <m:t>π</m:t>
+        </m:r>
+      </m:oMath>
+      <w:r>
+        <w:rPr>
+          <w:rFonts w:ascii="Times New Roman" w:hAnsi="Times New Roman"/>
+          <w:sz w:val="28"/>
+        </w:rPr>
+        <w:t>.</w:t>
+      </w:r>
+    </w:p>
+    <w:p>
+      <w:pPr>
+        <w:spacing w:line="276" w:lineRule="auto"/>
+        <w:ind w:left="720" w:firstLine="0"/>
+        <w:rPr>
+          <w:rFonts w:ascii="Times New Roman" w:hAnsi="Times New Roman"/>
+          <w:sz w:val="28"/>
+        </w:rPr>
+      </w:pPr>
+    </w:p>
+    <w:p>
+      <w:pPr>
+        <w:spacing w:line="276" w:lineRule="auto"/>
+        <w:rPr>
+          <w:rFonts w:ascii="Times New Roman" w:hAnsi="Times New Roman"/>
+          <w:sz w:val="28"/>
+        </w:rPr>
+      </w:pPr>
+      <w:r>
+        <w:rPr>
+          <w:rFonts w:ascii="Times New Roman" w:hAnsi="Times New Roman"/>
+          <w:sz w:val="28"/>
+        </w:rPr>
+        <w:t>У цій процедурі вхідною областю є квадрат, який описує коло. Генеруються випадкові вхідні дані, тобто розсіювання зерна на квадрат, потім виконуються обчислення на кожному вході</w:t>
+      </w:r>
+      <w:r>
+        <w:rPr>
+          <w:rFonts w:ascii="Times New Roman" w:hAnsi="Times New Roman"/>
+          <w:sz w:val="28"/>
+        </w:rPr>
+        <w:t xml:space="preserve"> </w:t>
+      </w:r>
+      <w:r>
+        <w:rPr>
+          <w:rFonts w:ascii="Times New Roman" w:hAnsi="Times New Roman"/>
+          <w:sz w:val="28"/>
+        </w:rPr>
+        <w:t xml:space="preserve">(проводиться перевірка на те, чи попало зерно в коло). </w:t>
       </w:r>
       <w:proofErr w:type="spellStart"/>
       <w:r>
         <w:rPr>
           <w:rFonts w:ascii="Times New Roman" w:hAnsi="Times New Roman"/>
           <w:sz w:val="28"/>
-          <w:lang w:val="uk-UA"/>
-        </w:rPr>
-        <w:t>класс</w:t>
+        </w:rPr>
+        <w:t>Кінцево</w:t>
       </w:r>
       <w:proofErr w:type="spellEnd"/>
       <w:r>
         <w:rPr>
           <w:rFonts w:ascii="Times New Roman" w:hAnsi="Times New Roman"/>
           <w:sz w:val="28"/>
-          <w:lang w:val="uk-UA"/>
-        </w:rPr>
-        <w:t xml:space="preserve"> задач статистичної фізики, дуже різних по своєму змісту.</w:t>
-      </w:r>
-    </w:p>
-    <w:p>
-      <w:pPr>
-        <w:spacing w:line="276" w:lineRule="auto"/>
-        <w:ind w:firstLine="0"/>
-        <w:rPr>
-          <w:rFonts w:ascii="Times New Roman" w:hAnsi="Times New Roman"/>
-          <w:sz w:val="28"/>
-          <w:lang w:val="uk-UA"/>
-        </w:rPr>
-      </w:pPr>
-    </w:p>
-    <w:p>
-      <w:pPr>
-        <w:spacing w:line="276" w:lineRule="auto"/>
-        <w:rPr>
-          <w:rFonts w:ascii="Times New Roman" w:hAnsi="Times New Roman"/>
-          <w:sz w:val="28"/>
-          <w:lang w:val="uk-UA"/>
-        </w:rPr>
-      </w:pPr>
-      <w:r>
-        <w:rPr>
-          <w:rFonts w:ascii="Times New Roman" w:hAnsi="Times New Roman"/>
-          <w:sz w:val="28"/>
-          <w:lang w:val="uk-UA"/>
-        </w:rPr>
-        <w:t>Метод Монте-Карло зробив і продовжує робити суттєвий вплив на розвиток методів обчислення математики (наприклад, розвиток методів чисельного інтегрування) і при розв’язанні багатьох задач успішно поєднується з іншими обчислювальними методами та доповнює їх. Його використовують в першу чергу в тих задачах, в яких допускається теоретично-імовірний опис. Це пояснюється як природністю отримання результату з деякою заданою імовірністю в задачах з імовірним змістом, так і істотним спрощенням процедури розв’язання</w:t>
-      </w:r>
+        </w:rPr>
+        <w:t>, ми сумуємо результати, щоб отримати остаточний результат, безпосередньо наближення </w:t>
+      </w:r>
+      <w:r>
+        <w:rPr>
+          <w:rFonts w:ascii="Times New Roman" w:hAnsi="Times New Roman"/>
+          <w:vanish/>
+          <w:sz w:val="28"/>
+        </w:rPr>
+        <w:t>{\displaystyle \pi }</w:t>
+      </w:r>
+      <m:oMath>
+        <m:r>
+          <w:rPr>
+            <w:rFonts w:ascii="Cambria Math" w:hAnsi="Cambria Math"/>
+            <w:sz w:val="28"/>
+          </w:rPr>
+          <m:t xml:space="preserve"> </m:t>
+        </m:r>
+        <m:r>
+          <w:rPr>
+            <w:rFonts w:ascii="Cambria Math" w:hAnsi="Cambria Math"/>
+            <w:sz w:val="28"/>
+          </w:rPr>
+          <m:t>π</m:t>
+        </m:r>
+      </m:oMath>
+      <w:r>
+        <w:rPr>
+          <w:rFonts w:ascii="Times New Roman" w:hAnsi="Times New Roman"/>
+          <w:sz w:val="28"/>
+        </w:rPr>
+        <w:t>.</w:t>
+      </w:r>
+    </w:p>
+    <w:p>
+      <w:pPr>
+        <w:spacing w:line="276" w:lineRule="auto"/>
+        <w:rPr>
+          <w:rFonts w:ascii="Times New Roman" w:hAnsi="Times New Roman"/>
+          <w:sz w:val="28"/>
+        </w:rPr>
+      </w:pPr>
+      <w:r>
+        <w:rPr>
+          <w:rFonts w:ascii="Times New Roman" w:hAnsi="Times New Roman"/>
+          <w:sz w:val="28"/>
+        </w:rPr>
+        <w:t>Є два важливих моменти, які слід враховувати: По-перше, якщо зерна не розподілені рівномірно, то наше наближення буде мінімальним.</w:t>
+      </w:r>
+    </w:p>
+    <w:p>
+      <w:pPr>
+        <w:spacing w:line="276" w:lineRule="auto"/>
+        <w:rPr>
+          <w:rFonts w:ascii="Times New Roman" w:hAnsi="Times New Roman"/>
+          <w:sz w:val="28"/>
+        </w:rPr>
+      </w:pPr>
+      <w:r>
+        <w:rPr>
+          <w:rFonts w:ascii="Times New Roman" w:hAnsi="Times New Roman"/>
+          <w:sz w:val="28"/>
+        </w:rPr>
+        <w:t xml:space="preserve">По-друге, потрібно, щоб була велика кількість вхідних даних. Наближення, як правило, є поганим, якщо лише декілька </w:t>
+      </w:r>
+      <w:proofErr w:type="spellStart"/>
+      <w:r>
+        <w:rPr>
+          <w:rFonts w:ascii="Times New Roman" w:hAnsi="Times New Roman"/>
+          <w:sz w:val="28"/>
+        </w:rPr>
+        <w:t>зерен</w:t>
+      </w:r>
+      <w:proofErr w:type="spellEnd"/>
+      <w:r>
+        <w:rPr>
+          <w:rFonts w:ascii="Times New Roman" w:hAnsi="Times New Roman"/>
+          <w:sz w:val="28"/>
+        </w:rPr>
+        <w:t xml:space="preserve"> випадково впали на площу.</w:t>
+      </w:r>
+    </w:p>
+    <w:p>
+      <w:pPr>
+        <w:spacing w:line="276" w:lineRule="auto"/>
+        <w:rPr>
+          <w:rFonts w:ascii="Times New Roman" w:hAnsi="Times New Roman"/>
+          <w:sz w:val="28"/>
+        </w:rPr>
+      </w:pPr>
+      <w:r>
+        <w:rPr>
+          <w:rFonts w:ascii="Times New Roman" w:hAnsi="Times New Roman"/>
+          <w:sz w:val="28"/>
+        </w:rPr>
+        <w:t>Використання методів Монте-Карло вимагає великої кількості випадкових чисел, їх використання стимулювало розвиток багатьох генераторів псевдовипадкових чисел, які є набагато швидшими в використанні, ніж таблиці випадкових чисел, що раніше використовувалися для статистичної вибірки.</w:t>
+      </w:r>
+    </w:p>
+    <w:p>
+      <w:pPr>
+        <w:spacing w:line="276" w:lineRule="auto"/>
+        <w:rPr>
+          <w:rFonts w:ascii="Times New Roman" w:hAnsi="Times New Roman"/>
+          <w:sz w:val="28"/>
+        </w:rPr>
+      </w:pPr>
+    </w:p>
+    <w:p>
+      <w:pPr>
+        <w:pStyle w:val="a5"/>
+        <w:numPr>
+          <w:ilvl w:val="1"/>
+          <w:numId w:val="3"/>
+        </w:numPr>
+        <w:spacing w:line="276" w:lineRule="auto"/>
+        <w:rPr>
+          <w:rFonts w:ascii="Times New Roman" w:hAnsi="Times New Roman"/>
+          <w:b/>
+          <w:sz w:val="28"/>
+        </w:rPr>
+      </w:pPr>
+      <w:r>
+        <w:rPr>
+          <w:rFonts w:ascii="Times New Roman" w:hAnsi="Times New Roman"/>
+          <w:b/>
+          <w:sz w:val="28"/>
+        </w:rPr>
+        <w:t xml:space="preserve"> </w:t>
+      </w:r>
+      <w:r>
+        <w:rPr>
+          <w:rFonts w:ascii="Times New Roman" w:hAnsi="Times New Roman"/>
+          <w:b/>
+          <w:sz w:val="28"/>
+        </w:rPr>
+        <w:t>Квадрат з вписаним колом:</w:t>
+      </w:r>
+    </w:p>
+    <w:p>
+      <w:pPr>
+        <w:spacing w:line="276" w:lineRule="auto"/>
+        <w:ind w:firstLine="720"/>
+        <w:rPr>
+          <w:rFonts w:ascii="Times New Roman" w:hAnsi="Times New Roman"/>
+          <w:sz w:val="28"/>
+        </w:rPr>
+      </w:pPr>
     </w:p>
     <w:sectPr>
       <w:pgSz w:w="11906" w:h="16838"/>
@@ -205,6 +942,459 @@
     </w:sectPr>
   </w:body>
 </w:document>
+</file>
+
+<file path=word/numbering.xml><?xml version="1.0" encoding="utf-8"?>
+<w:numbering xmlns:wpc="http://schemas.microsoft.com/office/word/2010/wordprocessingCanvas" xmlns:cx="http://schemas.microsoft.com/office/drawing/2014/chartex" xmlns:cx1="http://schemas.microsoft.com/office/drawing/2015/9/8/chartex" xmlns:mc="http://schemas.openxmlformats.org/markup-compatibility/2006" xmlns:o="urn:schemas-microsoft-com:office:office" xmlns:r="http://schemas.openxmlformats.org/officeDocument/2006/relationships" xmlns:m="http://schemas.openxmlformats.org/officeDocument/2006/math" xmlns:v="urn:schemas-microsoft-com:vml" xmlns:wp14="http://schemas.microsoft.com/office/word/2010/wordprocessingDrawing" xmlns:wp="http://schemas.openxmlformats.org/drawingml/2006/wordprocessingDrawing" xmlns:w10="urn:schemas-microsoft-com:office:word" xmlns:w="http://schemas.openxmlformats.org/wordprocessingml/2006/main" xmlns:w14="http://schemas.microsoft.com/office/word/2010/wordml" xmlns:w15="http://schemas.microsoft.com/office/word/2012/wordml" xmlns:w16se="http://schemas.microsoft.com/office/word/2015/wordml/symex" xmlns:wpg="http://schemas.microsoft.com/office/word/2010/wordprocessingGroup" xmlns:wpi="http://schemas.microsoft.com/office/word/2010/wordprocessingInk" xmlns:wne="http://schemas.microsoft.com/office/word/2006/wordml" xmlns:wps="http://schemas.microsoft.com/office/word/2010/wordprocessingShape" mc:Ignorable="w14 w15 w16se wp14">
+  <w:abstractNum w:abstractNumId="0" w15:restartNumberingAfterBreak="0">
+    <w:nsid w:val="11423F46"/>
+    <w:multiLevelType w:val="hybridMultilevel"/>
+    <w:tmpl w:val="6F6608C2"/>
+    <w:lvl w:ilvl="0" w:tplc="35A21358">
+      <w:start w:val="1"/>
+      <w:numFmt w:val="decimal"/>
+      <w:lvlText w:val="%1."/>
+      <w:lvlJc w:val="left"/>
+      <w:pPr>
+        <w:ind w:left="1069" w:hanging="360"/>
+      </w:pPr>
+      <w:rPr>
+        <w:rFonts w:hint="default"/>
+      </w:rPr>
+    </w:lvl>
+    <w:lvl w:ilvl="1" w:tplc="04090019" w:tentative="1">
+      <w:start w:val="1"/>
+      <w:numFmt w:val="lowerLetter"/>
+      <w:lvlText w:val="%2."/>
+      <w:lvlJc w:val="left"/>
+      <w:pPr>
+        <w:ind w:left="1789" w:hanging="360"/>
+      </w:pPr>
+    </w:lvl>
+    <w:lvl w:ilvl="2" w:tplc="0409001B" w:tentative="1">
+      <w:start w:val="1"/>
+      <w:numFmt w:val="lowerRoman"/>
+      <w:lvlText w:val="%3."/>
+      <w:lvlJc w:val="right"/>
+      <w:pPr>
+        <w:ind w:left="2509" w:hanging="180"/>
+      </w:pPr>
+    </w:lvl>
+    <w:lvl w:ilvl="3" w:tplc="0409000F" w:tentative="1">
+      <w:start w:val="1"/>
+      <w:numFmt w:val="decimal"/>
+      <w:lvlText w:val="%4."/>
+      <w:lvlJc w:val="left"/>
+      <w:pPr>
+        <w:ind w:left="3229" w:hanging="360"/>
+      </w:pPr>
+    </w:lvl>
+    <w:lvl w:ilvl="4" w:tplc="04090019" w:tentative="1">
+      <w:start w:val="1"/>
+      <w:numFmt w:val="lowerLetter"/>
+      <w:lvlText w:val="%5."/>
+      <w:lvlJc w:val="left"/>
+      <w:pPr>
+        <w:ind w:left="3949" w:hanging="360"/>
+      </w:pPr>
+    </w:lvl>
+    <w:lvl w:ilvl="5" w:tplc="0409001B" w:tentative="1">
+      <w:start w:val="1"/>
+      <w:numFmt w:val="lowerRoman"/>
+      <w:lvlText w:val="%6."/>
+      <w:lvlJc w:val="right"/>
+      <w:pPr>
+        <w:ind w:left="4669" w:hanging="180"/>
+      </w:pPr>
+    </w:lvl>
+    <w:lvl w:ilvl="6" w:tplc="0409000F" w:tentative="1">
+      <w:start w:val="1"/>
+      <w:numFmt w:val="decimal"/>
+      <w:lvlText w:val="%7."/>
+      <w:lvlJc w:val="left"/>
+      <w:pPr>
+        <w:ind w:left="5389" w:hanging="360"/>
+      </w:pPr>
+    </w:lvl>
+    <w:lvl w:ilvl="7" w:tplc="04090019" w:tentative="1">
+      <w:start w:val="1"/>
+      <w:numFmt w:val="lowerLetter"/>
+      <w:lvlText w:val="%8."/>
+      <w:lvlJc w:val="left"/>
+      <w:pPr>
+        <w:ind w:left="6109" w:hanging="360"/>
+      </w:pPr>
+    </w:lvl>
+    <w:lvl w:ilvl="8" w:tplc="0409001B" w:tentative="1">
+      <w:start w:val="1"/>
+      <w:numFmt w:val="lowerRoman"/>
+      <w:lvlText w:val="%9."/>
+      <w:lvlJc w:val="right"/>
+      <w:pPr>
+        <w:ind w:left="6829" w:hanging="180"/>
+      </w:pPr>
+    </w:lvl>
+  </w:abstractNum>
+  <w:abstractNum w:abstractNumId="1" w15:restartNumberingAfterBreak="0">
+    <w:nsid w:val="18134086"/>
+    <w:multiLevelType w:val="multilevel"/>
+    <w:tmpl w:val="25D2410C"/>
+    <w:lvl w:ilvl="0">
+      <w:start w:val="1"/>
+      <w:numFmt w:val="decimal"/>
+      <w:lvlText w:val="%1."/>
+      <w:lvlJc w:val="left"/>
+      <w:pPr>
+        <w:tabs>
+          <w:tab w:val="num" w:pos="720"/>
+        </w:tabs>
+        <w:ind w:left="720" w:hanging="360"/>
+      </w:pPr>
+    </w:lvl>
+    <w:lvl w:ilvl="1" w:tentative="1">
+      <w:start w:val="1"/>
+      <w:numFmt w:val="decimal"/>
+      <w:lvlText w:val="%2."/>
+      <w:lvlJc w:val="left"/>
+      <w:pPr>
+        <w:tabs>
+          <w:tab w:val="num" w:pos="1440"/>
+        </w:tabs>
+        <w:ind w:left="1440" w:hanging="360"/>
+      </w:pPr>
+    </w:lvl>
+    <w:lvl w:ilvl="2" w:tentative="1">
+      <w:start w:val="1"/>
+      <w:numFmt w:val="decimal"/>
+      <w:lvlText w:val="%3."/>
+      <w:lvlJc w:val="left"/>
+      <w:pPr>
+        <w:tabs>
+          <w:tab w:val="num" w:pos="2160"/>
+        </w:tabs>
+        <w:ind w:left="2160" w:hanging="360"/>
+      </w:pPr>
+    </w:lvl>
+    <w:lvl w:ilvl="3" w:tentative="1">
+      <w:start w:val="1"/>
+      <w:numFmt w:val="decimal"/>
+      <w:lvlText w:val="%4."/>
+      <w:lvlJc w:val="left"/>
+      <w:pPr>
+        <w:tabs>
+          <w:tab w:val="num" w:pos="2880"/>
+        </w:tabs>
+        <w:ind w:left="2880" w:hanging="360"/>
+      </w:pPr>
+    </w:lvl>
+    <w:lvl w:ilvl="4" w:tentative="1">
+      <w:start w:val="1"/>
+      <w:numFmt w:val="decimal"/>
+      <w:lvlText w:val="%5."/>
+      <w:lvlJc w:val="left"/>
+      <w:pPr>
+        <w:tabs>
+          <w:tab w:val="num" w:pos="3600"/>
+        </w:tabs>
+        <w:ind w:left="3600" w:hanging="360"/>
+      </w:pPr>
+    </w:lvl>
+    <w:lvl w:ilvl="5" w:tentative="1">
+      <w:start w:val="1"/>
+      <w:numFmt w:val="decimal"/>
+      <w:lvlText w:val="%6."/>
+      <w:lvlJc w:val="left"/>
+      <w:pPr>
+        <w:tabs>
+          <w:tab w:val="num" w:pos="4320"/>
+        </w:tabs>
+        <w:ind w:left="4320" w:hanging="360"/>
+      </w:pPr>
+    </w:lvl>
+    <w:lvl w:ilvl="6" w:tentative="1">
+      <w:start w:val="1"/>
+      <w:numFmt w:val="decimal"/>
+      <w:lvlText w:val="%7."/>
+      <w:lvlJc w:val="left"/>
+      <w:pPr>
+        <w:tabs>
+          <w:tab w:val="num" w:pos="5040"/>
+        </w:tabs>
+        <w:ind w:left="5040" w:hanging="360"/>
+      </w:pPr>
+    </w:lvl>
+    <w:lvl w:ilvl="7" w:tentative="1">
+      <w:start w:val="1"/>
+      <w:numFmt w:val="decimal"/>
+      <w:lvlText w:val="%8."/>
+      <w:lvlJc w:val="left"/>
+      <w:pPr>
+        <w:tabs>
+          <w:tab w:val="num" w:pos="5760"/>
+        </w:tabs>
+        <w:ind w:left="5760" w:hanging="360"/>
+      </w:pPr>
+    </w:lvl>
+    <w:lvl w:ilvl="8" w:tentative="1">
+      <w:start w:val="1"/>
+      <w:numFmt w:val="decimal"/>
+      <w:lvlText w:val="%9."/>
+      <w:lvlJc w:val="left"/>
+      <w:pPr>
+        <w:tabs>
+          <w:tab w:val="num" w:pos="6480"/>
+        </w:tabs>
+        <w:ind w:left="6480" w:hanging="360"/>
+      </w:pPr>
+    </w:lvl>
+  </w:abstractNum>
+  <w:abstractNum w:abstractNumId="2" w15:restartNumberingAfterBreak="0">
+    <w:nsid w:val="24C54A86"/>
+    <w:multiLevelType w:val="multilevel"/>
+    <w:tmpl w:val="2618EFAC"/>
+    <w:lvl w:ilvl="0">
+      <w:start w:val="1"/>
+      <w:numFmt w:val="decimal"/>
+      <w:lvlText w:val="%1."/>
+      <w:lvlJc w:val="left"/>
+      <w:pPr>
+        <w:ind w:left="720" w:hanging="360"/>
+      </w:pPr>
+      <w:rPr>
+        <w:rFonts w:hint="default"/>
+      </w:rPr>
+    </w:lvl>
+    <w:lvl w:ilvl="1">
+      <w:start w:val="1"/>
+      <w:numFmt w:val="decimal"/>
+      <w:isLgl/>
+      <w:lvlText w:val="%1.%2"/>
+      <w:lvlJc w:val="left"/>
+      <w:pPr>
+        <w:ind w:left="1069" w:hanging="360"/>
+      </w:pPr>
+      <w:rPr>
+        <w:rFonts w:hint="default"/>
+      </w:rPr>
+    </w:lvl>
+    <w:lvl w:ilvl="2">
+      <w:start w:val="1"/>
+      <w:numFmt w:val="decimal"/>
+      <w:isLgl/>
+      <w:lvlText w:val="%1.%2.%3"/>
+      <w:lvlJc w:val="left"/>
+      <w:pPr>
+        <w:ind w:left="1778" w:hanging="720"/>
+      </w:pPr>
+      <w:rPr>
+        <w:rFonts w:hint="default"/>
+      </w:rPr>
+    </w:lvl>
+    <w:lvl w:ilvl="3">
+      <w:start w:val="1"/>
+      <w:numFmt w:val="decimal"/>
+      <w:isLgl/>
+      <w:lvlText w:val="%1.%2.%3.%4"/>
+      <w:lvlJc w:val="left"/>
+      <w:pPr>
+        <w:ind w:left="2487" w:hanging="1080"/>
+      </w:pPr>
+      <w:rPr>
+        <w:rFonts w:hint="default"/>
+      </w:rPr>
+    </w:lvl>
+    <w:lvl w:ilvl="4">
+      <w:start w:val="1"/>
+      <w:numFmt w:val="decimal"/>
+      <w:isLgl/>
+      <w:lvlText w:val="%1.%2.%3.%4.%5"/>
+      <w:lvlJc w:val="left"/>
+      <w:pPr>
+        <w:ind w:left="2836" w:hanging="1080"/>
+      </w:pPr>
+      <w:rPr>
+        <w:rFonts w:hint="default"/>
+      </w:rPr>
+    </w:lvl>
+    <w:lvl w:ilvl="5">
+      <w:start w:val="1"/>
+      <w:numFmt w:val="decimal"/>
+      <w:isLgl/>
+      <w:lvlText w:val="%1.%2.%3.%4.%5.%6"/>
+      <w:lvlJc w:val="left"/>
+      <w:pPr>
+        <w:ind w:left="3545" w:hanging="1440"/>
+      </w:pPr>
+      <w:rPr>
+        <w:rFonts w:hint="default"/>
+      </w:rPr>
+    </w:lvl>
+    <w:lvl w:ilvl="6">
+      <w:start w:val="1"/>
+      <w:numFmt w:val="decimal"/>
+      <w:isLgl/>
+      <w:lvlText w:val="%1.%2.%3.%4.%5.%6.%7"/>
+      <w:lvlJc w:val="left"/>
+      <w:pPr>
+        <w:ind w:left="3894" w:hanging="1440"/>
+      </w:pPr>
+      <w:rPr>
+        <w:rFonts w:hint="default"/>
+      </w:rPr>
+    </w:lvl>
+    <w:lvl w:ilvl="7">
+      <w:start w:val="1"/>
+      <w:numFmt w:val="decimal"/>
+      <w:isLgl/>
+      <w:lvlText w:val="%1.%2.%3.%4.%5.%6.%7.%8"/>
+      <w:lvlJc w:val="left"/>
+      <w:pPr>
+        <w:ind w:left="4603" w:hanging="1800"/>
+      </w:pPr>
+      <w:rPr>
+        <w:rFonts w:hint="default"/>
+      </w:rPr>
+    </w:lvl>
+    <w:lvl w:ilvl="8">
+      <w:start w:val="1"/>
+      <w:numFmt w:val="decimal"/>
+      <w:isLgl/>
+      <w:lvlText w:val="%1.%2.%3.%4.%5.%6.%7.%8.%9"/>
+      <w:lvlJc w:val="left"/>
+      <w:pPr>
+        <w:ind w:left="5312" w:hanging="2160"/>
+      </w:pPr>
+      <w:rPr>
+        <w:rFonts w:hint="default"/>
+      </w:rPr>
+    </w:lvl>
+  </w:abstractNum>
+  <w:abstractNum w:abstractNumId="3" w15:restartNumberingAfterBreak="0">
+    <w:nsid w:val="302C5409"/>
+    <w:multiLevelType w:val="multilevel"/>
+    <w:tmpl w:val="41A84590"/>
+    <w:lvl w:ilvl="0">
+      <w:start w:val="1"/>
+      <w:numFmt w:val="decimal"/>
+      <w:lvlText w:val="%1."/>
+      <w:lvlJc w:val="left"/>
+      <w:pPr>
+        <w:tabs>
+          <w:tab w:val="num" w:pos="720"/>
+        </w:tabs>
+        <w:ind w:left="720" w:hanging="360"/>
+      </w:pPr>
+    </w:lvl>
+    <w:lvl w:ilvl="1" w:tentative="1">
+      <w:start w:val="1"/>
+      <w:numFmt w:val="decimal"/>
+      <w:lvlText w:val="%2."/>
+      <w:lvlJc w:val="left"/>
+      <w:pPr>
+        <w:tabs>
+          <w:tab w:val="num" w:pos="1440"/>
+        </w:tabs>
+        <w:ind w:left="1440" w:hanging="360"/>
+      </w:pPr>
+    </w:lvl>
+    <w:lvl w:ilvl="2" w:tentative="1">
+      <w:start w:val="1"/>
+      <w:numFmt w:val="decimal"/>
+      <w:lvlText w:val="%3."/>
+      <w:lvlJc w:val="left"/>
+      <w:pPr>
+        <w:tabs>
+          <w:tab w:val="num" w:pos="2160"/>
+        </w:tabs>
+        <w:ind w:left="2160" w:hanging="360"/>
+      </w:pPr>
+    </w:lvl>
+    <w:lvl w:ilvl="3" w:tentative="1">
+      <w:start w:val="1"/>
+      <w:numFmt w:val="decimal"/>
+      <w:lvlText w:val="%4."/>
+      <w:lvlJc w:val="left"/>
+      <w:pPr>
+        <w:tabs>
+          <w:tab w:val="num" w:pos="2880"/>
+        </w:tabs>
+        <w:ind w:left="2880" w:hanging="360"/>
+      </w:pPr>
+    </w:lvl>
+    <w:lvl w:ilvl="4" w:tentative="1">
+      <w:start w:val="1"/>
+      <w:numFmt w:val="decimal"/>
+      <w:lvlText w:val="%5."/>
+      <w:lvlJc w:val="left"/>
+      <w:pPr>
+        <w:tabs>
+          <w:tab w:val="num" w:pos="3600"/>
+        </w:tabs>
+        <w:ind w:left="3600" w:hanging="360"/>
+      </w:pPr>
+    </w:lvl>
+    <w:lvl w:ilvl="5" w:tentative="1">
+      <w:start w:val="1"/>
+      <w:numFmt w:val="decimal"/>
+      <w:lvlText w:val="%6."/>
+      <w:lvlJc w:val="left"/>
+      <w:pPr>
+        <w:tabs>
+          <w:tab w:val="num" w:pos="4320"/>
+        </w:tabs>
+        <w:ind w:left="4320" w:hanging="360"/>
+      </w:pPr>
+    </w:lvl>
+    <w:lvl w:ilvl="6" w:tentative="1">
+      <w:start w:val="1"/>
+      <w:numFmt w:val="decimal"/>
+      <w:lvlText w:val="%7."/>
+      <w:lvlJc w:val="left"/>
+      <w:pPr>
+        <w:tabs>
+          <w:tab w:val="num" w:pos="5040"/>
+        </w:tabs>
+        <w:ind w:left="5040" w:hanging="360"/>
+      </w:pPr>
+    </w:lvl>
+    <w:lvl w:ilvl="7" w:tentative="1">
+      <w:start w:val="1"/>
+      <w:numFmt w:val="decimal"/>
+      <w:lvlText w:val="%8."/>
+      <w:lvlJc w:val="left"/>
+      <w:pPr>
+        <w:tabs>
+          <w:tab w:val="num" w:pos="5760"/>
+        </w:tabs>
+        <w:ind w:left="5760" w:hanging="360"/>
+      </w:pPr>
+    </w:lvl>
+    <w:lvl w:ilvl="8" w:tentative="1">
+      <w:start w:val="1"/>
+      <w:numFmt w:val="decimal"/>
+      <w:lvlText w:val="%9."/>
+      <w:lvlJc w:val="left"/>
+      <w:pPr>
+        <w:tabs>
+          <w:tab w:val="num" w:pos="6480"/>
+        </w:tabs>
+        <w:ind w:left="6480" w:hanging="360"/>
+      </w:pPr>
+    </w:lvl>
+  </w:abstractNum>
+  <w:num w:numId="1">
+    <w:abstractNumId w:val="3"/>
+  </w:num>
+  <w:num w:numId="2">
+    <w:abstractNumId w:val="1"/>
+  </w:num>
+  <w:num w:numId="3">
+    <w:abstractNumId w:val="2"/>
+  </w:num>
+  <w:num w:numId="4">
+    <w:abstractNumId w:val="0"/>
+  </w:num>
+</w:numbering>
 </file>
 
 <file path=word/styles.xml><?xml version="1.0" encoding="utf-8"?>
@@ -610,7 +1800,7 @@
       <w:rFonts w:ascii="Arial" w:eastAsia="Times New Roman" w:hAnsi="Arial" w:cs="Times New Roman"/>
       <w:sz w:val="24"/>
       <w:szCs w:val="24"/>
-      <w:lang w:val="ru-RU" w:eastAsia="ru-RU"/>
+      <w:lang w:val="uk-UA" w:eastAsia="ru-RU"/>
     </w:rPr>
   </w:style>
   <w:style w:type="paragraph" w:styleId="3">
@@ -695,6 +1885,27 @@
       <w:color w:val="0000FF"/>
       <w:u w:val="single"/>
     </w:rPr>
+  </w:style>
+  <w:style w:type="character" w:styleId="a4">
+    <w:name w:val="Placeholder Text"/>
+    <w:basedOn w:val="a0"/>
+    <w:uiPriority w:val="99"/>
+    <w:semiHidden/>
+    <w:rsid w:val="00447C21"/>
+    <w:rPr>
+      <w:color w:val="808080"/>
+    </w:rPr>
+  </w:style>
+  <w:style w:type="paragraph" w:styleId="a5">
+    <w:name w:val="List Paragraph"/>
+    <w:basedOn w:val="a"/>
+    <w:uiPriority w:val="34"/>
+    <w:qFormat/>
+    <w:rsid w:val="00687635"/>
+    <w:pPr>
+      <w:ind w:left="720"/>
+      <w:contextualSpacing/>
+    </w:pPr>
   </w:style>
 </w:styles>
 </file>
@@ -958,4 +2169,16 @@
     </a:ext>
   </a:extLst>
 </a:theme>
+</file>
+
+<file path=customXml/item1.xml><?xml version="1.0" encoding="utf-8"?>
+<b:Sources xmlns:b="http://schemas.openxmlformats.org/officeDocument/2006/bibliography" xmlns="http://schemas.openxmlformats.org/officeDocument/2006/bibliography" SelectedStyle="\APASixthEditionOfficeOnline.xsl" StyleName="APA" Version="6"/>
+</file>
+
+<file path=customXml/itemProps1.xml><?xml version="1.0" encoding="utf-8"?>
+<ds:datastoreItem xmlns:ds="http://schemas.openxmlformats.org/officeDocument/2006/customXml" ds:itemID="{BF3C6F87-F9AE-4326-A047-3C3144462511}">
+  <ds:schemaRefs>
+    <ds:schemaRef ds:uri="http://schemas.openxmlformats.org/officeDocument/2006/bibliography"/>
+  </ds:schemaRefs>
+</ds:datastoreItem>
 </file>
</xml_diff>

<commit_message>
✨: add almost all real life examples
</commit_message>
<xml_diff>
--- a/Labs/Additional-Materials/Наближене обчислення кратних інтегралів методом Монте-Карло.docx
+++ b/Labs/Additional-Materials/Наближене обчислення кратних інтегралів методом Монте-Карло.docx
@@ -470,8 +470,9 @@
       <w:r>
         <w:rPr>
           <w:rFonts w:ascii="Times New Roman" w:hAnsi="Times New Roman"/>
-          <w:sz w:val="28"/>
-          <w:lang w:val="en-US"/>
+          <w:noProof/>
+          <w:sz w:val="28"/>
+          <w:lang w:val="en-US" w:eastAsia="en-US"/>
         </w:rPr>
         <w:drawing>
           <wp:inline distT="0" distB="0" distL="0" distR="0" wp14:anchorId="1F6412B5" wp14:editId="5624974C">
@@ -509,8 +510,6 @@
           </wp:inline>
         </w:drawing>
       </w:r>
-      <w:bookmarkStart w:id="0" w:name="_GoBack"/>
-      <w:bookmarkEnd w:id="0"/>
     </w:p>
     <w:p>
       <w:pPr>
@@ -632,14 +631,7 @@
             <w:rFonts w:ascii="Cambria Math" w:hAnsi="Cambria Math"/>
             <w:sz w:val="28"/>
           </w:rPr>
-          <m:t xml:space="preserve"> </m:t>
-        </m:r>
-        <m:r>
-          <w:rPr>
-            <w:rFonts w:ascii="Cambria Math" w:hAnsi="Cambria Math"/>
-            <w:sz w:val="28"/>
-          </w:rPr>
-          <m:t>π/4</m:t>
+          <m:t xml:space="preserve"> π/4</m:t>
         </m:r>
       </m:oMath>
       <w:r>
@@ -663,14 +655,7 @@
             <w:rFonts w:ascii="Cambria Math" w:hAnsi="Cambria Math"/>
             <w:sz w:val="28"/>
           </w:rPr>
-          <m:t xml:space="preserve"> </m:t>
-        </m:r>
-        <m:r>
-          <w:rPr>
-            <w:rFonts w:ascii="Cambria Math" w:hAnsi="Cambria Math"/>
-            <w:sz w:val="28"/>
-          </w:rPr>
-          <m:t>π/4</m:t>
+          <m:t xml:space="preserve"> π/4</m:t>
         </m:r>
       </m:oMath>
       <w:r>
@@ -715,8 +700,682 @@
             <w:rFonts w:ascii="Cambria Math" w:hAnsi="Cambria Math"/>
             <w:sz w:val="28"/>
           </w:rPr>
-          <m:t xml:space="preserve"> </m:t>
+          <m:t xml:space="preserve"> π</m:t>
         </m:r>
+      </m:oMath>
+      <w:r>
+        <w:rPr>
+          <w:rFonts w:ascii="Times New Roman" w:hAnsi="Times New Roman"/>
+          <w:sz w:val="28"/>
+        </w:rPr>
+        <w:t>.</w:t>
+      </w:r>
+    </w:p>
+    <w:p>
+      <w:pPr>
+        <w:spacing w:line="276" w:lineRule="auto"/>
+        <w:ind w:left="720" w:firstLine="0"/>
+        <w:rPr>
+          <w:rFonts w:ascii="Times New Roman" w:hAnsi="Times New Roman"/>
+          <w:sz w:val="28"/>
+        </w:rPr>
+      </w:pPr>
+    </w:p>
+    <w:p>
+      <w:pPr>
+        <w:spacing w:line="276" w:lineRule="auto"/>
+        <w:rPr>
+          <w:rFonts w:ascii="Times New Roman" w:hAnsi="Times New Roman"/>
+          <w:sz w:val="28"/>
+        </w:rPr>
+      </w:pPr>
+      <w:r>
+        <w:rPr>
+          <w:rFonts w:ascii="Times New Roman" w:hAnsi="Times New Roman"/>
+          <w:sz w:val="28"/>
+        </w:rPr>
+        <w:t>У цій процедурі вхідною областю є квадрат, який описує коло. Генеруються випадкові вхідні дані, тобто розсіювання зерна на квадрат, потім виконуються обчислення на кожному вході</w:t>
+      </w:r>
+      <w:r>
+        <w:rPr>
+          <w:rFonts w:ascii="Times New Roman" w:hAnsi="Times New Roman"/>
+          <w:sz w:val="28"/>
+        </w:rPr>
+        <w:t xml:space="preserve"> </w:t>
+      </w:r>
+      <w:r>
+        <w:rPr>
+          <w:rFonts w:ascii="Times New Roman" w:hAnsi="Times New Roman"/>
+          <w:sz w:val="28"/>
+        </w:rPr>
+        <w:t xml:space="preserve">(проводиться перевірка на те, чи попало зерно в коло). </w:t>
+      </w:r>
+      <w:proofErr w:type="spellStart"/>
+      <w:r>
+        <w:rPr>
+          <w:rFonts w:ascii="Times New Roman" w:hAnsi="Times New Roman"/>
+          <w:sz w:val="28"/>
+        </w:rPr>
+        <w:t>Кінцево</w:t>
+      </w:r>
+      <w:proofErr w:type="spellEnd"/>
+      <w:r>
+        <w:rPr>
+          <w:rFonts w:ascii="Times New Roman" w:hAnsi="Times New Roman"/>
+          <w:sz w:val="28"/>
+        </w:rPr>
+        <w:t>, ми сумуємо результати, щоб отримати остаточний результат, безпосередньо наближення </w:t>
+      </w:r>
+      <w:r>
+        <w:rPr>
+          <w:rFonts w:ascii="Times New Roman" w:hAnsi="Times New Roman"/>
+          <w:vanish/>
+          <w:sz w:val="28"/>
+        </w:rPr>
+        <w:t>{\displaystyle \pi }</w:t>
+      </w:r>
+      <m:oMath>
+        <m:r>
+          <w:rPr>
+            <w:rFonts w:ascii="Cambria Math" w:hAnsi="Cambria Math"/>
+            <w:sz w:val="28"/>
+          </w:rPr>
+          <m:t xml:space="preserve"> π</m:t>
+        </m:r>
+      </m:oMath>
+      <w:r>
+        <w:rPr>
+          <w:rFonts w:ascii="Times New Roman" w:hAnsi="Times New Roman"/>
+          <w:sz w:val="28"/>
+        </w:rPr>
+        <w:t>.</w:t>
+      </w:r>
+    </w:p>
+    <w:p>
+      <w:pPr>
+        <w:spacing w:line="276" w:lineRule="auto"/>
+        <w:rPr>
+          <w:rFonts w:ascii="Times New Roman" w:hAnsi="Times New Roman"/>
+          <w:sz w:val="28"/>
+        </w:rPr>
+      </w:pPr>
+      <w:r>
+        <w:rPr>
+          <w:rFonts w:ascii="Times New Roman" w:hAnsi="Times New Roman"/>
+          <w:sz w:val="28"/>
+        </w:rPr>
+        <w:t>Є два важливих моменти, які слід враховувати: По-перше, якщо зерна не розподілені рівномірно, то наше наближення буде мінімальним.</w:t>
+      </w:r>
+    </w:p>
+    <w:p>
+      <w:pPr>
+        <w:spacing w:line="276" w:lineRule="auto"/>
+        <w:rPr>
+          <w:rFonts w:ascii="Times New Roman" w:hAnsi="Times New Roman"/>
+          <w:sz w:val="28"/>
+        </w:rPr>
+      </w:pPr>
+      <w:r>
+        <w:rPr>
+          <w:rFonts w:ascii="Times New Roman" w:hAnsi="Times New Roman"/>
+          <w:sz w:val="28"/>
+        </w:rPr>
+        <w:t xml:space="preserve">По-друге, потрібно, щоб була велика кількість вхідних даних. Наближення, як правило, є поганим, якщо лише декілька </w:t>
+      </w:r>
+      <w:proofErr w:type="spellStart"/>
+      <w:r>
+        <w:rPr>
+          <w:rFonts w:ascii="Times New Roman" w:hAnsi="Times New Roman"/>
+          <w:sz w:val="28"/>
+        </w:rPr>
+        <w:t>зерен</w:t>
+      </w:r>
+      <w:proofErr w:type="spellEnd"/>
+      <w:r>
+        <w:rPr>
+          <w:rFonts w:ascii="Times New Roman" w:hAnsi="Times New Roman"/>
+          <w:sz w:val="28"/>
+        </w:rPr>
+        <w:t xml:space="preserve"> випадково впали на площу.</w:t>
+      </w:r>
+    </w:p>
+    <w:p>
+      <w:pPr>
+        <w:spacing w:line="276" w:lineRule="auto"/>
+        <w:ind w:firstLine="0"/>
+        <w:rPr>
+          <w:rFonts w:ascii="Times New Roman" w:hAnsi="Times New Roman"/>
+          <w:sz w:val="28"/>
+        </w:rPr>
+      </w:pPr>
+      <w:r>
+        <w:rPr>
+          <w:rFonts w:ascii="Times New Roman" w:hAnsi="Times New Roman"/>
+          <w:noProof/>
+          <w:sz w:val="28"/>
+          <w:lang w:val="en-US" w:eastAsia="en-US"/>
+        </w:rPr>
+        <w:drawing>
+          <wp:inline distT="0" distB="0" distL="0" distR="0">
+            <wp:extent cx="5940425" cy="4040174"/>
+            <wp:effectExtent l="0" t="0" r="3175" b="0"/>
+            <wp:docPr id="3" name="Рисунок 3" descr="D:\Download\Pi_error_gray.png"/>
+            <wp:cNvGraphicFramePr>
+              <a:graphicFrameLocks xmlns:a="http://schemas.openxmlformats.org/drawingml/2006/main" noChangeAspect="1"/>
+            </wp:cNvGraphicFramePr>
+            <a:graphic xmlns:a="http://schemas.openxmlformats.org/drawingml/2006/main">
+              <a:graphicData uri="http://schemas.openxmlformats.org/drawingml/2006/picture">
+                <pic:pic xmlns:pic="http://schemas.openxmlformats.org/drawingml/2006/picture">
+                  <pic:nvPicPr>
+                    <pic:cNvPr id="0" name="Picture 2" descr="D:\Download\Pi_error_gray.png"/>
+                    <pic:cNvPicPr>
+                      <a:picLocks noChangeAspect="1" noChangeArrowheads="1"/>
+                    </pic:cNvPicPr>
+                  </pic:nvPicPr>
+                  <pic:blipFill>
+                    <a:blip r:embed="rId8">
+                      <a:extLst>
+                        <a:ext uri="{28A0092B-C50C-407E-A947-70E740481C1C}">
+                          <a14:useLocalDpi xmlns:a14="http://schemas.microsoft.com/office/drawing/2010/main" val="0"/>
+                        </a:ext>
+                      </a:extLst>
+                    </a:blip>
+                    <a:srcRect/>
+                    <a:stretch>
+                      <a:fillRect/>
+                    </a:stretch>
+                  </pic:blipFill>
+                  <pic:spPr bwMode="auto">
+                    <a:xfrm>
+                      <a:off x="0" y="0"/>
+                      <a:ext cx="5940425" cy="4040174"/>
+                    </a:xfrm>
+                    <a:prstGeom prst="rect">
+                      <a:avLst/>
+                    </a:prstGeom>
+                    <a:noFill/>
+                    <a:ln>
+                      <a:noFill/>
+                    </a:ln>
+                  </pic:spPr>
+                </pic:pic>
+              </a:graphicData>
+            </a:graphic>
+          </wp:inline>
+        </w:drawing>
+      </w:r>
+    </w:p>
+    <w:p>
+      <w:pPr>
+        <w:spacing w:line="276" w:lineRule="auto"/>
+        <w:ind w:firstLine="0"/>
+        <w:jc w:val="center"/>
+        <w:rPr>
+          <w:rFonts w:ascii="Times New Roman" w:hAnsi="Times New Roman"/>
+          <w:i/>
+          <w:sz w:val="28"/>
+        </w:rPr>
+      </w:pPr>
+      <w:r>
+        <w:rPr>
+          <w:rFonts w:ascii="Times New Roman" w:hAnsi="Times New Roman"/>
+          <w:i/>
+          <w:sz w:val="28"/>
+        </w:rPr>
+        <w:t>Чим більша</w:t>
+      </w:r>
+      <w:r>
+        <w:rPr>
+          <w:rFonts w:ascii="Times New Roman" w:hAnsi="Times New Roman"/>
+          <w:i/>
+          <w:sz w:val="28"/>
+        </w:rPr>
+        <w:t xml:space="preserve"> кількість точок, тим ближче отримане значення до істинного значення числа Пі</w:t>
+      </w:r>
+    </w:p>
+    <w:p>
+      <w:pPr>
+        <w:spacing w:line="276" w:lineRule="auto"/>
+        <w:ind w:firstLine="0"/>
+        <w:jc w:val="center"/>
+        <w:rPr>
+          <w:rFonts w:ascii="Times New Roman" w:hAnsi="Times New Roman"/>
+          <w:i/>
+          <w:sz w:val="28"/>
+        </w:rPr>
+      </w:pPr>
+    </w:p>
+    <w:p>
+      <w:pPr>
+        <w:spacing w:line="276" w:lineRule="auto"/>
+        <w:rPr>
+          <w:rFonts w:ascii="Times New Roman" w:hAnsi="Times New Roman"/>
+          <w:sz w:val="28"/>
+        </w:rPr>
+      </w:pPr>
+      <w:r>
+        <w:rPr>
+          <w:rFonts w:ascii="Times New Roman" w:hAnsi="Times New Roman"/>
+          <w:sz w:val="28"/>
+        </w:rPr>
+        <w:t>Використання методів Монте-Карло вимагає великої кількості випадкових чисел, їх використання стимулювало розвиток багатьох генераторів псевдовипадкових чисел, які є набагато швидшими в використанні, ніж таблиці випадкових чисел, що раніше використовувалися для статистичної вибірки.</w:t>
+      </w:r>
+    </w:p>
+    <w:p>
+      <w:pPr>
+        <w:spacing w:line="276" w:lineRule="auto"/>
+        <w:rPr>
+          <w:rFonts w:ascii="Times New Roman" w:hAnsi="Times New Roman"/>
+          <w:sz w:val="28"/>
+        </w:rPr>
+      </w:pPr>
+    </w:p>
+    <w:p>
+      <w:pPr>
+        <w:pStyle w:val="a5"/>
+        <w:numPr>
+          <w:ilvl w:val="1"/>
+          <w:numId w:val="3"/>
+        </w:numPr>
+        <w:spacing w:line="276" w:lineRule="auto"/>
+        <w:rPr>
+          <w:rFonts w:ascii="Times New Roman" w:hAnsi="Times New Roman"/>
+          <w:b/>
+          <w:sz w:val="28"/>
+        </w:rPr>
+      </w:pPr>
+      <w:r>
+        <w:rPr>
+          <w:rFonts w:ascii="Times New Roman" w:hAnsi="Times New Roman"/>
+          <w:b/>
+          <w:sz w:val="28"/>
+        </w:rPr>
+        <w:lastRenderedPageBreak/>
+        <w:t xml:space="preserve"> </w:t>
+      </w:r>
+      <w:r>
+        <w:rPr>
+          <w:rFonts w:ascii="Times New Roman" w:hAnsi="Times New Roman"/>
+          <w:b/>
+          <w:sz w:val="28"/>
+        </w:rPr>
+        <w:t>Дві посудини</w:t>
+      </w:r>
+      <w:r>
+        <w:rPr>
+          <w:rFonts w:ascii="Times New Roman" w:hAnsi="Times New Roman"/>
+          <w:b/>
+          <w:sz w:val="28"/>
+        </w:rPr>
+        <w:t xml:space="preserve"> </w:t>
+      </w:r>
+      <w:r>
+        <w:rPr>
+          <w:rFonts w:ascii="Times New Roman" w:hAnsi="Times New Roman"/>
+          <w:b/>
+          <w:sz w:val="28"/>
+        </w:rPr>
+        <w:t>та кульки</w:t>
+      </w:r>
+      <w:r>
+        <w:rPr>
+          <w:rFonts w:ascii="Times New Roman" w:hAnsi="Times New Roman"/>
+          <w:b/>
+          <w:sz w:val="28"/>
+        </w:rPr>
+        <w:t>:</w:t>
+      </w:r>
+    </w:p>
+    <w:p>
+      <w:pPr>
+        <w:spacing w:line="276" w:lineRule="auto"/>
+        <w:ind w:left="709" w:firstLine="0"/>
+        <w:rPr>
+          <w:rFonts w:ascii="Times New Roman" w:hAnsi="Times New Roman"/>
+          <w:b/>
+          <w:sz w:val="28"/>
+        </w:rPr>
+      </w:pPr>
+    </w:p>
+    <w:p>
+      <w:pPr>
+        <w:rPr>
+          <w:rFonts w:ascii="Times New Roman" w:hAnsi="Times New Roman"/>
+          <w:sz w:val="28"/>
+        </w:rPr>
+      </w:pPr>
+      <w:r>
+        <w:rPr>
+          <w:rFonts w:ascii="Times New Roman" w:hAnsi="Times New Roman"/>
+          <w:sz w:val="28"/>
+        </w:rPr>
+        <w:t>Уявіть, що ми маємо дві посудини</w:t>
+      </w:r>
+      <w:r>
+        <w:rPr>
+          <w:rFonts w:ascii="Times New Roman" w:hAnsi="Times New Roman"/>
+          <w:sz w:val="28"/>
+        </w:rPr>
+        <w:t xml:space="preserve"> на столі</w:t>
+      </w:r>
+      <w:r>
+        <w:rPr>
+          <w:rFonts w:ascii="Times New Roman" w:hAnsi="Times New Roman"/>
+          <w:sz w:val="28"/>
+        </w:rPr>
+        <w:t xml:space="preserve">. Одна квадратної форми, а інша </w:t>
+      </w:r>
+      <w:r>
+        <w:rPr>
+          <w:rFonts w:ascii="Times New Roman" w:hAnsi="Times New Roman"/>
+          <w:sz w:val="28"/>
+        </w:rPr>
+        <w:t>–</w:t>
+      </w:r>
+      <w:r>
+        <w:rPr>
+          <w:rFonts w:ascii="Times New Roman" w:hAnsi="Times New Roman"/>
+          <w:sz w:val="28"/>
+        </w:rPr>
+        <w:t xml:space="preserve"> круглої</w:t>
+      </w:r>
+      <w:r>
+        <w:rPr>
+          <w:rFonts w:ascii="Times New Roman" w:hAnsi="Times New Roman"/>
+          <w:sz w:val="28"/>
+        </w:rPr>
+        <w:t xml:space="preserve">. </w:t>
+      </w:r>
+    </w:p>
+    <w:p>
+      <w:pPr>
+        <w:rPr>
+          <w:rFonts w:ascii="Times New Roman" w:hAnsi="Times New Roman"/>
+          <w:sz w:val="28"/>
+        </w:rPr>
+      </w:pPr>
+    </w:p>
+    <w:p>
+      <w:pPr>
+        <w:ind w:firstLine="0"/>
+        <w:rPr>
+          <w:rFonts w:ascii="Times New Roman" w:hAnsi="Times New Roman"/>
+          <w:sz w:val="28"/>
+        </w:rPr>
+      </w:pPr>
+      <w:r>
+        <w:rPr>
+          <w:rFonts w:ascii="Times New Roman" w:hAnsi="Times New Roman"/>
+          <w:noProof/>
+          <w:sz w:val="28"/>
+          <w:lang w:val="en-US" w:eastAsia="en-US"/>
+        </w:rPr>
+        <w:drawing>
+          <wp:inline distT="0" distB="0" distL="0" distR="0" wp14:anchorId="5AF6015E" wp14:editId="2A9F505C">
+            <wp:extent cx="5940425" cy="3159760"/>
+            <wp:effectExtent l="0" t="0" r="3175" b="2540"/>
+            <wp:docPr id="4" name="Рисунок 4" descr="D:\ForStudy\Numerical-Analysis\Labs\Additional-Materials\illustation1-2.png"/>
+            <wp:cNvGraphicFramePr>
+              <a:graphicFrameLocks xmlns:a="http://schemas.openxmlformats.org/drawingml/2006/main" noChangeAspect="1"/>
+            </wp:cNvGraphicFramePr>
+            <a:graphic xmlns:a="http://schemas.openxmlformats.org/drawingml/2006/main">
+              <a:graphicData uri="http://schemas.openxmlformats.org/drawingml/2006/picture">
+                <pic:pic xmlns:pic="http://schemas.openxmlformats.org/drawingml/2006/picture">
+                  <pic:nvPicPr>
+                    <pic:cNvPr id="0" name="Picture 3" descr="D:\ForStudy\Numerical-Analysis\Labs\Additional-Materials\illustation1-2.png"/>
+                    <pic:cNvPicPr>
+                      <a:picLocks noChangeAspect="1" noChangeArrowheads="1"/>
+                    </pic:cNvPicPr>
+                  </pic:nvPicPr>
+                  <pic:blipFill>
+                    <a:blip r:embed="rId9" cstate="print">
+                      <a:extLst>
+                        <a:ext uri="{28A0092B-C50C-407E-A947-70E740481C1C}">
+                          <a14:useLocalDpi xmlns:a14="http://schemas.microsoft.com/office/drawing/2010/main" val="0"/>
+                        </a:ext>
+                      </a:extLst>
+                    </a:blip>
+                    <a:srcRect/>
+                    <a:stretch>
+                      <a:fillRect/>
+                    </a:stretch>
+                  </pic:blipFill>
+                  <pic:spPr bwMode="auto">
+                    <a:xfrm>
+                      <a:off x="0" y="0"/>
+                      <a:ext cx="5940425" cy="3159760"/>
+                    </a:xfrm>
+                    <a:prstGeom prst="rect">
+                      <a:avLst/>
+                    </a:prstGeom>
+                    <a:noFill/>
+                    <a:ln>
+                      <a:noFill/>
+                    </a:ln>
+                  </pic:spPr>
+                </pic:pic>
+              </a:graphicData>
+            </a:graphic>
+          </wp:inline>
+        </w:drawing>
+      </w:r>
+    </w:p>
+    <w:p>
+      <w:pPr>
+        <w:ind w:firstLine="0"/>
+        <w:rPr>
+          <w:rFonts w:ascii="Times New Roman" w:hAnsi="Times New Roman"/>
+          <w:sz w:val="28"/>
+        </w:rPr>
+      </w:pPr>
+    </w:p>
+    <w:p>
+      <w:pPr>
+        <w:rPr>
+          <w:rFonts w:ascii="Times New Roman" w:hAnsi="Times New Roman"/>
+          <w:sz w:val="28"/>
+        </w:rPr>
+      </w:pPr>
+      <w:r>
+        <w:rPr>
+          <w:rFonts w:ascii="Times New Roman" w:hAnsi="Times New Roman"/>
+          <w:sz w:val="28"/>
+        </w:rPr>
+        <w:t>Кожну секунду у випадкову точку</w:t>
+      </w:r>
+      <w:r>
+        <w:rPr>
+          <w:rFonts w:ascii="Times New Roman" w:hAnsi="Times New Roman"/>
+          <w:sz w:val="28"/>
+        </w:rPr>
+        <w:t xml:space="preserve"> рівномірно</w:t>
+      </w:r>
+      <w:r>
+        <w:rPr>
+          <w:rFonts w:ascii="Times New Roman" w:hAnsi="Times New Roman"/>
+          <w:sz w:val="28"/>
+        </w:rPr>
+        <w:t xml:space="preserve"> падає одна кулька</w:t>
+      </w:r>
+      <w:r>
+        <w:rPr>
+          <w:rFonts w:ascii="Times New Roman" w:hAnsi="Times New Roman"/>
+          <w:sz w:val="28"/>
+        </w:rPr>
+        <w:t>.</w:t>
+      </w:r>
+      <w:r>
+        <w:rPr>
+          <w:rFonts w:ascii="Times New Roman" w:hAnsi="Times New Roman"/>
+          <w:sz w:val="28"/>
+        </w:rPr>
+        <w:t xml:space="preserve"> Ймовірність того, що об’єкт потрапить до миски </w:t>
+      </w:r>
+      <w:proofErr w:type="spellStart"/>
+      <w:r>
+        <w:rPr>
+          <w:rFonts w:ascii="Times New Roman" w:hAnsi="Times New Roman"/>
+          <w:sz w:val="28"/>
+        </w:rPr>
+        <w:t>пропорційно</w:t>
+      </w:r>
+      <w:proofErr w:type="spellEnd"/>
+      <w:r>
+        <w:rPr>
+          <w:rFonts w:ascii="Times New Roman" w:hAnsi="Times New Roman"/>
+          <w:sz w:val="28"/>
+        </w:rPr>
+        <w:t xml:space="preserve"> дорівнює</w:t>
+      </w:r>
+      <w:r>
+        <w:rPr>
+          <w:rFonts w:ascii="Times New Roman" w:hAnsi="Times New Roman"/>
+          <w:sz w:val="28"/>
+          <w:lang w:val="en-US"/>
+        </w:rPr>
+        <w:t xml:space="preserve"> </w:t>
+      </w:r>
+      <w:r>
+        <w:rPr>
+          <w:rFonts w:ascii="Times New Roman" w:hAnsi="Times New Roman"/>
+          <w:sz w:val="28"/>
+        </w:rPr>
+        <w:t>площі поперечного перерізу чаші.</w:t>
+      </w:r>
+      <w:r>
+        <w:rPr>
+          <w:rFonts w:ascii="Times New Roman" w:hAnsi="Times New Roman"/>
+          <w:sz w:val="28"/>
+        </w:rPr>
+        <w:t xml:space="preserve"> При повторенні даної події</w:t>
+      </w:r>
+      <w:r>
+        <w:rPr>
+          <w:rFonts w:ascii="Times New Roman" w:hAnsi="Times New Roman"/>
+          <w:sz w:val="28"/>
+        </w:rPr>
+        <w:t>,</w:t>
+      </w:r>
+      <w:r>
+        <w:rPr>
+          <w:rFonts w:ascii="Times New Roman" w:hAnsi="Times New Roman"/>
+          <w:sz w:val="28"/>
+        </w:rPr>
+        <w:t xml:space="preserve"> к-сть</w:t>
+      </w:r>
+      <w:r>
+        <w:rPr>
+          <w:rFonts w:ascii="Times New Roman" w:hAnsi="Times New Roman"/>
+          <w:sz w:val="28"/>
+        </w:rPr>
+        <w:t xml:space="preserve"> елементів, яка залишиться у посудині буде пропорційна до</w:t>
+      </w:r>
+      <w:r>
+        <w:rPr>
+          <w:rFonts w:ascii="Times New Roman" w:hAnsi="Times New Roman"/>
+          <w:sz w:val="28"/>
+        </w:rPr>
+        <w:t xml:space="preserve"> </w:t>
+      </w:r>
+      <w:r>
+        <w:rPr>
+          <w:rFonts w:ascii="Times New Roman" w:hAnsi="Times New Roman"/>
+          <w:sz w:val="28"/>
+        </w:rPr>
+        <w:t>площі поперечного перерізу чаші</w:t>
+      </w:r>
+      <w:r>
+        <w:rPr>
+          <w:rFonts w:ascii="Times New Roman" w:hAnsi="Times New Roman"/>
+          <w:sz w:val="28"/>
+        </w:rPr>
+        <w:t xml:space="preserve">. </w:t>
+      </w:r>
+      <w:r>
+        <w:rPr>
+          <w:rFonts w:ascii="Times New Roman" w:hAnsi="Times New Roman"/>
+          <w:sz w:val="28"/>
+        </w:rPr>
+        <w:t xml:space="preserve"> </w:t>
+      </w:r>
+      <w:r>
+        <w:rPr>
+          <w:rFonts w:ascii="Times New Roman" w:hAnsi="Times New Roman"/>
+          <w:sz w:val="28"/>
+        </w:rPr>
+        <w:t xml:space="preserve">Якщо ми почекаємо певний час, аби система </w:t>
+      </w:r>
+      <w:r>
+        <w:rPr>
+          <w:rFonts w:ascii="Times New Roman" w:hAnsi="Times New Roman"/>
+          <w:sz w:val="28"/>
+        </w:rPr>
+        <w:t>еволюціо</w:t>
+      </w:r>
+      <w:r>
+        <w:rPr>
+          <w:rFonts w:ascii="Times New Roman" w:hAnsi="Times New Roman"/>
+          <w:sz w:val="28"/>
+        </w:rPr>
+        <w:t>нувала, а потім поділимо</w:t>
+      </w:r>
+      <w:r>
+        <w:rPr>
+          <w:rFonts w:ascii="Times New Roman" w:hAnsi="Times New Roman"/>
+          <w:sz w:val="28"/>
+        </w:rPr>
+        <w:t xml:space="preserve"> к-сть елементів </w:t>
+      </w:r>
+      <w:r>
+        <w:rPr>
+          <w:rFonts w:ascii="Times New Roman" w:hAnsi="Times New Roman"/>
+          <w:sz w:val="28"/>
+        </w:rPr>
+        <w:t>у круглій посудині н</w:t>
+      </w:r>
+      <w:r>
+        <w:rPr>
+          <w:rFonts w:ascii="Times New Roman" w:hAnsi="Times New Roman"/>
+          <w:sz w:val="28"/>
+        </w:rPr>
+        <w:t xml:space="preserve">а к-сть кульок </w:t>
+      </w:r>
+      <w:r>
+        <w:rPr>
+          <w:rFonts w:ascii="Times New Roman" w:hAnsi="Times New Roman"/>
+          <w:sz w:val="28"/>
+        </w:rPr>
+        <w:t>в іншій, то отримаємо</w:t>
+      </w:r>
+      <w:r>
+        <w:rPr>
+          <w:rFonts w:ascii="Times New Roman" w:hAnsi="Times New Roman"/>
+          <w:sz w:val="28"/>
+        </w:rPr>
+        <w:t xml:space="preserve"> значення, яке</w:t>
+      </w:r>
+      <w:r>
+        <w:rPr>
+          <w:rFonts w:ascii="Times New Roman" w:hAnsi="Times New Roman"/>
+          <w:sz w:val="28"/>
+        </w:rPr>
+        <w:t xml:space="preserve"> </w:t>
+      </w:r>
+      <w:r>
+        <w:rPr>
+          <w:rFonts w:ascii="Times New Roman" w:hAnsi="Times New Roman"/>
+          <w:sz w:val="28"/>
+        </w:rPr>
+        <w:t>≈</w:t>
+      </w:r>
+      <w:r>
+        <w:rPr>
+          <w:rFonts w:ascii="Times New Roman" w:hAnsi="Times New Roman"/>
+          <w:sz w:val="28"/>
+        </w:rPr>
+        <w:t xml:space="preserve"> </w:t>
+      </w:r>
+      <m:oMath>
         <m:r>
           <w:rPr>
             <w:rFonts w:ascii="Cambria Math" w:hAnsi="Cambria Math"/>
@@ -730,33 +1389,96 @@
           <w:rFonts w:ascii="Times New Roman" w:hAnsi="Times New Roman"/>
           <w:sz w:val="28"/>
         </w:rPr>
-        <w:t>.</w:t>
-      </w:r>
-    </w:p>
-    <w:p>
-      <w:pPr>
-        <w:spacing w:line="276" w:lineRule="auto"/>
-        <w:ind w:left="720" w:firstLine="0"/>
-        <w:rPr>
-          <w:rFonts w:ascii="Times New Roman" w:hAnsi="Times New Roman"/>
-          <w:sz w:val="28"/>
-        </w:rPr>
-      </w:pPr>
-    </w:p>
-    <w:p>
-      <w:pPr>
-        <w:spacing w:line="276" w:lineRule="auto"/>
-        <w:rPr>
-          <w:rFonts w:ascii="Times New Roman" w:hAnsi="Times New Roman"/>
-          <w:sz w:val="28"/>
-        </w:rPr>
-      </w:pPr>
-      <w:r>
-        <w:rPr>
-          <w:rFonts w:ascii="Times New Roman" w:hAnsi="Times New Roman"/>
-          <w:sz w:val="28"/>
-        </w:rPr>
-        <w:t>У цій процедурі вхідною областю є квадрат, який описує коло. Генеруються випадкові вхідні дані, тобто розсіювання зерна на квадрат, потім виконуються обчислення на кожному вході</w:t>
+        <w:t xml:space="preserve">. </w:t>
+      </w:r>
+    </w:p>
+    <w:p>
+      <w:pPr>
+        <w:rPr>
+          <w:rFonts w:ascii="Times New Roman" w:hAnsi="Times New Roman"/>
+          <w:sz w:val="28"/>
+        </w:rPr>
+      </w:pPr>
+    </w:p>
+    <w:p>
+      <w:pPr>
+        <w:ind w:firstLine="0"/>
+        <w:jc w:val="center"/>
+        <w:rPr>
+          <w:rFonts w:ascii="Times New Roman" w:hAnsi="Times New Roman"/>
+          <w:sz w:val="28"/>
+        </w:rPr>
+      </w:pPr>
+      <w:r>
+        <w:rPr>
+          <w:rFonts w:ascii="Times New Roman" w:hAnsi="Times New Roman"/>
+          <w:sz w:val="28"/>
+        </w:rPr>
+        <w:drawing>
+          <wp:inline distT="0" distB="0" distL="0" distR="0" wp14:anchorId="175BDF91" wp14:editId="3A9C6EAE">
+            <wp:extent cx="3206915" cy="704886"/>
+            <wp:effectExtent l="0" t="0" r="0" b="0"/>
+            <wp:docPr id="5" name="Рисунок 5"/>
+            <wp:cNvGraphicFramePr>
+              <a:graphicFrameLocks xmlns:a="http://schemas.openxmlformats.org/drawingml/2006/main" noChangeAspect="1"/>
+            </wp:cNvGraphicFramePr>
+            <a:graphic xmlns:a="http://schemas.openxmlformats.org/drawingml/2006/main">
+              <a:graphicData uri="http://schemas.openxmlformats.org/drawingml/2006/picture">
+                <pic:pic xmlns:pic="http://schemas.openxmlformats.org/drawingml/2006/picture">
+                  <pic:nvPicPr>
+                    <pic:cNvPr id="1" name=""/>
+                    <pic:cNvPicPr/>
+                  </pic:nvPicPr>
+                  <pic:blipFill>
+                    <a:blip r:embed="rId10"/>
+                    <a:stretch>
+                      <a:fillRect/>
+                    </a:stretch>
+                  </pic:blipFill>
+                  <pic:spPr>
+                    <a:xfrm>
+                      <a:off x="0" y="0"/>
+                      <a:ext cx="3206915" cy="704886"/>
+                    </a:xfrm>
+                    <a:prstGeom prst="rect">
+                      <a:avLst/>
+                    </a:prstGeom>
+                  </pic:spPr>
+                </pic:pic>
+              </a:graphicData>
+            </a:graphic>
+          </wp:inline>
+        </w:drawing>
+      </w:r>
+    </w:p>
+    <w:p>
+      <w:pPr>
+        <w:rPr>
+          <w:rFonts w:ascii="Times New Roman" w:hAnsi="Times New Roman"/>
+          <w:sz w:val="28"/>
+        </w:rPr>
+      </w:pPr>
+    </w:p>
+    <w:p>
+      <w:pPr>
+        <w:rPr>
+          <w:rFonts w:ascii="Times New Roman" w:hAnsi="Times New Roman"/>
+          <w:sz w:val="28"/>
+        </w:rPr>
+      </w:pPr>
+      <w:r>
+        <w:rPr>
+          <w:rFonts w:ascii="Times New Roman" w:hAnsi="Times New Roman"/>
+          <w:sz w:val="28"/>
+        </w:rPr>
+        <w:t xml:space="preserve">Наприклад 263/83 = 3.169 </w:t>
+      </w:r>
+      <w:r>
+        <w:rPr>
+          <w:rFonts w:ascii="Times New Roman" w:hAnsi="Times New Roman"/>
+          <w:sz w:val="28"/>
+        </w:rPr>
+        <w:t>≈</w:t>
       </w:r>
       <w:r>
         <w:rPr>
@@ -765,45 +1487,7 @@
         </w:rPr>
         <w:t xml:space="preserve"> </w:t>
       </w:r>
-      <w:r>
-        <w:rPr>
-          <w:rFonts w:ascii="Times New Roman" w:hAnsi="Times New Roman"/>
-          <w:sz w:val="28"/>
-        </w:rPr>
-        <w:t xml:space="preserve">(проводиться перевірка на те, чи попало зерно в коло). </w:t>
-      </w:r>
-      <w:proofErr w:type="spellStart"/>
-      <w:r>
-        <w:rPr>
-          <w:rFonts w:ascii="Times New Roman" w:hAnsi="Times New Roman"/>
-          <w:sz w:val="28"/>
-        </w:rPr>
-        <w:t>Кінцево</w:t>
-      </w:r>
-      <w:proofErr w:type="spellEnd"/>
-      <w:r>
-        <w:rPr>
-          <w:rFonts w:ascii="Times New Roman" w:hAnsi="Times New Roman"/>
-          <w:sz w:val="28"/>
-        </w:rPr>
-        <w:t>, ми сумуємо результати, щоб отримати остаточний результат, безпосередньо наближення </w:t>
-      </w:r>
-      <w:r>
-        <w:rPr>
-          <w:rFonts w:ascii="Times New Roman" w:hAnsi="Times New Roman"/>
-          <w:vanish/>
-          <w:sz w:val="28"/>
-        </w:rPr>
-        <w:t>{\displaystyle \pi }</w:t>
-      </w:r>
       <m:oMath>
-        <m:r>
-          <w:rPr>
-            <w:rFonts w:ascii="Cambria Math" w:hAnsi="Cambria Math"/>
-            <w:sz w:val="28"/>
-          </w:rPr>
-          <m:t xml:space="preserve"> </m:t>
-        </m:r>
         <m:r>
           <w:rPr>
             <w:rFonts w:ascii="Cambria Math" w:hAnsi="Cambria Math"/>
@@ -817,81 +1501,54 @@
           <w:rFonts w:ascii="Times New Roman" w:hAnsi="Times New Roman"/>
           <w:sz w:val="28"/>
         </w:rPr>
-        <w:t>.</w:t>
-      </w:r>
-    </w:p>
-    <w:p>
-      <w:pPr>
-        <w:spacing w:line="276" w:lineRule="auto"/>
-        <w:rPr>
-          <w:rFonts w:ascii="Times New Roman" w:hAnsi="Times New Roman"/>
-          <w:sz w:val="28"/>
-        </w:rPr>
-      </w:pPr>
-      <w:r>
-        <w:rPr>
-          <w:rFonts w:ascii="Times New Roman" w:hAnsi="Times New Roman"/>
-          <w:sz w:val="28"/>
-        </w:rPr>
-        <w:t>Є два важливих моменти, які слід враховувати: По-перше, якщо зерна не розподілені рівномірно, то наше наближення буде мінімальним.</w:t>
-      </w:r>
-    </w:p>
-    <w:p>
-      <w:pPr>
-        <w:spacing w:line="276" w:lineRule="auto"/>
-        <w:rPr>
-          <w:rFonts w:ascii="Times New Roman" w:hAnsi="Times New Roman"/>
-          <w:sz w:val="28"/>
-        </w:rPr>
-      </w:pPr>
-      <w:r>
-        <w:rPr>
-          <w:rFonts w:ascii="Times New Roman" w:hAnsi="Times New Roman"/>
-          <w:sz w:val="28"/>
-        </w:rPr>
-        <w:t xml:space="preserve">По-друге, потрібно, щоб була велика кількість вхідних даних. Наближення, як правило, є поганим, якщо лише декілька </w:t>
-      </w:r>
-      <w:proofErr w:type="spellStart"/>
-      <w:r>
-        <w:rPr>
-          <w:rFonts w:ascii="Times New Roman" w:hAnsi="Times New Roman"/>
-          <w:sz w:val="28"/>
-        </w:rPr>
-        <w:t>зерен</w:t>
-      </w:r>
-      <w:proofErr w:type="spellEnd"/>
-      <w:r>
-        <w:rPr>
-          <w:rFonts w:ascii="Times New Roman" w:hAnsi="Times New Roman"/>
-          <w:sz w:val="28"/>
-        </w:rPr>
-        <w:t xml:space="preserve"> випадково впали на площу.</w:t>
-      </w:r>
-    </w:p>
-    <w:p>
-      <w:pPr>
-        <w:spacing w:line="276" w:lineRule="auto"/>
-        <w:rPr>
-          <w:rFonts w:ascii="Times New Roman" w:hAnsi="Times New Roman"/>
-          <w:sz w:val="28"/>
-        </w:rPr>
-      </w:pPr>
-      <w:r>
-        <w:rPr>
-          <w:rFonts w:ascii="Times New Roman" w:hAnsi="Times New Roman"/>
-          <w:sz w:val="28"/>
-        </w:rPr>
-        <w:t>Використання методів Монте-Карло вимагає великої кількості випадкових чисел, їх використання стимулювало розвиток багатьох генераторів псевдовипадкових чисел, які є набагато швидшими в використанні, ніж таблиці випадкових чисел, що раніше використовувалися для статистичної вибірки.</w:t>
-      </w:r>
-    </w:p>
-    <w:p>
-      <w:pPr>
-        <w:spacing w:line="276" w:lineRule="auto"/>
-        <w:rPr>
-          <w:rFonts w:ascii="Times New Roman" w:hAnsi="Times New Roman"/>
-          <w:sz w:val="28"/>
-        </w:rPr>
-      </w:pPr>
+        <w:t xml:space="preserve">. </w:t>
+      </w:r>
+      <w:r>
+        <w:rPr>
+          <w:rFonts w:ascii="Times New Roman" w:hAnsi="Times New Roman"/>
+          <w:sz w:val="28"/>
+        </w:rPr>
+        <w:t>Згадаємо зауваження з минулого прикладу: «П</w:t>
+      </w:r>
+      <w:r>
+        <w:rPr>
+          <w:rFonts w:ascii="Times New Roman" w:hAnsi="Times New Roman"/>
+          <w:sz w:val="28"/>
+        </w:rPr>
+        <w:t>отрібно, щоб була велика кількість вхідних даних</w:t>
+      </w:r>
+      <w:r>
+        <w:rPr>
+          <w:rFonts w:ascii="Times New Roman" w:hAnsi="Times New Roman"/>
+          <w:sz w:val="28"/>
+        </w:rPr>
+        <w:t>».</w:t>
+      </w:r>
+      <w:r>
+        <w:rPr>
+          <w:rFonts w:ascii="Times New Roman" w:hAnsi="Times New Roman"/>
+          <w:sz w:val="28"/>
+        </w:rPr>
+        <w:t xml:space="preserve"> Тобто, чим більше буде кульок кинуто, тим меншою буде похибка.</w:t>
+      </w:r>
+    </w:p>
+    <w:p>
+      <w:pPr>
+        <w:spacing w:after="160" w:line="259" w:lineRule="auto"/>
+        <w:ind w:firstLine="0"/>
+        <w:jc w:val="left"/>
+        <w:rPr>
+          <w:rFonts w:ascii="Times New Roman" w:hAnsi="Times New Roman"/>
+          <w:sz w:val="28"/>
+        </w:rPr>
+      </w:pPr>
+      <w:r>
+        <w:rPr>
+          <w:rFonts w:ascii="Times New Roman" w:hAnsi="Times New Roman"/>
+          <w:sz w:val="28"/>
+        </w:rPr>
+        <w:br w:type="page"/>
+      </w:r>
     </w:p>
     <w:p>
       <w:pPr>
@@ -913,6 +1570,7 @@
           <w:b/>
           <w:sz w:val="28"/>
         </w:rPr>
+        <w:lastRenderedPageBreak/>
         <w:t xml:space="preserve"> </w:t>
       </w:r>
       <w:r>
@@ -921,18 +1579,424 @@
           <w:b/>
           <w:sz w:val="28"/>
         </w:rPr>
-        <w:t>Квадрат з вписаним колом:</w:t>
-      </w:r>
-    </w:p>
-    <w:p>
-      <w:pPr>
-        <w:spacing w:line="276" w:lineRule="auto"/>
-        <w:ind w:firstLine="720"/>
-        <w:rPr>
-          <w:rFonts w:ascii="Times New Roman" w:hAnsi="Times New Roman"/>
-          <w:sz w:val="28"/>
-        </w:rPr>
-      </w:pPr>
+        <w:t>Середній зріст усіх людей</w:t>
+      </w:r>
+      <w:r>
+        <w:rPr>
+          <w:rFonts w:ascii="Times New Roman" w:hAnsi="Times New Roman"/>
+          <w:b/>
+          <w:sz w:val="28"/>
+        </w:rPr>
+        <w:t>:</w:t>
+      </w:r>
+    </w:p>
+    <w:p>
+      <w:pPr>
+        <w:rPr>
+          <w:rFonts w:ascii="Times New Roman" w:hAnsi="Times New Roman"/>
+          <w:sz w:val="28"/>
+          <w:lang w:val="en-US"/>
+        </w:rPr>
+      </w:pPr>
+    </w:p>
+    <w:p>
+      <w:pPr>
+        <w:rPr>
+          <w:rFonts w:ascii="Times New Roman" w:hAnsi="Times New Roman"/>
+          <w:sz w:val="28"/>
+        </w:rPr>
+      </w:pPr>
+      <w:r>
+        <w:rPr>
+          <w:rFonts w:ascii="Times New Roman" w:hAnsi="Times New Roman"/>
+          <w:sz w:val="28"/>
+        </w:rPr>
+        <w:t xml:space="preserve">Для цього завдання ми не можемо просто виміряти зріст усіх людей, а потім поділити його на к-сть населення, оскільки це неможливо. </w:t>
+      </w:r>
+    </w:p>
+    <w:p>
+      <w:pPr>
+        <w:spacing w:line="276" w:lineRule="auto"/>
+        <w:ind w:firstLine="0"/>
+        <w:jc w:val="center"/>
+        <w:rPr>
+          <w:rFonts w:ascii="Times New Roman" w:hAnsi="Times New Roman"/>
+          <w:sz w:val="28"/>
+          <w:lang w:val="en-US"/>
+        </w:rPr>
+      </w:pPr>
+      <w:r>
+        <w:rPr>
+          <w:rFonts w:ascii="Times New Roman" w:hAnsi="Times New Roman"/>
+          <w:noProof/>
+          <w:sz w:val="28"/>
+          <w:lang w:val="en-US" w:eastAsia="en-US"/>
+        </w:rPr>
+        <w:drawing>
+          <wp:inline distT="0" distB="0" distL="0" distR="0">
+            <wp:extent cx="2266950" cy="2146020"/>
+            <wp:effectExtent l="0" t="0" r="0" b="6985"/>
+            <wp:docPr id="10" name="Рисунок 10" descr="D:\Download\people.png"/>
+            <wp:cNvGraphicFramePr>
+              <a:graphicFrameLocks xmlns:a="http://schemas.openxmlformats.org/drawingml/2006/main" noChangeAspect="1"/>
+            </wp:cNvGraphicFramePr>
+            <a:graphic xmlns:a="http://schemas.openxmlformats.org/drawingml/2006/main">
+              <a:graphicData uri="http://schemas.openxmlformats.org/drawingml/2006/picture">
+                <pic:pic xmlns:pic="http://schemas.openxmlformats.org/drawingml/2006/picture">
+                  <pic:nvPicPr>
+                    <pic:cNvPr id="0" name="Picture 5" descr="D:\Download\people.png"/>
+                    <pic:cNvPicPr>
+                      <a:picLocks noChangeAspect="1" noChangeArrowheads="1"/>
+                    </pic:cNvPicPr>
+                  </pic:nvPicPr>
+                  <pic:blipFill>
+                    <a:blip r:embed="rId11" cstate="print">
+                      <a:extLst>
+                        <a:ext uri="{28A0092B-C50C-407E-A947-70E740481C1C}">
+                          <a14:useLocalDpi xmlns:a14="http://schemas.microsoft.com/office/drawing/2010/main" val="0"/>
+                        </a:ext>
+                      </a:extLst>
+                    </a:blip>
+                    <a:srcRect/>
+                    <a:stretch>
+                      <a:fillRect/>
+                    </a:stretch>
+                  </pic:blipFill>
+                  <pic:spPr bwMode="auto">
+                    <a:xfrm>
+                      <a:off x="0" y="0"/>
+                      <a:ext cx="2281709" cy="2159991"/>
+                    </a:xfrm>
+                    <a:prstGeom prst="rect">
+                      <a:avLst/>
+                    </a:prstGeom>
+                    <a:noFill/>
+                    <a:ln>
+                      <a:noFill/>
+                    </a:ln>
+                  </pic:spPr>
+                </pic:pic>
+              </a:graphicData>
+            </a:graphic>
+          </wp:inline>
+        </w:drawing>
+      </w:r>
+    </w:p>
+    <w:p>
+      <w:pPr>
+        <w:spacing w:line="276" w:lineRule="auto"/>
+        <w:ind w:firstLine="0"/>
+        <w:rPr>
+          <w:rFonts w:ascii="Times New Roman" w:hAnsi="Times New Roman"/>
+          <w:sz w:val="28"/>
+        </w:rPr>
+      </w:pPr>
+      <w:r>
+        <w:rPr>
+          <w:rFonts w:ascii="Times New Roman" w:hAnsi="Times New Roman"/>
+          <w:sz w:val="28"/>
+        </w:rPr>
+        <w:tab/>
+        <w:t xml:space="preserve">Один з можливих варіантів </w:t>
+      </w:r>
+      <w:r>
+        <w:rPr>
+          <w:rFonts w:ascii="Times New Roman" w:hAnsi="Times New Roman"/>
+          <w:sz w:val="28"/>
+        </w:rPr>
+        <w:t>-</w:t>
+      </w:r>
+      <w:r>
+        <w:rPr>
+          <w:rFonts w:ascii="Times New Roman" w:hAnsi="Times New Roman"/>
+          <w:sz w:val="28"/>
+        </w:rPr>
+        <w:t xml:space="preserve"> визначити середню</w:t>
+      </w:r>
+      <w:r>
+        <w:rPr>
+          <w:rFonts w:ascii="Times New Roman" w:hAnsi="Times New Roman"/>
+          <w:sz w:val="28"/>
+        </w:rPr>
+        <w:t xml:space="preserve"> висоту меншої к-сті людей і сподіватися, що це буде хороша оцінка. </w:t>
+      </w:r>
+      <w:r>
+        <w:rPr>
+          <w:rFonts w:ascii="Times New Roman" w:hAnsi="Times New Roman"/>
+          <w:sz w:val="28"/>
+        </w:rPr>
+        <w:t>Але є два нюанси:</w:t>
+      </w:r>
+    </w:p>
+    <w:p>
+      <w:pPr>
+        <w:pStyle w:val="a5"/>
+        <w:numPr>
+          <w:ilvl w:val="0"/>
+          <w:numId w:val="6"/>
+        </w:numPr>
+        <w:spacing w:line="276" w:lineRule="auto"/>
+        <w:rPr>
+          <w:rFonts w:ascii="Times New Roman" w:hAnsi="Times New Roman"/>
+          <w:sz w:val="28"/>
+        </w:rPr>
+      </w:pPr>
+      <w:r>
+        <w:rPr>
+          <w:rFonts w:ascii="Times New Roman" w:hAnsi="Times New Roman"/>
+          <w:sz w:val="28"/>
+        </w:rPr>
+        <w:t xml:space="preserve">Група людей повинна бути </w:t>
+      </w:r>
+      <w:proofErr w:type="spellStart"/>
+      <w:r>
+        <w:rPr>
+          <w:rFonts w:ascii="Times New Roman" w:hAnsi="Times New Roman"/>
+          <w:sz w:val="28"/>
+        </w:rPr>
+        <w:t>неупередженна</w:t>
+      </w:r>
+      <w:proofErr w:type="spellEnd"/>
+      <w:r>
+        <w:rPr>
+          <w:rFonts w:ascii="Times New Roman" w:hAnsi="Times New Roman"/>
+          <w:sz w:val="28"/>
+        </w:rPr>
+        <w:t xml:space="preserve">. Ми не можемо просто </w:t>
+      </w:r>
+      <w:r>
+        <w:rPr>
+          <w:rFonts w:ascii="Times New Roman" w:hAnsi="Times New Roman"/>
+          <w:sz w:val="28"/>
+        </w:rPr>
+        <w:t xml:space="preserve">взяти показники перших 5 людей, яких побачимо, оскільки місцевість, де ми проживаємо, може мати високий або навпаки низький середній зріст. Саме тому краще обирати </w:t>
+      </w:r>
+      <w:r>
+        <w:rPr>
+          <w:rFonts w:ascii="Times New Roman" w:hAnsi="Times New Roman"/>
+          <w:sz w:val="28"/>
+        </w:rPr>
+        <w:t xml:space="preserve">добровольців з різних частинок світу. </w:t>
+      </w:r>
+    </w:p>
+    <w:p>
+      <w:pPr>
+        <w:pStyle w:val="a5"/>
+        <w:numPr>
+          <w:ilvl w:val="0"/>
+          <w:numId w:val="6"/>
+        </w:numPr>
+        <w:spacing w:line="276" w:lineRule="auto"/>
+        <w:rPr>
+          <w:rFonts w:ascii="Times New Roman" w:hAnsi="Times New Roman"/>
+          <w:sz w:val="28"/>
+        </w:rPr>
+      </w:pPr>
+      <w:r>
+        <w:rPr>
+          <w:rFonts w:ascii="Times New Roman" w:hAnsi="Times New Roman"/>
+          <w:sz w:val="28"/>
+        </w:rPr>
+        <w:t xml:space="preserve">Група людей </w:t>
+      </w:r>
+      <w:r>
+        <w:rPr>
+          <w:rFonts w:ascii="Times New Roman" w:hAnsi="Times New Roman"/>
+          <w:sz w:val="28"/>
+        </w:rPr>
+        <w:t xml:space="preserve">не </w:t>
+      </w:r>
+      <w:r>
+        <w:rPr>
+          <w:rFonts w:ascii="Times New Roman" w:hAnsi="Times New Roman"/>
+          <w:sz w:val="28"/>
+        </w:rPr>
+        <w:t xml:space="preserve">повинна бути </w:t>
+      </w:r>
+      <w:r>
+        <w:rPr>
+          <w:rFonts w:ascii="Times New Roman" w:hAnsi="Times New Roman"/>
+          <w:sz w:val="28"/>
+        </w:rPr>
+        <w:t xml:space="preserve">малою. </w:t>
+      </w:r>
+      <w:r>
+        <w:rPr>
+          <w:rFonts w:ascii="Times New Roman" w:hAnsi="Times New Roman"/>
+          <w:sz w:val="28"/>
+        </w:rPr>
+        <w:t xml:space="preserve">Може статися ситуація, коли обрані волонтери будуть мати </w:t>
+      </w:r>
+      <w:r>
+        <w:rPr>
+          <w:rFonts w:ascii="Times New Roman" w:hAnsi="Times New Roman"/>
+          <w:sz w:val="28"/>
+        </w:rPr>
+        <w:t>середній зріст, який значно відрізняється від середнього по місцевості.</w:t>
+      </w:r>
+      <w:r>
+        <w:rPr>
+          <w:rFonts w:ascii="Times New Roman" w:hAnsi="Times New Roman"/>
+          <w:sz w:val="28"/>
+        </w:rPr>
+        <w:t xml:space="preserve"> Наша впевненість у правильності дослідження буде зростати з к-стю людей, які прийняли участь в експерименті. У Теорії Ймовірності це називається «Правило великих чисел»</w:t>
+      </w:r>
+    </w:p>
+    <w:p>
+      <w:pPr>
+        <w:spacing w:line="276" w:lineRule="auto"/>
+        <w:ind w:firstLine="0"/>
+        <w:rPr>
+          <w:rFonts w:ascii="Times New Roman" w:hAnsi="Times New Roman"/>
+          <w:sz w:val="28"/>
+        </w:rPr>
+      </w:pPr>
+    </w:p>
+    <w:p>
+      <w:pPr>
+        <w:pStyle w:val="a5"/>
+        <w:numPr>
+          <w:ilvl w:val="1"/>
+          <w:numId w:val="3"/>
+        </w:numPr>
+        <w:spacing w:line="276" w:lineRule="auto"/>
+        <w:rPr>
+          <w:rFonts w:ascii="Times New Roman" w:hAnsi="Times New Roman"/>
+          <w:b/>
+          <w:sz w:val="28"/>
+        </w:rPr>
+      </w:pPr>
+      <w:r>
+        <w:rPr>
+          <w:rFonts w:ascii="Times New Roman" w:hAnsi="Times New Roman"/>
+          <w:b/>
+          <w:sz w:val="28"/>
+        </w:rPr>
+        <w:t xml:space="preserve">  Симуляція променів світла</w:t>
+      </w:r>
+      <w:r>
+        <w:rPr>
+          <w:rFonts w:ascii="Times New Roman" w:hAnsi="Times New Roman"/>
+          <w:b/>
+          <w:sz w:val="28"/>
+        </w:rPr>
+        <w:t>:</w:t>
+      </w:r>
+    </w:p>
+    <w:p>
+      <w:pPr>
+        <w:spacing w:line="276" w:lineRule="auto"/>
+        <w:ind w:firstLine="0"/>
+        <w:rPr>
+          <w:rFonts w:ascii="Times New Roman" w:hAnsi="Times New Roman"/>
+          <w:sz w:val="28"/>
+        </w:rPr>
+      </w:pPr>
+    </w:p>
+    <w:p>
+      <w:pPr>
+        <w:spacing w:line="276" w:lineRule="auto"/>
+        <w:rPr>
+          <w:rFonts w:ascii="Times New Roman" w:hAnsi="Times New Roman"/>
+          <w:sz w:val="28"/>
+        </w:rPr>
+      </w:pPr>
+      <w:r>
+        <w:rPr>
+          <w:rFonts w:ascii="Times New Roman" w:hAnsi="Times New Roman"/>
+          <w:sz w:val="28"/>
+        </w:rPr>
+        <w:t>Щоб отримати гарну картинку, нам треба зрозуміти скільки світла потрапляє до тих чи інших</w:t>
+      </w:r>
+      <w:r>
+        <w:rPr>
+          <w:rFonts w:ascii="Times New Roman" w:hAnsi="Times New Roman"/>
+          <w:sz w:val="28"/>
+        </w:rPr>
+        <w:t xml:space="preserve"> ділянок нашої сцени. Це є доволі складною задачею, оскільки промені можуть відбиватися у великій к-сть напрямків.</w:t>
+      </w:r>
+      <w:r>
+        <w:rPr>
+          <w:rFonts w:ascii="Times New Roman" w:hAnsi="Times New Roman"/>
+          <w:sz w:val="28"/>
+        </w:rPr>
+        <w:t xml:space="preserve"> </w:t>
+      </w:r>
+      <w:r>
+        <w:rPr>
+          <w:rFonts w:ascii="Times New Roman" w:hAnsi="Times New Roman"/>
+          <w:sz w:val="28"/>
+        </w:rPr>
+        <w:t>Що ж, якщо ми не можемо зробити симуляцію всіх можливих шляхів, то</w:t>
+      </w:r>
+      <w:r>
+        <w:rPr>
+          <w:rFonts w:ascii="Times New Roman" w:hAnsi="Times New Roman"/>
+          <w:sz w:val="28"/>
+          <w:lang w:val="en-US"/>
+        </w:rPr>
+        <w:t xml:space="preserve"> </w:t>
+      </w:r>
+      <w:r>
+        <w:rPr>
+          <w:rFonts w:ascii="Times New Roman" w:hAnsi="Times New Roman"/>
+          <w:sz w:val="28"/>
+        </w:rPr>
+        <w:t xml:space="preserve">найкраще, що ми можемо зробити, це відобразити репрезентативну групу </w:t>
+      </w:r>
+      <w:r>
+        <w:rPr>
+          <w:rFonts w:ascii="Times New Roman" w:hAnsi="Times New Roman"/>
+          <w:sz w:val="28"/>
+        </w:rPr>
+        <w:t xml:space="preserve">вибіркових </w:t>
+      </w:r>
+      <w:r>
+        <w:rPr>
+          <w:rFonts w:ascii="Times New Roman" w:hAnsi="Times New Roman"/>
+          <w:sz w:val="28"/>
+        </w:rPr>
+        <w:t>променів</w:t>
+      </w:r>
+      <w:r>
+        <w:rPr>
+          <w:rFonts w:ascii="Times New Roman" w:hAnsi="Times New Roman"/>
+          <w:sz w:val="28"/>
+        </w:rPr>
+        <w:t xml:space="preserve">. </w:t>
+      </w:r>
+    </w:p>
+    <w:p>
+      <w:pPr>
+        <w:spacing w:line="276" w:lineRule="auto"/>
+        <w:rPr>
+          <w:rFonts w:ascii="Times New Roman" w:hAnsi="Times New Roman"/>
+          <w:sz w:val="28"/>
+        </w:rPr>
+      </w:pPr>
+      <w:r>
+        <w:rPr>
+          <w:rFonts w:ascii="Times New Roman" w:hAnsi="Times New Roman"/>
+          <w:sz w:val="28"/>
+        </w:rPr>
+        <w:t>Щоб отримати даний результат нам треба використати випадкові числа.</w:t>
+      </w:r>
+      <w:r>
+        <w:rPr>
+          <w:rFonts w:ascii="Times New Roman" w:hAnsi="Times New Roman"/>
+          <w:sz w:val="28"/>
+        </w:rPr>
+        <w:t xml:space="preserve"> Коли світло потрапляє на поверхню, воно випадково обирає шлях, куди піти</w:t>
+      </w:r>
+      <w:bookmarkStart w:id="0" w:name="_GoBack"/>
+      <w:bookmarkEnd w:id="0"/>
+      <w:r>
+        <w:rPr>
+          <w:rFonts w:ascii="Times New Roman" w:hAnsi="Times New Roman"/>
+          <w:sz w:val="28"/>
+        </w:rPr>
+        <w:t xml:space="preserve"> далі</w:t>
+      </w:r>
     </w:p>
     <w:sectPr>
       <w:pgSz w:w="11906" w:h="16838"/>
@@ -1382,6 +2446,216 @@
       </w:pPr>
     </w:lvl>
   </w:abstractNum>
+  <w:abstractNum w:abstractNumId="4" w15:restartNumberingAfterBreak="0">
+    <w:nsid w:val="3A951AFD"/>
+    <w:multiLevelType w:val="hybridMultilevel"/>
+    <w:tmpl w:val="2780D7A0"/>
+    <w:lvl w:ilvl="0" w:tplc="7936715A">
+      <w:start w:val="1"/>
+      <w:numFmt w:val="decimal"/>
+      <w:lvlText w:val="%1."/>
+      <w:lvlJc w:val="left"/>
+      <w:pPr>
+        <w:ind w:left="1069" w:hanging="360"/>
+      </w:pPr>
+      <w:rPr>
+        <w:rFonts w:hint="default"/>
+      </w:rPr>
+    </w:lvl>
+    <w:lvl w:ilvl="1" w:tplc="04090019" w:tentative="1">
+      <w:start w:val="1"/>
+      <w:numFmt w:val="lowerLetter"/>
+      <w:lvlText w:val="%2."/>
+      <w:lvlJc w:val="left"/>
+      <w:pPr>
+        <w:ind w:left="1789" w:hanging="360"/>
+      </w:pPr>
+    </w:lvl>
+    <w:lvl w:ilvl="2" w:tplc="0409001B" w:tentative="1">
+      <w:start w:val="1"/>
+      <w:numFmt w:val="lowerRoman"/>
+      <w:lvlText w:val="%3."/>
+      <w:lvlJc w:val="right"/>
+      <w:pPr>
+        <w:ind w:left="2509" w:hanging="180"/>
+      </w:pPr>
+    </w:lvl>
+    <w:lvl w:ilvl="3" w:tplc="0409000F" w:tentative="1">
+      <w:start w:val="1"/>
+      <w:numFmt w:val="decimal"/>
+      <w:lvlText w:val="%4."/>
+      <w:lvlJc w:val="left"/>
+      <w:pPr>
+        <w:ind w:left="3229" w:hanging="360"/>
+      </w:pPr>
+    </w:lvl>
+    <w:lvl w:ilvl="4" w:tplc="04090019" w:tentative="1">
+      <w:start w:val="1"/>
+      <w:numFmt w:val="lowerLetter"/>
+      <w:lvlText w:val="%5."/>
+      <w:lvlJc w:val="left"/>
+      <w:pPr>
+        <w:ind w:left="3949" w:hanging="360"/>
+      </w:pPr>
+    </w:lvl>
+    <w:lvl w:ilvl="5" w:tplc="0409001B" w:tentative="1">
+      <w:start w:val="1"/>
+      <w:numFmt w:val="lowerRoman"/>
+      <w:lvlText w:val="%6."/>
+      <w:lvlJc w:val="right"/>
+      <w:pPr>
+        <w:ind w:left="4669" w:hanging="180"/>
+      </w:pPr>
+    </w:lvl>
+    <w:lvl w:ilvl="6" w:tplc="0409000F" w:tentative="1">
+      <w:start w:val="1"/>
+      <w:numFmt w:val="decimal"/>
+      <w:lvlText w:val="%7."/>
+      <w:lvlJc w:val="left"/>
+      <w:pPr>
+        <w:ind w:left="5389" w:hanging="360"/>
+      </w:pPr>
+    </w:lvl>
+    <w:lvl w:ilvl="7" w:tplc="04090019" w:tentative="1">
+      <w:start w:val="1"/>
+      <w:numFmt w:val="lowerLetter"/>
+      <w:lvlText w:val="%8."/>
+      <w:lvlJc w:val="left"/>
+      <w:pPr>
+        <w:ind w:left="6109" w:hanging="360"/>
+      </w:pPr>
+    </w:lvl>
+    <w:lvl w:ilvl="8" w:tplc="0409001B" w:tentative="1">
+      <w:start w:val="1"/>
+      <w:numFmt w:val="lowerRoman"/>
+      <w:lvlText w:val="%9."/>
+      <w:lvlJc w:val="right"/>
+      <w:pPr>
+        <w:ind w:left="6829" w:hanging="180"/>
+      </w:pPr>
+    </w:lvl>
+  </w:abstractNum>
+  <w:abstractNum w:abstractNumId="5" w15:restartNumberingAfterBreak="0">
+    <w:nsid w:val="6ADA7464"/>
+    <w:multiLevelType w:val="multilevel"/>
+    <w:tmpl w:val="2618EFAC"/>
+    <w:lvl w:ilvl="0">
+      <w:start w:val="1"/>
+      <w:numFmt w:val="decimal"/>
+      <w:lvlText w:val="%1."/>
+      <w:lvlJc w:val="left"/>
+      <w:pPr>
+        <w:ind w:left="720" w:hanging="360"/>
+      </w:pPr>
+      <w:rPr>
+        <w:rFonts w:hint="default"/>
+      </w:rPr>
+    </w:lvl>
+    <w:lvl w:ilvl="1">
+      <w:start w:val="1"/>
+      <w:numFmt w:val="decimal"/>
+      <w:isLgl/>
+      <w:lvlText w:val="%1.%2"/>
+      <w:lvlJc w:val="left"/>
+      <w:pPr>
+        <w:ind w:left="1069" w:hanging="360"/>
+      </w:pPr>
+      <w:rPr>
+        <w:rFonts w:hint="default"/>
+      </w:rPr>
+    </w:lvl>
+    <w:lvl w:ilvl="2">
+      <w:start w:val="1"/>
+      <w:numFmt w:val="decimal"/>
+      <w:isLgl/>
+      <w:lvlText w:val="%1.%2.%3"/>
+      <w:lvlJc w:val="left"/>
+      <w:pPr>
+        <w:ind w:left="1778" w:hanging="720"/>
+      </w:pPr>
+      <w:rPr>
+        <w:rFonts w:hint="default"/>
+      </w:rPr>
+    </w:lvl>
+    <w:lvl w:ilvl="3">
+      <w:start w:val="1"/>
+      <w:numFmt w:val="decimal"/>
+      <w:isLgl/>
+      <w:lvlText w:val="%1.%2.%3.%4"/>
+      <w:lvlJc w:val="left"/>
+      <w:pPr>
+        <w:ind w:left="2487" w:hanging="1080"/>
+      </w:pPr>
+      <w:rPr>
+        <w:rFonts w:hint="default"/>
+      </w:rPr>
+    </w:lvl>
+    <w:lvl w:ilvl="4">
+      <w:start w:val="1"/>
+      <w:numFmt w:val="decimal"/>
+      <w:isLgl/>
+      <w:lvlText w:val="%1.%2.%3.%4.%5"/>
+      <w:lvlJc w:val="left"/>
+      <w:pPr>
+        <w:ind w:left="2836" w:hanging="1080"/>
+      </w:pPr>
+      <w:rPr>
+        <w:rFonts w:hint="default"/>
+      </w:rPr>
+    </w:lvl>
+    <w:lvl w:ilvl="5">
+      <w:start w:val="1"/>
+      <w:numFmt w:val="decimal"/>
+      <w:isLgl/>
+      <w:lvlText w:val="%1.%2.%3.%4.%5.%6"/>
+      <w:lvlJc w:val="left"/>
+      <w:pPr>
+        <w:ind w:left="3545" w:hanging="1440"/>
+      </w:pPr>
+      <w:rPr>
+        <w:rFonts w:hint="default"/>
+      </w:rPr>
+    </w:lvl>
+    <w:lvl w:ilvl="6">
+      <w:start w:val="1"/>
+      <w:numFmt w:val="decimal"/>
+      <w:isLgl/>
+      <w:lvlText w:val="%1.%2.%3.%4.%5.%6.%7"/>
+      <w:lvlJc w:val="left"/>
+      <w:pPr>
+        <w:ind w:left="3894" w:hanging="1440"/>
+      </w:pPr>
+      <w:rPr>
+        <w:rFonts w:hint="default"/>
+      </w:rPr>
+    </w:lvl>
+    <w:lvl w:ilvl="7">
+      <w:start w:val="1"/>
+      <w:numFmt w:val="decimal"/>
+      <w:isLgl/>
+      <w:lvlText w:val="%1.%2.%3.%4.%5.%6.%7.%8"/>
+      <w:lvlJc w:val="left"/>
+      <w:pPr>
+        <w:ind w:left="4603" w:hanging="1800"/>
+      </w:pPr>
+      <w:rPr>
+        <w:rFonts w:hint="default"/>
+      </w:rPr>
+    </w:lvl>
+    <w:lvl w:ilvl="8">
+      <w:start w:val="1"/>
+      <w:numFmt w:val="decimal"/>
+      <w:isLgl/>
+      <w:lvlText w:val="%1.%2.%3.%4.%5.%6.%7.%8.%9"/>
+      <w:lvlJc w:val="left"/>
+      <w:pPr>
+        <w:ind w:left="5312" w:hanging="2160"/>
+      </w:pPr>
+      <w:rPr>
+        <w:rFonts w:hint="default"/>
+      </w:rPr>
+    </w:lvl>
+  </w:abstractNum>
   <w:num w:numId="1">
     <w:abstractNumId w:val="3"/>
   </w:num>
@@ -1393,6 +2667,12 @@
   </w:num>
   <w:num w:numId="4">
     <w:abstractNumId w:val="0"/>
+  </w:num>
+  <w:num w:numId="5">
+    <w:abstractNumId w:val="5"/>
+  </w:num>
+  <w:num w:numId="6">
+    <w:abstractNumId w:val="4"/>
   </w:num>
 </w:numbering>
 </file>
@@ -2176,7 +3456,7 @@
 </file>
 
 <file path=customXml/itemProps1.xml><?xml version="1.0" encoding="utf-8"?>
-<ds:datastoreItem xmlns:ds="http://schemas.openxmlformats.org/officeDocument/2006/customXml" ds:itemID="{BF3C6F87-F9AE-4326-A047-3C3144462511}">
+<ds:datastoreItem xmlns:ds="http://schemas.openxmlformats.org/officeDocument/2006/customXml" ds:itemID="{6C90F5A2-D931-4D4A-A36C-1D189DC58200}">
   <ds:schemaRefs>
     <ds:schemaRef ds:uri="http://schemas.openxmlformats.org/officeDocument/2006/bibliography"/>
   </ds:schemaRefs>

</xml_diff>

<commit_message>
✨: add all real life examples
</commit_message>
<xml_diff>
--- a/Labs/Additional-Materials/Наближене обчислення кратних інтегралів методом Монте-Карло.docx
+++ b/Labs/Additional-Materials/Наближене обчислення кратних інтегралів методом Монте-Карло.docx
@@ -1282,14 +1282,7 @@
           <w:rFonts w:ascii="Times New Roman" w:hAnsi="Times New Roman"/>
           <w:sz w:val="28"/>
         </w:rPr>
-        <w:t>площі поперечного перерізу чаші</w:t>
-      </w:r>
-      <w:r>
-        <w:rPr>
-          <w:rFonts w:ascii="Times New Roman" w:hAnsi="Times New Roman"/>
-          <w:sz w:val="28"/>
-        </w:rPr>
-        <w:t xml:space="preserve">. </w:t>
+        <w:t xml:space="preserve">площі поперечного перерізу чаші. </w:t>
       </w:r>
       <w:r>
         <w:rPr>
@@ -1412,7 +1405,9 @@
       <w:r>
         <w:rPr>
           <w:rFonts w:ascii="Times New Roman" w:hAnsi="Times New Roman"/>
-          <w:sz w:val="28"/>
+          <w:noProof/>
+          <w:sz w:val="28"/>
+          <w:lang w:val="en-US" w:eastAsia="en-US"/>
         </w:rPr>
         <w:drawing>
           <wp:inline distT="0" distB="0" distL="0" distR="0" wp14:anchorId="175BDF91" wp14:editId="3A9C6EAE">
@@ -1471,21 +1466,7 @@
           <w:rFonts w:ascii="Times New Roman" w:hAnsi="Times New Roman"/>
           <w:sz w:val="28"/>
         </w:rPr>
-        <w:t xml:space="preserve">Наприклад 263/83 = 3.169 </w:t>
-      </w:r>
-      <w:r>
-        <w:rPr>
-          <w:rFonts w:ascii="Times New Roman" w:hAnsi="Times New Roman"/>
-          <w:sz w:val="28"/>
-        </w:rPr>
-        <w:t>≈</w:t>
-      </w:r>
-      <w:r>
-        <w:rPr>
-          <w:rFonts w:ascii="Times New Roman" w:hAnsi="Times New Roman"/>
-          <w:sz w:val="28"/>
-        </w:rPr>
-        <w:t xml:space="preserve"> </w:t>
+        <w:t xml:space="preserve">Наприклад 263/83 = 3.169 ≈ </w:t>
       </w:r>
       <m:oMath>
         <m:r>
@@ -1797,28 +1778,7 @@
           <w:rFonts w:ascii="Times New Roman" w:hAnsi="Times New Roman"/>
           <w:sz w:val="28"/>
         </w:rPr>
-        <w:t xml:space="preserve">Група людей </w:t>
-      </w:r>
-      <w:r>
-        <w:rPr>
-          <w:rFonts w:ascii="Times New Roman" w:hAnsi="Times New Roman"/>
-          <w:sz w:val="28"/>
-        </w:rPr>
-        <w:t xml:space="preserve">не </w:t>
-      </w:r>
-      <w:r>
-        <w:rPr>
-          <w:rFonts w:ascii="Times New Roman" w:hAnsi="Times New Roman"/>
-          <w:sz w:val="28"/>
-        </w:rPr>
-        <w:t xml:space="preserve">повинна бути </w:t>
-      </w:r>
-      <w:r>
-        <w:rPr>
-          <w:rFonts w:ascii="Times New Roman" w:hAnsi="Times New Roman"/>
-          <w:sz w:val="28"/>
-        </w:rPr>
-        <w:t xml:space="preserve">малою. </w:t>
+        <w:t xml:space="preserve">Група людей не повинна бути малою. </w:t>
       </w:r>
       <w:r>
         <w:rPr>
@@ -1969,6 +1929,59 @@
     <w:p>
       <w:pPr>
         <w:spacing w:line="276" w:lineRule="auto"/>
+        <w:ind w:firstLine="0"/>
+        <w:jc w:val="center"/>
+        <w:rPr>
+          <w:rFonts w:ascii="Times New Roman" w:hAnsi="Times New Roman"/>
+          <w:sz w:val="28"/>
+        </w:rPr>
+      </w:pPr>
+      <w:r>
+        <w:rPr>
+          <w:rFonts w:ascii="Times New Roman" w:hAnsi="Times New Roman"/>
+          <w:sz w:val="28"/>
+        </w:rPr>
+        <w:lastRenderedPageBreak/>
+        <w:drawing>
+          <wp:inline distT="0" distB="0" distL="0" distR="0" wp14:anchorId="79BEAA84" wp14:editId="4D51A8B0">
+            <wp:extent cx="3203180" cy="2150291"/>
+            <wp:effectExtent l="0" t="0" r="0" b="2540"/>
+            <wp:docPr id="7" name="Рисунок 7"/>
+            <wp:cNvGraphicFramePr>
+              <a:graphicFrameLocks xmlns:a="http://schemas.openxmlformats.org/drawingml/2006/main" noChangeAspect="1"/>
+            </wp:cNvGraphicFramePr>
+            <a:graphic xmlns:a="http://schemas.openxmlformats.org/drawingml/2006/main">
+              <a:graphicData uri="http://schemas.openxmlformats.org/drawingml/2006/picture">
+                <pic:pic xmlns:pic="http://schemas.openxmlformats.org/drawingml/2006/picture">
+                  <pic:nvPicPr>
+                    <pic:cNvPr id="1" name=""/>
+                    <pic:cNvPicPr/>
+                  </pic:nvPicPr>
+                  <pic:blipFill>
+                    <a:blip r:embed="rId12"/>
+                    <a:stretch>
+                      <a:fillRect/>
+                    </a:stretch>
+                  </pic:blipFill>
+                  <pic:spPr>
+                    <a:xfrm>
+                      <a:off x="0" y="0"/>
+                      <a:ext cx="3209321" cy="2154413"/>
+                    </a:xfrm>
+                    <a:prstGeom prst="rect">
+                      <a:avLst/>
+                    </a:prstGeom>
+                  </pic:spPr>
+                </pic:pic>
+              </a:graphicData>
+            </a:graphic>
+          </wp:inline>
+        </w:drawing>
+      </w:r>
+    </w:p>
+    <w:p>
+      <w:pPr>
+        <w:spacing w:line="276" w:lineRule="auto"/>
         <w:rPr>
           <w:rFonts w:ascii="Times New Roman" w:hAnsi="Times New Roman"/>
           <w:sz w:val="28"/>
@@ -1986,16 +1999,218 @@
           <w:rFonts w:ascii="Times New Roman" w:hAnsi="Times New Roman"/>
           <w:sz w:val="28"/>
         </w:rPr>
-        <w:t xml:space="preserve"> Коли світло потрапляє на поверхню, воно випадково обирає шлях, куди піти</w:t>
+        <w:t xml:space="preserve"> Коли світло потрапляє на поверхню, воно випадково обирає шлях, куди піти далі</w:t>
+      </w:r>
+      <w:r>
+        <w:rPr>
+          <w:rFonts w:ascii="Times New Roman" w:hAnsi="Times New Roman"/>
+          <w:sz w:val="28"/>
+          <w:lang w:val="en-US"/>
+        </w:rPr>
+        <w:t xml:space="preserve">. </w:t>
+      </w:r>
+      <w:r>
+        <w:rPr>
+          <w:rFonts w:ascii="Times New Roman" w:hAnsi="Times New Roman"/>
+          <w:sz w:val="28"/>
+        </w:rPr>
+        <w:t>Один подібний промінь не зробить нам гарну картинку, але велика к-сть – покаже дійсну картину.</w:t>
+      </w:r>
+    </w:p>
+    <w:p>
+      <w:pPr>
+        <w:spacing w:line="276" w:lineRule="auto"/>
+        <w:rPr>
+          <w:rFonts w:ascii="Times New Roman" w:hAnsi="Times New Roman"/>
+          <w:sz w:val="28"/>
+        </w:rPr>
+      </w:pPr>
+    </w:p>
+    <w:p>
+      <w:pPr>
+        <w:spacing w:line="276" w:lineRule="auto"/>
+        <w:ind w:firstLine="0"/>
+        <w:jc w:val="center"/>
+        <w:rPr>
+          <w:rFonts w:ascii="Times New Roman" w:hAnsi="Times New Roman"/>
+          <w:sz w:val="28"/>
+        </w:rPr>
+      </w:pPr>
+      <w:r>
+        <w:rPr>
+          <w:rFonts w:ascii="Times New Roman" w:hAnsi="Times New Roman"/>
+          <w:sz w:val="28"/>
+        </w:rPr>
+        <w:drawing>
+          <wp:inline distT="0" distB="0" distL="0" distR="0" wp14:anchorId="3222A4AE" wp14:editId="5CC7FD50">
+            <wp:extent cx="3876675" cy="2462756"/>
+            <wp:effectExtent l="0" t="0" r="0" b="0"/>
+            <wp:docPr id="8" name="Рисунок 8"/>
+            <wp:cNvGraphicFramePr>
+              <a:graphicFrameLocks xmlns:a="http://schemas.openxmlformats.org/drawingml/2006/main" noChangeAspect="1"/>
+            </wp:cNvGraphicFramePr>
+            <a:graphic xmlns:a="http://schemas.openxmlformats.org/drawingml/2006/main">
+              <a:graphicData uri="http://schemas.openxmlformats.org/drawingml/2006/picture">
+                <pic:pic xmlns:pic="http://schemas.openxmlformats.org/drawingml/2006/picture">
+                  <pic:nvPicPr>
+                    <pic:cNvPr id="1" name=""/>
+                    <pic:cNvPicPr/>
+                  </pic:nvPicPr>
+                  <pic:blipFill>
+                    <a:blip r:embed="rId13"/>
+                    <a:stretch>
+                      <a:fillRect/>
+                    </a:stretch>
+                  </pic:blipFill>
+                  <pic:spPr>
+                    <a:xfrm>
+                      <a:off x="0" y="0"/>
+                      <a:ext cx="3877454" cy="2463251"/>
+                    </a:xfrm>
+                    <a:prstGeom prst="rect">
+                      <a:avLst/>
+                    </a:prstGeom>
+                  </pic:spPr>
+                </pic:pic>
+              </a:graphicData>
+            </a:graphic>
+          </wp:inline>
+        </w:drawing>
+      </w:r>
+    </w:p>
+    <w:p>
+      <w:pPr>
+        <w:spacing w:line="276" w:lineRule="auto"/>
+        <w:ind w:firstLine="0"/>
+        <w:jc w:val="center"/>
+        <w:rPr>
+          <w:rFonts w:ascii="Times New Roman" w:hAnsi="Times New Roman"/>
+          <w:i/>
+          <w:sz w:val="28"/>
+        </w:rPr>
+      </w:pPr>
+      <w:r>
+        <w:rPr>
+          <w:rFonts w:ascii="Times New Roman" w:hAnsi="Times New Roman"/>
+          <w:i/>
+          <w:sz w:val="28"/>
+        </w:rPr>
+        <w:t>Велика к-сть випадкових променів</w:t>
+      </w:r>
+    </w:p>
+    <w:p>
+      <w:pPr>
+        <w:spacing w:line="276" w:lineRule="auto"/>
+        <w:rPr>
+          <w:rFonts w:ascii="Times New Roman" w:hAnsi="Times New Roman"/>
+          <w:sz w:val="28"/>
+        </w:rPr>
+      </w:pPr>
+    </w:p>
+    <w:p>
+      <w:pPr>
+        <w:spacing w:line="276" w:lineRule="auto"/>
+        <w:ind w:firstLine="0"/>
+        <w:jc w:val="center"/>
+        <w:rPr>
+          <w:rFonts w:ascii="Times New Roman" w:hAnsi="Times New Roman"/>
+          <w:sz w:val="28"/>
+        </w:rPr>
+      </w:pPr>
+      <w:r>
+        <w:rPr>
+          <w:rFonts w:ascii="Times New Roman" w:hAnsi="Times New Roman"/>
+          <w:sz w:val="28"/>
+        </w:rPr>
+        <w:drawing>
+          <wp:inline distT="0" distB="0" distL="0" distR="0" wp14:anchorId="2A2BE98E" wp14:editId="71ABC539">
+            <wp:extent cx="5940425" cy="1102995"/>
+            <wp:effectExtent l="0" t="0" r="3175" b="1905"/>
+            <wp:docPr id="2" name="Рисунок 2"/>
+            <wp:cNvGraphicFramePr>
+              <a:graphicFrameLocks xmlns:a="http://schemas.openxmlformats.org/drawingml/2006/main" noChangeAspect="1"/>
+            </wp:cNvGraphicFramePr>
+            <a:graphic xmlns:a="http://schemas.openxmlformats.org/drawingml/2006/main">
+              <a:graphicData uri="http://schemas.openxmlformats.org/drawingml/2006/picture">
+                <pic:pic xmlns:pic="http://schemas.openxmlformats.org/drawingml/2006/picture">
+                  <pic:nvPicPr>
+                    <pic:cNvPr id="1" name=""/>
+                    <pic:cNvPicPr/>
+                  </pic:nvPicPr>
+                  <pic:blipFill>
+                    <a:blip r:embed="rId14"/>
+                    <a:stretch>
+                      <a:fillRect/>
+                    </a:stretch>
+                  </pic:blipFill>
+                  <pic:spPr>
+                    <a:xfrm>
+                      <a:off x="0" y="0"/>
+                      <a:ext cx="5940425" cy="1102995"/>
+                    </a:xfrm>
+                    <a:prstGeom prst="rect">
+                      <a:avLst/>
+                    </a:prstGeom>
+                  </pic:spPr>
+                </pic:pic>
+              </a:graphicData>
+            </a:graphic>
+          </wp:inline>
+        </w:drawing>
+      </w:r>
+    </w:p>
+    <w:p>
+      <w:pPr>
+        <w:spacing w:line="276" w:lineRule="auto"/>
+        <w:ind w:firstLine="0"/>
+        <w:jc w:val="center"/>
+        <w:rPr>
+          <w:rFonts w:ascii="Times New Roman" w:hAnsi="Times New Roman"/>
+          <w:i/>
+          <w:sz w:val="28"/>
+        </w:rPr>
+      </w:pPr>
+      <w:r>
+        <w:rPr>
+          <w:rFonts w:ascii="Times New Roman" w:hAnsi="Times New Roman"/>
+          <w:i/>
+          <w:sz w:val="28"/>
+        </w:rPr>
+        <w:t xml:space="preserve">Одна й та сама сцена, але з різною к-стю </w:t>
+      </w:r>
+      <w:r>
+        <w:rPr>
+          <w:rFonts w:ascii="Times New Roman" w:hAnsi="Times New Roman"/>
+          <w:i/>
+          <w:sz w:val="28"/>
+        </w:rPr>
+        <w:t>шляхів</w:t>
+      </w:r>
+      <w:r>
+        <w:rPr>
+          <w:rFonts w:ascii="Times New Roman" w:hAnsi="Times New Roman"/>
+          <w:i/>
+          <w:sz w:val="28"/>
+        </w:rPr>
+        <w:t xml:space="preserve">. З даного прикладу можна дійти до висновку, що чим більше вибіркових </w:t>
+      </w:r>
+      <w:r>
+        <w:rPr>
+          <w:rFonts w:ascii="Times New Roman" w:hAnsi="Times New Roman"/>
+          <w:i/>
+          <w:sz w:val="28"/>
+        </w:rPr>
+        <w:t>променів</w:t>
       </w:r>
       <w:bookmarkStart w:id="0" w:name="_GoBack"/>
       <w:bookmarkEnd w:id="0"/>
       <w:r>
         <w:rPr>
           <w:rFonts w:ascii="Times New Roman" w:hAnsi="Times New Roman"/>
-          <w:sz w:val="28"/>
-        </w:rPr>
-        <w:t xml:space="preserve"> далі</w:t>
+          <w:i/>
+          <w:sz w:val="28"/>
+        </w:rPr>
+        <w:t>, тим менше шуму на картинці</w:t>
       </w:r>
     </w:p>
     <w:sectPr>
@@ -3456,7 +3671,7 @@
 </file>
 
 <file path=customXml/itemProps1.xml><?xml version="1.0" encoding="utf-8"?>
-<ds:datastoreItem xmlns:ds="http://schemas.openxmlformats.org/officeDocument/2006/customXml" ds:itemID="{6C90F5A2-D931-4D4A-A36C-1D189DC58200}">
+<ds:datastoreItem xmlns:ds="http://schemas.openxmlformats.org/officeDocument/2006/customXml" ds:itemID="{B6717B5E-9B60-4814-8DDF-FA202BA6B0E5}">
   <ds:schemaRefs>
     <ds:schemaRef ds:uri="http://schemas.openxmlformats.org/officeDocument/2006/bibliography"/>
   </ds:schemaRefs>

</xml_diff>

<commit_message>
✨: add a lot of theory
</commit_message>
<xml_diff>
--- a/Labs/Additional-Materials/Наближене обчислення кратних інтегралів методом Монте-Карло.docx
+++ b/Labs/Additional-Materials/Наближене обчислення кратних інтегралів методом Монте-Карло.docx
@@ -600,6 +600,17 @@
     </w:p>
     <w:p>
       <w:pPr>
+        <w:spacing w:line="276" w:lineRule="auto"/>
+        <w:ind w:left="720" w:firstLine="0"/>
+        <w:jc w:val="center"/>
+        <w:rPr>
+          <w:rFonts w:ascii="Times New Roman" w:hAnsi="Times New Roman"/>
+          <w:sz w:val="28"/>
+        </w:rPr>
+      </w:pPr>
+    </w:p>
+    <w:p>
+      <w:pPr>
         <w:numPr>
           <w:ilvl w:val="0"/>
           <w:numId w:val="2"/>
@@ -1939,7 +1950,9 @@
       <w:r>
         <w:rPr>
           <w:rFonts w:ascii="Times New Roman" w:hAnsi="Times New Roman"/>
-          <w:sz w:val="28"/>
+          <w:noProof/>
+          <w:sz w:val="28"/>
+          <w:lang w:val="en-US" w:eastAsia="en-US"/>
         </w:rPr>
         <w:lastRenderedPageBreak/>
         <w:drawing>
@@ -2014,7 +2027,52 @@
           <w:rFonts w:ascii="Times New Roman" w:hAnsi="Times New Roman"/>
           <w:sz w:val="28"/>
         </w:rPr>
-        <w:t>Один подібний промінь не зробить нам гарну картинку, але велика к-сть – покаже дійсну картину.</w:t>
+        <w:t>Один подіб</w:t>
+      </w:r>
+      <w:r>
+        <w:rPr>
+          <w:rFonts w:ascii="Times New Roman" w:hAnsi="Times New Roman"/>
+          <w:sz w:val="28"/>
+        </w:rPr>
+        <w:t>ний промінь не зробить нам гарний</w:t>
+      </w:r>
+      <w:r>
+        <w:rPr>
+          <w:rFonts w:ascii="Times New Roman" w:hAnsi="Times New Roman"/>
+          <w:sz w:val="28"/>
+        </w:rPr>
+        <w:t xml:space="preserve"> </w:t>
+      </w:r>
+      <w:r>
+        <w:rPr>
+          <w:rFonts w:ascii="Times New Roman" w:hAnsi="Times New Roman"/>
+          <w:sz w:val="28"/>
+        </w:rPr>
+        <w:t>результат</w:t>
+      </w:r>
+      <w:r>
+        <w:rPr>
+          <w:rFonts w:ascii="Times New Roman" w:hAnsi="Times New Roman"/>
+          <w:sz w:val="28"/>
+        </w:rPr>
+        <w:t xml:space="preserve">, але велика </w:t>
+      </w:r>
+    </w:p>
+    <w:p>
+      <w:pPr>
+        <w:spacing w:line="276" w:lineRule="auto"/>
+        <w:ind w:firstLine="0"/>
+        <w:rPr>
+          <w:rFonts w:ascii="Times New Roman" w:hAnsi="Times New Roman"/>
+          <w:sz w:val="28"/>
+        </w:rPr>
+      </w:pPr>
+      <w:r>
+        <w:rPr>
+          <w:rFonts w:ascii="Times New Roman" w:hAnsi="Times New Roman"/>
+          <w:sz w:val="28"/>
+        </w:rPr>
+        <w:t>к-сть – покаже дійсну картину.</w:t>
       </w:r>
     </w:p>
     <w:p>
@@ -2039,7 +2097,9 @@
       <w:r>
         <w:rPr>
           <w:rFonts w:ascii="Times New Roman" w:hAnsi="Times New Roman"/>
-          <w:sz w:val="28"/>
+          <w:noProof/>
+          <w:sz w:val="28"/>
+          <w:lang w:val="en-US" w:eastAsia="en-US"/>
         </w:rPr>
         <w:drawing>
           <wp:inline distT="0" distB="0" distL="0" distR="0" wp14:anchorId="3222A4AE" wp14:editId="5CC7FD50">
@@ -2120,7 +2180,9 @@
       <w:r>
         <w:rPr>
           <w:rFonts w:ascii="Times New Roman" w:hAnsi="Times New Roman"/>
-          <w:sz w:val="28"/>
+          <w:noProof/>
+          <w:sz w:val="28"/>
+          <w:lang w:val="en-US" w:eastAsia="en-US"/>
         </w:rPr>
         <w:drawing>
           <wp:inline distT="0" distB="0" distL="0" distR="0" wp14:anchorId="2A2BE98E" wp14:editId="71ABC539">
@@ -2202,16 +2264,1693 @@
         </w:rPr>
         <w:t>променів</w:t>
       </w:r>
+      <w:r>
+        <w:rPr>
+          <w:rFonts w:ascii="Times New Roman" w:hAnsi="Times New Roman"/>
+          <w:i/>
+          <w:sz w:val="28"/>
+        </w:rPr>
+        <w:t>, тим менше шуму на картинці</w:t>
+      </w:r>
+    </w:p>
+    <w:p>
+      <w:pPr>
+        <w:spacing w:after="160" w:line="259" w:lineRule="auto"/>
+        <w:ind w:firstLine="0"/>
+        <w:jc w:val="left"/>
+        <w:rPr>
+          <w:rFonts w:ascii="Times New Roman" w:hAnsi="Times New Roman"/>
+          <w:i/>
+          <w:sz w:val="28"/>
+        </w:rPr>
+      </w:pPr>
+      <w:r>
+        <w:rPr>
+          <w:rFonts w:ascii="Times New Roman" w:hAnsi="Times New Roman"/>
+          <w:i/>
+          <w:sz w:val="28"/>
+        </w:rPr>
+        <w:br w:type="page"/>
+      </w:r>
+    </w:p>
+    <w:p>
+      <w:pPr>
+        <w:pStyle w:val="a5"/>
+        <w:numPr>
+          <w:ilvl w:val="0"/>
+          <w:numId w:val="3"/>
+        </w:numPr>
+        <w:spacing w:line="276" w:lineRule="auto"/>
+        <w:jc w:val="center"/>
+        <w:rPr>
+          <w:rFonts w:ascii="Times New Roman" w:hAnsi="Times New Roman"/>
+          <w:b/>
+          <w:sz w:val="36"/>
+        </w:rPr>
+      </w:pPr>
+      <w:r>
+        <w:rPr>
+          <w:rFonts w:ascii="Times New Roman" w:hAnsi="Times New Roman"/>
+          <w:b/>
+          <w:sz w:val="36"/>
+        </w:rPr>
+        <w:lastRenderedPageBreak/>
+        <w:t xml:space="preserve">Приклади з </w:t>
+      </w:r>
+      <w:r>
+        <w:rPr>
+          <w:rFonts w:ascii="Times New Roman" w:hAnsi="Times New Roman"/>
+          <w:b/>
+          <w:sz w:val="36"/>
+        </w:rPr>
+        <w:t>інтегралами</w:t>
+      </w:r>
+    </w:p>
+    <w:p>
+      <w:pPr>
+        <w:pStyle w:val="a5"/>
+        <w:spacing w:line="276" w:lineRule="auto"/>
+        <w:ind w:firstLine="0"/>
+        <w:rPr>
+          <w:rFonts w:ascii="Times New Roman" w:hAnsi="Times New Roman"/>
+          <w:b/>
+          <w:sz w:val="36"/>
+        </w:rPr>
+      </w:pPr>
+    </w:p>
+    <w:p>
+      <w:pPr>
+        <w:spacing w:line="276" w:lineRule="auto"/>
+        <w:ind w:firstLine="0"/>
+        <w:rPr>
+          <w:rFonts w:ascii="Times New Roman" w:hAnsi="Times New Roman"/>
+          <w:sz w:val="28"/>
+        </w:rPr>
+      </w:pPr>
+      <w:r>
+        <w:rPr>
+          <w:rFonts w:ascii="Times New Roman" w:hAnsi="Times New Roman"/>
+          <w:sz w:val="28"/>
+        </w:rPr>
+        <w:t>Розглянемо інтеграл виду</w:t>
+      </w:r>
+      <w:r>
+        <w:rPr>
+          <w:rFonts w:ascii="Times New Roman" w:hAnsi="Times New Roman"/>
+          <w:sz w:val="28"/>
+        </w:rPr>
+        <w:t>:</w:t>
+      </w:r>
+    </w:p>
+    <w:p>
+      <w:pPr>
+        <w:spacing w:line="276" w:lineRule="auto"/>
+        <w:ind w:firstLine="0"/>
+        <w:jc w:val="center"/>
+        <w:rPr>
+          <w:rFonts w:ascii="Times New Roman" w:hAnsi="Times New Roman"/>
+          <w:sz w:val="28"/>
+          <w:lang w:val="en-US"/>
+        </w:rPr>
+      </w:pPr>
+      <w:r>
+        <w:rPr>
+          <w:rFonts w:ascii="Times New Roman" w:hAnsi="Times New Roman"/>
+          <w:sz w:val="28"/>
+          <w:lang w:val="en-US"/>
+        </w:rPr>
+        <w:drawing>
+          <wp:inline distT="0" distB="0" distL="0" distR="0" wp14:anchorId="2A3FDE06" wp14:editId="6F355695">
+            <wp:extent cx="1206562" cy="736638"/>
+            <wp:effectExtent l="0" t="0" r="0" b="6350"/>
+            <wp:docPr id="9" name="Рисунок 9"/>
+            <wp:cNvGraphicFramePr>
+              <a:graphicFrameLocks xmlns:a="http://schemas.openxmlformats.org/drawingml/2006/main" noChangeAspect="1"/>
+            </wp:cNvGraphicFramePr>
+            <a:graphic xmlns:a="http://schemas.openxmlformats.org/drawingml/2006/main">
+              <a:graphicData uri="http://schemas.openxmlformats.org/drawingml/2006/picture">
+                <pic:pic xmlns:pic="http://schemas.openxmlformats.org/drawingml/2006/picture">
+                  <pic:nvPicPr>
+                    <pic:cNvPr id="1" name=""/>
+                    <pic:cNvPicPr/>
+                  </pic:nvPicPr>
+                  <pic:blipFill>
+                    <a:blip r:embed="rId15"/>
+                    <a:stretch>
+                      <a:fillRect/>
+                    </a:stretch>
+                  </pic:blipFill>
+                  <pic:spPr>
+                    <a:xfrm>
+                      <a:off x="0" y="0"/>
+                      <a:ext cx="1206562" cy="736638"/>
+                    </a:xfrm>
+                    <a:prstGeom prst="rect">
+                      <a:avLst/>
+                    </a:prstGeom>
+                  </pic:spPr>
+                </pic:pic>
+              </a:graphicData>
+            </a:graphic>
+          </wp:inline>
+        </w:drawing>
+      </w:r>
+    </w:p>
+    <w:p>
+      <w:pPr>
+        <w:spacing w:line="276" w:lineRule="auto"/>
+        <w:ind w:firstLine="0"/>
+        <w:jc w:val="center"/>
+        <w:rPr>
+          <w:rFonts w:ascii="Times New Roman" w:hAnsi="Times New Roman"/>
+          <w:sz w:val="28"/>
+          <w:lang w:val="en-US"/>
+        </w:rPr>
+      </w:pPr>
+      <w:r>
+        <w:rPr>
+          <w:rFonts w:ascii="Times New Roman" w:hAnsi="Times New Roman"/>
+          <w:sz w:val="28"/>
+          <w:lang w:val="en-US"/>
+        </w:rPr>
+        <w:t>1.1</w:t>
+      </w:r>
+    </w:p>
+    <w:p>
+      <w:pPr>
+        <w:spacing w:line="276" w:lineRule="auto"/>
+        <w:ind w:firstLine="720"/>
+        <w:rPr>
+          <w:rFonts w:ascii="Times New Roman" w:hAnsi="Times New Roman"/>
+          <w:sz w:val="28"/>
+        </w:rPr>
+      </w:pPr>
+      <w:r>
+        <w:rPr>
+          <w:rFonts w:ascii="Times New Roman" w:hAnsi="Times New Roman"/>
+          <w:sz w:val="28"/>
+        </w:rPr>
+        <w:t>Введемо в розгляд випадкову величину X</w:t>
+      </w:r>
+      <w:r>
+        <w:rPr>
+          <w:rFonts w:ascii="Times New Roman" w:hAnsi="Times New Roman"/>
+          <w:sz w:val="28"/>
+          <w:lang w:val="en-US"/>
+        </w:rPr>
+        <w:t xml:space="preserve">, </w:t>
+      </w:r>
+      <w:proofErr w:type="spellStart"/>
+      <w:r>
+        <w:rPr>
+          <w:rFonts w:ascii="Times New Roman" w:hAnsi="Times New Roman"/>
+          <w:sz w:val="28"/>
+          <w:lang w:val="en-US"/>
+        </w:rPr>
+        <w:t>розподілену</w:t>
+      </w:r>
+      <w:proofErr w:type="spellEnd"/>
+      <w:r>
+        <w:rPr>
+          <w:rFonts w:ascii="Times New Roman" w:hAnsi="Times New Roman"/>
+          <w:sz w:val="28"/>
+          <w:lang w:val="en-US"/>
+        </w:rPr>
+        <w:t xml:space="preserve"> </w:t>
+      </w:r>
+      <w:proofErr w:type="spellStart"/>
+      <w:r>
+        <w:rPr>
+          <w:rFonts w:ascii="Times New Roman" w:hAnsi="Times New Roman"/>
+          <w:sz w:val="28"/>
+          <w:lang w:val="en-US"/>
+        </w:rPr>
+        <w:t>рівномірно</w:t>
+      </w:r>
+      <w:proofErr w:type="spellEnd"/>
+      <w:r>
+        <w:rPr>
+          <w:rFonts w:ascii="Times New Roman" w:hAnsi="Times New Roman"/>
+          <w:sz w:val="28"/>
+          <w:lang w:val="en-US"/>
+        </w:rPr>
+        <w:t xml:space="preserve"> в </w:t>
+      </w:r>
+      <w:proofErr w:type="spellStart"/>
+      <w:r>
+        <w:rPr>
+          <w:rFonts w:ascii="Times New Roman" w:hAnsi="Times New Roman"/>
+          <w:sz w:val="28"/>
+          <w:lang w:val="en-US"/>
+        </w:rPr>
+        <w:t>інтервалі</w:t>
+      </w:r>
+      <w:proofErr w:type="spellEnd"/>
+      <w:r>
+        <w:rPr>
+          <w:rFonts w:ascii="Times New Roman" w:hAnsi="Times New Roman"/>
+          <w:sz w:val="28"/>
+          <w:lang w:val="en-US"/>
+        </w:rPr>
+        <w:t xml:space="preserve"> </w:t>
+      </w:r>
+      <w:proofErr w:type="spellStart"/>
+      <w:r>
+        <w:rPr>
+          <w:rFonts w:ascii="Times New Roman" w:hAnsi="Times New Roman"/>
+          <w:sz w:val="28"/>
+          <w:lang w:val="en-US"/>
+        </w:rPr>
+        <w:t>інтегрування</w:t>
+      </w:r>
+      <w:proofErr w:type="spellEnd"/>
+      <w:r>
+        <w:rPr>
+          <w:rFonts w:ascii="Times New Roman" w:hAnsi="Times New Roman"/>
+          <w:sz w:val="28"/>
+          <w:lang w:val="en-US"/>
+        </w:rPr>
+        <w:t xml:space="preserve"> (a, b) з</w:t>
+      </w:r>
+      <w:r>
+        <w:rPr>
+          <w:rFonts w:ascii="Times New Roman" w:hAnsi="Times New Roman"/>
+          <w:sz w:val="28"/>
+        </w:rPr>
+        <w:t>і</w:t>
+      </w:r>
+      <w:r>
+        <w:rPr>
+          <w:rFonts w:ascii="Times New Roman" w:hAnsi="Times New Roman"/>
+          <w:sz w:val="28"/>
+          <w:lang w:val="en-US"/>
+        </w:rPr>
+        <w:t xml:space="preserve"> </w:t>
+      </w:r>
+      <w:proofErr w:type="spellStart"/>
+      <w:r>
+        <w:rPr>
+          <w:rFonts w:ascii="Times New Roman" w:hAnsi="Times New Roman"/>
+          <w:sz w:val="28"/>
+          <w:lang w:val="en-US"/>
+        </w:rPr>
+        <w:t>щільністю</w:t>
+      </w:r>
+      <w:proofErr w:type="spellEnd"/>
+      <w:r>
+        <w:rPr>
+          <w:rFonts w:ascii="Times New Roman" w:hAnsi="Times New Roman"/>
+          <w:sz w:val="28"/>
+        </w:rPr>
+        <w:t xml:space="preserve"> </w:t>
+      </w:r>
+      <m:oMath>
+        <m:r>
+          <w:rPr>
+            <w:rFonts w:ascii="Cambria Math" w:hAnsi="Cambria Math"/>
+            <w:sz w:val="28"/>
+          </w:rPr>
+          <m:t>f</m:t>
+        </m:r>
+        <m:d>
+          <m:dPr>
+            <m:ctrlPr>
+              <w:rPr>
+                <w:rFonts w:ascii="Cambria Math" w:hAnsi="Cambria Math"/>
+                <w:i/>
+                <w:sz w:val="28"/>
+              </w:rPr>
+            </m:ctrlPr>
+          </m:dPr>
+          <m:e>
+            <m:r>
+              <w:rPr>
+                <w:rFonts w:ascii="Cambria Math" w:hAnsi="Cambria Math"/>
+                <w:sz w:val="28"/>
+              </w:rPr>
+              <m:t>x</m:t>
+            </m:r>
+          </m:e>
+        </m:d>
+        <m:r>
+          <w:rPr>
+            <w:rFonts w:ascii="Cambria Math" w:hAnsi="Cambria Math"/>
+            <w:sz w:val="28"/>
+          </w:rPr>
+          <m:t>=</m:t>
+        </m:r>
+        <m:f>
+          <m:fPr>
+            <m:ctrlPr>
+              <w:rPr>
+                <w:rFonts w:ascii="Cambria Math" w:hAnsi="Cambria Math"/>
+                <w:i/>
+                <w:sz w:val="28"/>
+              </w:rPr>
+            </m:ctrlPr>
+          </m:fPr>
+          <m:num>
+            <m:r>
+              <w:rPr>
+                <w:rFonts w:ascii="Cambria Math" w:hAnsi="Cambria Math"/>
+                <w:sz w:val="28"/>
+              </w:rPr>
+              <m:t>1</m:t>
+            </m:r>
+          </m:num>
+          <m:den>
+            <m:r>
+              <w:rPr>
+                <w:rFonts w:ascii="Cambria Math" w:hAnsi="Cambria Math"/>
+                <w:sz w:val="28"/>
+              </w:rPr>
+              <m:t>b-a</m:t>
+            </m:r>
+          </m:den>
+        </m:f>
+      </m:oMath>
+      <w:r>
+        <w:rPr>
+          <w:rFonts w:ascii="Times New Roman" w:hAnsi="Times New Roman"/>
+          <w:sz w:val="28"/>
+        </w:rPr>
+        <w:t>. Тоді математичне очікування:</w:t>
+      </w:r>
+    </w:p>
+    <w:p>
+      <w:pPr>
+        <w:spacing w:line="276" w:lineRule="auto"/>
+        <w:ind w:firstLine="0"/>
+        <w:jc w:val="center"/>
+        <w:rPr>
+          <w:rFonts w:ascii="Times New Roman" w:hAnsi="Times New Roman"/>
+          <w:sz w:val="28"/>
+          <w:lang w:val="en-US"/>
+        </w:rPr>
+      </w:pPr>
+      <w:r>
+        <w:rPr>
+          <w:rFonts w:ascii="Times New Roman" w:hAnsi="Times New Roman"/>
+          <w:sz w:val="28"/>
+          <w:lang w:val="en-US"/>
+        </w:rPr>
+        <w:drawing>
+          <wp:inline distT="0" distB="0" distL="0" distR="0" wp14:anchorId="6C477A21" wp14:editId="0D252254">
+            <wp:extent cx="3479979" cy="717587"/>
+            <wp:effectExtent l="0" t="0" r="6350" b="6350"/>
+            <wp:docPr id="11" name="Рисунок 11"/>
+            <wp:cNvGraphicFramePr>
+              <a:graphicFrameLocks xmlns:a="http://schemas.openxmlformats.org/drawingml/2006/main" noChangeAspect="1"/>
+            </wp:cNvGraphicFramePr>
+            <a:graphic xmlns:a="http://schemas.openxmlformats.org/drawingml/2006/main">
+              <a:graphicData uri="http://schemas.openxmlformats.org/drawingml/2006/picture">
+                <pic:pic xmlns:pic="http://schemas.openxmlformats.org/drawingml/2006/picture">
+                  <pic:nvPicPr>
+                    <pic:cNvPr id="1" name=""/>
+                    <pic:cNvPicPr/>
+                  </pic:nvPicPr>
+                  <pic:blipFill>
+                    <a:blip r:embed="rId16"/>
+                    <a:stretch>
+                      <a:fillRect/>
+                    </a:stretch>
+                  </pic:blipFill>
+                  <pic:spPr>
+                    <a:xfrm>
+                      <a:off x="0" y="0"/>
+                      <a:ext cx="3479979" cy="717587"/>
+                    </a:xfrm>
+                    <a:prstGeom prst="rect">
+                      <a:avLst/>
+                    </a:prstGeom>
+                  </pic:spPr>
+                </pic:pic>
+              </a:graphicData>
+            </a:graphic>
+          </wp:inline>
+        </w:drawing>
+      </w:r>
+    </w:p>
+    <w:p>
+      <w:pPr>
+        <w:spacing w:line="276" w:lineRule="auto"/>
+        <w:ind w:firstLine="0"/>
+        <w:jc w:val="center"/>
+        <w:rPr>
+          <w:rFonts w:ascii="Times New Roman" w:hAnsi="Times New Roman"/>
+          <w:sz w:val="28"/>
+        </w:rPr>
+      </w:pPr>
+      <w:r>
+        <w:rPr>
+          <w:rFonts w:ascii="Times New Roman" w:hAnsi="Times New Roman"/>
+          <w:sz w:val="28"/>
+        </w:rPr>
+        <w:t>1.2</w:t>
+      </w:r>
+    </w:p>
+    <w:p>
+      <w:pPr>
+        <w:spacing w:line="276" w:lineRule="auto"/>
+        <w:ind w:firstLine="720"/>
+        <w:rPr>
+          <w:rFonts w:ascii="Times New Roman" w:hAnsi="Times New Roman"/>
+          <w:sz w:val="28"/>
+        </w:rPr>
+      </w:pPr>
+      <w:r>
+        <w:rPr>
+          <w:rFonts w:ascii="Times New Roman" w:hAnsi="Times New Roman"/>
+          <w:sz w:val="28"/>
+        </w:rPr>
+        <w:t>Звідси:</w:t>
+      </w:r>
+    </w:p>
+    <w:p>
+      <w:pPr>
+        <w:spacing w:line="276" w:lineRule="auto"/>
+        <w:ind w:firstLine="0"/>
+        <w:jc w:val="center"/>
+        <w:rPr>
+          <w:rFonts w:ascii="Times New Roman" w:hAnsi="Times New Roman"/>
+          <w:sz w:val="28"/>
+        </w:rPr>
+      </w:pPr>
+      <w:r>
+        <w:rPr>
+          <w:rFonts w:ascii="Times New Roman" w:hAnsi="Times New Roman"/>
+          <w:sz w:val="28"/>
+        </w:rPr>
+        <w:drawing>
+          <wp:inline distT="0" distB="0" distL="0" distR="0" wp14:anchorId="64A29800" wp14:editId="4CAE2DA3">
+            <wp:extent cx="2362321" cy="641383"/>
+            <wp:effectExtent l="0" t="0" r="0" b="6350"/>
+            <wp:docPr id="12" name="Рисунок 12"/>
+            <wp:cNvGraphicFramePr>
+              <a:graphicFrameLocks xmlns:a="http://schemas.openxmlformats.org/drawingml/2006/main" noChangeAspect="1"/>
+            </wp:cNvGraphicFramePr>
+            <a:graphic xmlns:a="http://schemas.openxmlformats.org/drawingml/2006/main">
+              <a:graphicData uri="http://schemas.openxmlformats.org/drawingml/2006/picture">
+                <pic:pic xmlns:pic="http://schemas.openxmlformats.org/drawingml/2006/picture">
+                  <pic:nvPicPr>
+                    <pic:cNvPr id="1" name=""/>
+                    <pic:cNvPicPr/>
+                  </pic:nvPicPr>
+                  <pic:blipFill>
+                    <a:blip r:embed="rId17"/>
+                    <a:stretch>
+                      <a:fillRect/>
+                    </a:stretch>
+                  </pic:blipFill>
+                  <pic:spPr>
+                    <a:xfrm>
+                      <a:off x="0" y="0"/>
+                      <a:ext cx="2362321" cy="641383"/>
+                    </a:xfrm>
+                    <a:prstGeom prst="rect">
+                      <a:avLst/>
+                    </a:prstGeom>
+                  </pic:spPr>
+                </pic:pic>
+              </a:graphicData>
+            </a:graphic>
+          </wp:inline>
+        </w:drawing>
+      </w:r>
+    </w:p>
+    <w:p>
+      <w:pPr>
+        <w:spacing w:line="276" w:lineRule="auto"/>
+        <w:ind w:firstLine="0"/>
+        <w:jc w:val="center"/>
+        <w:rPr>
+          <w:rFonts w:ascii="Times New Roman" w:hAnsi="Times New Roman"/>
+          <w:sz w:val="28"/>
+        </w:rPr>
+      </w:pPr>
+      <w:r>
+        <w:rPr>
+          <w:rFonts w:ascii="Times New Roman" w:hAnsi="Times New Roman"/>
+          <w:sz w:val="28"/>
+        </w:rPr>
+        <w:t>1.3</w:t>
+      </w:r>
+    </w:p>
+    <w:p>
+      <w:pPr>
+        <w:spacing w:line="276" w:lineRule="auto"/>
+        <w:ind w:firstLine="0"/>
+        <w:rPr>
+          <w:rFonts w:ascii="Times New Roman" w:hAnsi="Times New Roman"/>
+          <w:sz w:val="28"/>
+        </w:rPr>
+      </w:pPr>
+      <w:r>
+        <w:rPr>
+          <w:rFonts w:ascii="Times New Roman" w:hAnsi="Times New Roman"/>
+          <w:sz w:val="28"/>
+        </w:rPr>
+        <w:tab/>
+      </w:r>
+      <w:r>
+        <w:rPr>
+          <w:rFonts w:ascii="Times New Roman" w:hAnsi="Times New Roman"/>
+          <w:sz w:val="28"/>
+        </w:rPr>
+        <w:t>Замінивши математичне очікування</w:t>
+      </w:r>
+      <w:r>
+        <w:rPr>
+          <w:rFonts w:ascii="Times New Roman" w:hAnsi="Times New Roman"/>
+          <w:sz w:val="28"/>
+        </w:rPr>
+        <w:t xml:space="preserve"> </w:t>
+      </w:r>
+      <w:r>
+        <w:rPr>
+          <w:rFonts w:ascii="Times New Roman" w:hAnsi="Times New Roman"/>
+          <w:sz w:val="28"/>
+          <w:lang w:val="en-US"/>
+        </w:rPr>
+        <w:t>M[φ</w:t>
+      </w:r>
+      <w:r>
+        <w:rPr>
+          <w:rFonts w:ascii="Times New Roman" w:hAnsi="Times New Roman"/>
+          <w:sz w:val="28"/>
+        </w:rPr>
+        <w:t>(</w:t>
+      </w:r>
+      <w:r>
+        <w:rPr>
+          <w:rFonts w:ascii="Times New Roman" w:hAnsi="Times New Roman"/>
+          <w:sz w:val="28"/>
+          <w:lang w:val="en-US"/>
+        </w:rPr>
+        <w:t>x</w:t>
+      </w:r>
+      <w:r>
+        <w:rPr>
+          <w:rFonts w:ascii="Times New Roman" w:hAnsi="Times New Roman"/>
+          <w:sz w:val="28"/>
+        </w:rPr>
+        <w:t>)</w:t>
+      </w:r>
+      <w:r>
+        <w:rPr>
+          <w:rFonts w:ascii="Times New Roman" w:hAnsi="Times New Roman"/>
+          <w:sz w:val="28"/>
+          <w:lang w:val="en-US"/>
+        </w:rPr>
+        <w:t xml:space="preserve">] </w:t>
+      </w:r>
+      <w:r>
+        <w:rPr>
+          <w:rFonts w:ascii="Times New Roman" w:hAnsi="Times New Roman"/>
+          <w:sz w:val="28"/>
+        </w:rPr>
+        <w:t>його оцінкою – вибірковою середньою, отримаємо оцінку інтегралу (1.1)</w:t>
+      </w:r>
+    </w:p>
+    <w:p>
+      <w:pPr>
+        <w:spacing w:line="276" w:lineRule="auto"/>
+        <w:ind w:firstLine="0"/>
+        <w:jc w:val="center"/>
+        <w:rPr>
+          <w:rFonts w:ascii="Times New Roman" w:hAnsi="Times New Roman"/>
+          <w:sz w:val="28"/>
+        </w:rPr>
+      </w:pPr>
+      <w:r>
+        <w:rPr>
+          <w:rFonts w:ascii="Times New Roman" w:hAnsi="Times New Roman"/>
+          <w:sz w:val="28"/>
+        </w:rPr>
+        <w:drawing>
+          <wp:inline distT="0" distB="0" distL="0" distR="0" wp14:anchorId="5119A6CC" wp14:editId="6020BF1E">
+            <wp:extent cx="1873346" cy="819192"/>
+            <wp:effectExtent l="0" t="0" r="0" b="0"/>
+            <wp:docPr id="13" name="Рисунок 13"/>
+            <wp:cNvGraphicFramePr>
+              <a:graphicFrameLocks xmlns:a="http://schemas.openxmlformats.org/drawingml/2006/main" noChangeAspect="1"/>
+            </wp:cNvGraphicFramePr>
+            <a:graphic xmlns:a="http://schemas.openxmlformats.org/drawingml/2006/main">
+              <a:graphicData uri="http://schemas.openxmlformats.org/drawingml/2006/picture">
+                <pic:pic xmlns:pic="http://schemas.openxmlformats.org/drawingml/2006/picture">
+                  <pic:nvPicPr>
+                    <pic:cNvPr id="1" name=""/>
+                    <pic:cNvPicPr/>
+                  </pic:nvPicPr>
+                  <pic:blipFill>
+                    <a:blip r:embed="rId18"/>
+                    <a:stretch>
+                      <a:fillRect/>
+                    </a:stretch>
+                  </pic:blipFill>
+                  <pic:spPr>
+                    <a:xfrm>
+                      <a:off x="0" y="0"/>
+                      <a:ext cx="1873346" cy="819192"/>
+                    </a:xfrm>
+                    <a:prstGeom prst="rect">
+                      <a:avLst/>
+                    </a:prstGeom>
+                  </pic:spPr>
+                </pic:pic>
+              </a:graphicData>
+            </a:graphic>
+          </wp:inline>
+        </w:drawing>
+      </w:r>
+    </w:p>
+    <w:p>
+      <w:pPr>
+        <w:spacing w:line="276" w:lineRule="auto"/>
+        <w:ind w:firstLine="0"/>
+        <w:jc w:val="center"/>
+        <w:rPr>
+          <w:rFonts w:ascii="Times New Roman" w:hAnsi="Times New Roman"/>
+          <w:sz w:val="28"/>
+          <w:lang w:val="en-US"/>
+        </w:rPr>
+      </w:pPr>
+      <w:r>
+        <w:rPr>
+          <w:rFonts w:ascii="Times New Roman" w:hAnsi="Times New Roman"/>
+          <w:sz w:val="28"/>
+          <w:lang w:val="en-US"/>
+        </w:rPr>
+        <w:t>1.4</w:t>
+      </w:r>
+    </w:p>
+    <w:p>
+      <w:pPr>
+        <w:spacing w:line="276" w:lineRule="auto"/>
+        <w:ind w:firstLine="0"/>
+        <w:rPr>
+          <w:rFonts w:ascii="Times New Roman" w:hAnsi="Times New Roman"/>
+          <w:sz w:val="28"/>
+        </w:rPr>
+      </w:pPr>
+      <w:r>
+        <w:rPr>
+          <w:rFonts w:ascii="Times New Roman" w:hAnsi="Times New Roman"/>
+          <w:sz w:val="28"/>
+          <w:lang w:val="en-US"/>
+        </w:rPr>
+        <w:tab/>
+      </w:r>
+      <w:r>
+        <w:rPr>
+          <w:rFonts w:ascii="Times New Roman" w:hAnsi="Times New Roman"/>
+          <w:sz w:val="28"/>
+        </w:rPr>
+        <w:t xml:space="preserve">Де </w:t>
+      </w:r>
+      <w:r>
+        <w:rPr>
+          <w:rFonts w:ascii="Times New Roman" w:hAnsi="Times New Roman"/>
+          <w:sz w:val="28"/>
+          <w:lang w:val="ru-RU"/>
+        </w:rPr>
+        <w:t>х</w:t>
+      </w:r>
+      <w:r>
+        <w:rPr>
+          <w:rFonts w:ascii="Times New Roman" w:hAnsi="Times New Roman"/>
+          <w:sz w:val="22"/>
+        </w:rPr>
+        <w:t>і</w:t>
+      </w:r>
+      <w:r>
+        <w:rPr>
+          <w:rFonts w:ascii="Times New Roman" w:hAnsi="Times New Roman"/>
+          <w:sz w:val="28"/>
+        </w:rPr>
+        <w:t xml:space="preserve"> - </w:t>
+      </w:r>
+      <w:r>
+        <w:rPr>
+          <w:rFonts w:ascii="Times New Roman" w:hAnsi="Times New Roman"/>
+          <w:sz w:val="28"/>
+        </w:rPr>
+        <w:t>можливі значення випадкової вел</w:t>
+      </w:r>
+      <w:r>
+        <w:rPr>
+          <w:rFonts w:ascii="Times New Roman" w:hAnsi="Times New Roman"/>
+          <w:sz w:val="28"/>
+        </w:rPr>
+        <w:t xml:space="preserve">ичини X, N - число випробувань. </w:t>
+      </w:r>
+    </w:p>
+    <w:p>
+      <w:pPr>
+        <w:spacing w:line="276" w:lineRule="auto"/>
+        <w:ind w:firstLine="0"/>
+        <w:rPr>
+          <w:rFonts w:ascii="Times New Roman" w:hAnsi="Times New Roman"/>
+          <w:sz w:val="28"/>
+        </w:rPr>
+      </w:pPr>
+    </w:p>
+    <w:p>
+      <w:pPr>
+        <w:spacing w:line="276" w:lineRule="auto"/>
+        <w:ind w:firstLine="720"/>
+        <w:rPr>
+          <w:rFonts w:ascii="Times New Roman" w:hAnsi="Times New Roman"/>
+          <w:sz w:val="28"/>
+        </w:rPr>
+      </w:pPr>
+      <w:r>
+        <w:rPr>
+          <w:rFonts w:ascii="Times New Roman" w:hAnsi="Times New Roman"/>
+          <w:sz w:val="28"/>
+        </w:rPr>
+        <w:t xml:space="preserve">Так як випадкова величина розподілена </w:t>
+      </w:r>
+      <w:r>
+        <w:rPr>
+          <w:rFonts w:ascii="Times New Roman" w:hAnsi="Times New Roman"/>
+          <w:sz w:val="28"/>
+        </w:rPr>
+        <w:t xml:space="preserve">рівномірно в інтервалі (a, b) зі </w:t>
+      </w:r>
+      <w:r>
+        <w:rPr>
+          <w:rFonts w:ascii="Times New Roman" w:hAnsi="Times New Roman"/>
+          <w:sz w:val="28"/>
+        </w:rPr>
+        <w:t>щільністю</w:t>
+      </w:r>
+      <w:r>
+        <w:rPr>
+          <w:rFonts w:ascii="Times New Roman" w:hAnsi="Times New Roman"/>
+          <w:sz w:val="28"/>
+        </w:rPr>
+        <w:t xml:space="preserve"> </w:t>
+      </w:r>
+      <m:oMath>
+        <m:r>
+          <w:rPr>
+            <w:rFonts w:ascii="Cambria Math" w:hAnsi="Cambria Math"/>
+            <w:sz w:val="28"/>
+          </w:rPr>
+          <m:t>f</m:t>
+        </m:r>
+        <m:d>
+          <m:dPr>
+            <m:ctrlPr>
+              <w:rPr>
+                <w:rFonts w:ascii="Cambria Math" w:hAnsi="Cambria Math"/>
+                <w:i/>
+                <w:sz w:val="28"/>
+              </w:rPr>
+            </m:ctrlPr>
+          </m:dPr>
+          <m:e>
+            <m:r>
+              <w:rPr>
+                <w:rFonts w:ascii="Cambria Math" w:hAnsi="Cambria Math"/>
+                <w:sz w:val="28"/>
+              </w:rPr>
+              <m:t>x</m:t>
+            </m:r>
+          </m:e>
+        </m:d>
+        <m:r>
+          <w:rPr>
+            <w:rFonts w:ascii="Cambria Math" w:hAnsi="Cambria Math"/>
+            <w:sz w:val="28"/>
+          </w:rPr>
+          <m:t>=</m:t>
+        </m:r>
+        <m:f>
+          <m:fPr>
+            <m:ctrlPr>
+              <w:rPr>
+                <w:rFonts w:ascii="Cambria Math" w:hAnsi="Cambria Math"/>
+                <w:i/>
+                <w:sz w:val="28"/>
+              </w:rPr>
+            </m:ctrlPr>
+          </m:fPr>
+          <m:num>
+            <m:r>
+              <w:rPr>
+                <w:rFonts w:ascii="Cambria Math" w:hAnsi="Cambria Math"/>
+                <w:sz w:val="28"/>
+              </w:rPr>
+              <m:t>1</m:t>
+            </m:r>
+          </m:num>
+          <m:den>
+            <m:r>
+              <w:rPr>
+                <w:rFonts w:ascii="Cambria Math" w:hAnsi="Cambria Math"/>
+                <w:sz w:val="28"/>
+              </w:rPr>
+              <m:t>b-a</m:t>
+            </m:r>
+          </m:den>
+        </m:f>
+      </m:oMath>
+      <w:r>
+        <w:rPr>
+          <w:rFonts w:ascii="Times New Roman" w:hAnsi="Times New Roman"/>
+          <w:sz w:val="28"/>
+        </w:rPr>
+        <w:t>, то х</w:t>
+      </w:r>
+      <w:r>
+        <w:rPr>
+          <w:rFonts w:ascii="Times New Roman" w:hAnsi="Times New Roman"/>
+          <w:sz w:val="22"/>
+        </w:rPr>
+        <w:t>і</w:t>
+      </w:r>
+      <w:r>
+        <w:rPr>
+          <w:rFonts w:ascii="Times New Roman" w:hAnsi="Times New Roman"/>
+          <w:sz w:val="28"/>
+        </w:rPr>
+        <w:t xml:space="preserve"> розігруються за формулою:</w:t>
+      </w:r>
+    </w:p>
+    <w:p>
+      <w:pPr>
+        <w:spacing w:line="276" w:lineRule="auto"/>
+        <w:ind w:firstLine="0"/>
+        <w:jc w:val="center"/>
+        <w:rPr>
+          <w:rFonts w:ascii="Times New Roman" w:hAnsi="Times New Roman"/>
+          <w:sz w:val="28"/>
+          <w:lang w:val="en-US"/>
+        </w:rPr>
+      </w:pPr>
+      <w:r>
+        <w:rPr>
+          <w:rFonts w:ascii="Times New Roman" w:hAnsi="Times New Roman"/>
+          <w:sz w:val="28"/>
+          <w:lang w:val="en-US"/>
+        </w:rPr>
+        <w:drawing>
+          <wp:inline distT="0" distB="0" distL="0" distR="0" wp14:anchorId="6350C806" wp14:editId="2D167E20">
+            <wp:extent cx="1308167" cy="730288"/>
+            <wp:effectExtent l="0" t="0" r="6350" b="0"/>
+            <wp:docPr id="14" name="Рисунок 14"/>
+            <wp:cNvGraphicFramePr>
+              <a:graphicFrameLocks xmlns:a="http://schemas.openxmlformats.org/drawingml/2006/main" noChangeAspect="1"/>
+            </wp:cNvGraphicFramePr>
+            <a:graphic xmlns:a="http://schemas.openxmlformats.org/drawingml/2006/main">
+              <a:graphicData uri="http://schemas.openxmlformats.org/drawingml/2006/picture">
+                <pic:pic xmlns:pic="http://schemas.openxmlformats.org/drawingml/2006/picture">
+                  <pic:nvPicPr>
+                    <pic:cNvPr id="1" name=""/>
+                    <pic:cNvPicPr/>
+                  </pic:nvPicPr>
+                  <pic:blipFill>
+                    <a:blip r:embed="rId19"/>
+                    <a:stretch>
+                      <a:fillRect/>
+                    </a:stretch>
+                  </pic:blipFill>
+                  <pic:spPr>
+                    <a:xfrm>
+                      <a:off x="0" y="0"/>
+                      <a:ext cx="1308167" cy="730288"/>
+                    </a:xfrm>
+                    <a:prstGeom prst="rect">
+                      <a:avLst/>
+                    </a:prstGeom>
+                  </pic:spPr>
+                </pic:pic>
+              </a:graphicData>
+            </a:graphic>
+          </wp:inline>
+        </w:drawing>
+      </w:r>
+    </w:p>
+    <w:p>
+      <w:pPr>
+        <w:spacing w:line="276" w:lineRule="auto"/>
+        <w:ind w:firstLine="0"/>
+        <w:jc w:val="center"/>
+        <w:rPr>
+          <w:rFonts w:ascii="Times New Roman" w:hAnsi="Times New Roman"/>
+          <w:sz w:val="28"/>
+          <w:lang w:val="en-US"/>
+        </w:rPr>
+      </w:pPr>
+      <w:r>
+        <w:rPr>
+          <w:rFonts w:ascii="Times New Roman" w:hAnsi="Times New Roman"/>
+          <w:sz w:val="28"/>
+          <w:lang w:val="en-US"/>
+        </w:rPr>
+        <w:t>1.5</w:t>
+      </w:r>
+    </w:p>
+    <w:p>
+      <w:pPr>
+        <w:spacing w:line="276" w:lineRule="auto"/>
+        <w:ind w:firstLine="0"/>
+        <w:rPr>
+          <w:rFonts w:ascii="Times New Roman" w:hAnsi="Times New Roman"/>
+          <w:sz w:val="28"/>
+        </w:rPr>
+      </w:pPr>
+      <w:r>
+        <w:rPr>
+          <w:rFonts w:ascii="Times New Roman" w:hAnsi="Times New Roman"/>
+          <w:sz w:val="28"/>
+          <w:lang w:val="en-US"/>
+        </w:rPr>
+        <w:tab/>
+      </w:r>
+      <w:r>
+        <w:rPr>
+          <w:rFonts w:ascii="Times New Roman" w:hAnsi="Times New Roman"/>
+          <w:sz w:val="28"/>
+        </w:rPr>
+        <w:t>Звідси хі = а + (</w:t>
+      </w:r>
+      <w:r>
+        <w:rPr>
+          <w:rFonts w:ascii="Times New Roman" w:hAnsi="Times New Roman"/>
+          <w:sz w:val="28"/>
+          <w:lang w:val="en-US"/>
+        </w:rPr>
+        <w:t>b - a</w:t>
+      </w:r>
+      <w:r>
+        <w:rPr>
+          <w:rFonts w:ascii="Times New Roman" w:hAnsi="Times New Roman"/>
+          <w:sz w:val="28"/>
+        </w:rPr>
+        <w:t>)</w:t>
+      </w:r>
+      <w:proofErr w:type="spellStart"/>
+      <w:r>
+        <w:rPr>
+          <w:rFonts w:ascii="Times New Roman" w:hAnsi="Times New Roman"/>
+          <w:sz w:val="28"/>
+          <w:lang w:val="en-US"/>
+        </w:rPr>
+        <w:t>r</w:t>
+      </w:r>
+      <w:r>
+        <w:rPr>
+          <w:rFonts w:ascii="Times New Roman" w:hAnsi="Times New Roman"/>
+          <w:sz w:val="22"/>
+          <w:lang w:val="en-US"/>
+        </w:rPr>
+        <w:t>i</w:t>
+      </w:r>
+      <w:proofErr w:type="spellEnd"/>
+      <w:r>
+        <w:rPr>
+          <w:rFonts w:ascii="Times New Roman" w:hAnsi="Times New Roman"/>
+          <w:sz w:val="28"/>
+          <w:lang w:val="en-US"/>
+        </w:rPr>
+        <w:t xml:space="preserve">, </w:t>
+      </w:r>
+      <w:r>
+        <w:rPr>
+          <w:rFonts w:ascii="Times New Roman" w:hAnsi="Times New Roman"/>
+          <w:sz w:val="28"/>
+        </w:rPr>
+        <w:t xml:space="preserve">де </w:t>
+      </w:r>
+      <w:proofErr w:type="spellStart"/>
+      <w:r>
+        <w:rPr>
+          <w:rFonts w:ascii="Times New Roman" w:hAnsi="Times New Roman"/>
+          <w:sz w:val="28"/>
+          <w:lang w:val="en-US"/>
+        </w:rPr>
+        <w:t>r</w:t>
+      </w:r>
+      <w:r>
+        <w:rPr>
+          <w:rFonts w:ascii="Times New Roman" w:hAnsi="Times New Roman"/>
+          <w:sz w:val="22"/>
+          <w:lang w:val="en-US"/>
+        </w:rPr>
+        <w:t>i</w:t>
+      </w:r>
+      <w:proofErr w:type="spellEnd"/>
+      <w:r>
+        <w:rPr>
+          <w:rFonts w:ascii="Times New Roman" w:hAnsi="Times New Roman"/>
+          <w:sz w:val="28"/>
+          <w:lang w:val="en-US"/>
+        </w:rPr>
+        <w:t xml:space="preserve"> – </w:t>
+      </w:r>
+      <w:r>
+        <w:rPr>
+          <w:rFonts w:ascii="Times New Roman" w:hAnsi="Times New Roman"/>
+          <w:sz w:val="28"/>
+        </w:rPr>
+        <w:t>випадкове число.</w:t>
+      </w:r>
+    </w:p>
+    <w:p>
+      <w:pPr>
+        <w:spacing w:after="160" w:line="259" w:lineRule="auto"/>
+        <w:ind w:firstLine="0"/>
+        <w:jc w:val="left"/>
+        <w:rPr>
+          <w:rFonts w:ascii="Times New Roman" w:hAnsi="Times New Roman"/>
+          <w:b/>
+          <w:sz w:val="36"/>
+        </w:rPr>
+      </w:pPr>
+      <w:r>
+        <w:rPr>
+          <w:rFonts w:ascii="Times New Roman" w:hAnsi="Times New Roman"/>
+          <w:b/>
+          <w:sz w:val="36"/>
+        </w:rPr>
+        <w:br w:type="page"/>
+      </w:r>
+    </w:p>
+    <w:p>
+      <w:pPr>
+        <w:pStyle w:val="a6"/>
+        <w:spacing w:line="276" w:lineRule="auto"/>
+        <w:rPr>
+          <w:rFonts w:ascii="Times New Roman" w:hAnsi="Times New Roman"/>
+          <w:sz w:val="28"/>
+        </w:rPr>
+      </w:pPr>
+      <w:r>
+        <w:rPr>
+          <w:rFonts w:ascii="Times New Roman" w:hAnsi="Times New Roman"/>
+          <w:sz w:val="28"/>
+        </w:rPr>
+        <w:lastRenderedPageBreak/>
+        <w:t>Таким чином, в якост</w:t>
+      </w:r>
+      <w:r>
+        <w:rPr>
+          <w:rFonts w:ascii="Times New Roman" w:hAnsi="Times New Roman"/>
+          <w:sz w:val="28"/>
+        </w:rPr>
+        <w:t>і оцінки певного інтеграла (1.1) приймають (1.4</w:t>
+      </w:r>
+      <w:r>
+        <w:rPr>
+          <w:rFonts w:ascii="Times New Roman" w:hAnsi="Times New Roman"/>
+          <w:sz w:val="28"/>
+        </w:rPr>
+        <w:t>).</w:t>
+      </w:r>
+      <w:r>
+        <w:rPr>
+          <w:rFonts w:ascii="Times New Roman" w:hAnsi="Times New Roman"/>
+          <w:sz w:val="28"/>
+        </w:rPr>
+        <w:t xml:space="preserve"> </w:t>
+      </w:r>
+      <w:r>
+        <w:rPr>
+          <w:rFonts w:ascii="Times New Roman" w:hAnsi="Times New Roman"/>
+          <w:sz w:val="28"/>
+        </w:rPr>
+        <w:t>Диспе</w:t>
+      </w:r>
+      <w:r>
+        <w:rPr>
+          <w:rFonts w:ascii="Times New Roman" w:hAnsi="Times New Roman"/>
+          <w:sz w:val="28"/>
+        </w:rPr>
+        <w:t>рсія усередненої</w:t>
+      </w:r>
+      <w:r>
+        <w:rPr>
+          <w:rFonts w:ascii="Times New Roman" w:hAnsi="Times New Roman"/>
+          <w:sz w:val="28"/>
+        </w:rPr>
+        <w:t xml:space="preserve"> функції</w:t>
+      </w:r>
+      <w:r>
+        <w:rPr>
+          <w:rFonts w:ascii="Times New Roman" w:hAnsi="Times New Roman"/>
+          <w:sz w:val="28"/>
+        </w:rPr>
+        <w:t xml:space="preserve"> </w:t>
+      </w:r>
+      <m:oMath>
+        <m:r>
+          <m:rPr>
+            <m:sty m:val="p"/>
+          </m:rPr>
+          <w:rPr>
+            <w:rFonts w:ascii="Cambria Math" w:hAnsi="Cambria Math"/>
+            <w:sz w:val="28"/>
+            <w:lang w:val="en-US"/>
+          </w:rPr>
+          <m:t>φ</m:t>
+        </m:r>
+        <m:r>
+          <m:rPr>
+            <m:sty m:val="p"/>
+          </m:rPr>
+          <w:rPr>
+            <w:rFonts w:ascii="Cambria Math" w:hAnsi="Cambria Math"/>
+            <w:sz w:val="28"/>
+          </w:rPr>
+          <m:t>(</m:t>
+        </m:r>
+        <m:r>
+          <w:rPr>
+            <w:rFonts w:ascii="Cambria Math" w:hAnsi="Cambria Math"/>
+            <w:sz w:val="28"/>
+            <w:lang w:val="en-US"/>
+          </w:rPr>
+          <m:t>X</m:t>
+        </m:r>
+        <m:r>
+          <m:rPr>
+            <m:sty m:val="p"/>
+          </m:rPr>
+          <w:rPr>
+            <w:rFonts w:ascii="Cambria Math" w:hAnsi="Cambria Math"/>
+            <w:sz w:val="28"/>
+          </w:rPr>
+          <m:t>)</m:t>
+        </m:r>
+      </m:oMath>
+      <w:r>
+        <w:rPr>
+          <w:rFonts w:ascii="Times New Roman" w:hAnsi="Times New Roman"/>
+          <w:sz w:val="28"/>
+          <w:lang w:val="en-US"/>
+        </w:rPr>
+        <w:t xml:space="preserve"> </w:t>
+      </w:r>
+      <w:r>
+        <w:rPr>
+          <w:rFonts w:ascii="Times New Roman" w:hAnsi="Times New Roman"/>
+          <w:sz w:val="28"/>
+        </w:rPr>
+        <w:t>дорівнює:</w:t>
+      </w:r>
+    </w:p>
+    <w:p>
+      <w:pPr>
+        <w:pStyle w:val="a6"/>
+        <w:spacing w:line="276" w:lineRule="auto"/>
+        <w:ind w:firstLine="0"/>
+        <w:jc w:val="center"/>
+        <w:rPr>
+          <w:rFonts w:ascii="Times New Roman" w:hAnsi="Times New Roman"/>
+          <w:sz w:val="28"/>
+          <w:lang w:val="en-US"/>
+        </w:rPr>
+      </w:pPr>
+      <w:r>
+        <w:rPr>
+          <w:rFonts w:ascii="Times New Roman" w:hAnsi="Times New Roman"/>
+          <w:sz w:val="28"/>
+          <w:lang w:val="en-US"/>
+        </w:rPr>
+        <w:drawing>
+          <wp:inline distT="0" distB="0" distL="0" distR="0" wp14:anchorId="1A88F45A" wp14:editId="20091174">
+            <wp:extent cx="3041806" cy="692186"/>
+            <wp:effectExtent l="0" t="0" r="6350" b="0"/>
+            <wp:docPr id="15" name="Рисунок 15"/>
+            <wp:cNvGraphicFramePr>
+              <a:graphicFrameLocks xmlns:a="http://schemas.openxmlformats.org/drawingml/2006/main" noChangeAspect="1"/>
+            </wp:cNvGraphicFramePr>
+            <a:graphic xmlns:a="http://schemas.openxmlformats.org/drawingml/2006/main">
+              <a:graphicData uri="http://schemas.openxmlformats.org/drawingml/2006/picture">
+                <pic:pic xmlns:pic="http://schemas.openxmlformats.org/drawingml/2006/picture">
+                  <pic:nvPicPr>
+                    <pic:cNvPr id="1" name=""/>
+                    <pic:cNvPicPr/>
+                  </pic:nvPicPr>
+                  <pic:blipFill>
+                    <a:blip r:embed="rId20"/>
+                    <a:stretch>
+                      <a:fillRect/>
+                    </a:stretch>
+                  </pic:blipFill>
+                  <pic:spPr>
+                    <a:xfrm>
+                      <a:off x="0" y="0"/>
+                      <a:ext cx="3041806" cy="692186"/>
+                    </a:xfrm>
+                    <a:prstGeom prst="rect">
+                      <a:avLst/>
+                    </a:prstGeom>
+                  </pic:spPr>
+                </pic:pic>
+              </a:graphicData>
+            </a:graphic>
+          </wp:inline>
+        </w:drawing>
+      </w:r>
+    </w:p>
+    <w:p>
+      <w:pPr>
+        <w:pStyle w:val="a6"/>
+        <w:spacing w:line="276" w:lineRule="auto"/>
+        <w:ind w:firstLine="0"/>
+        <w:jc w:val="center"/>
+        <w:rPr>
+          <w:rFonts w:ascii="Times New Roman" w:hAnsi="Times New Roman"/>
+          <w:sz w:val="28"/>
+          <w:lang w:val="en-US"/>
+        </w:rPr>
+      </w:pPr>
+      <w:r>
+        <w:rPr>
+          <w:rFonts w:ascii="Times New Roman" w:hAnsi="Times New Roman"/>
+          <w:sz w:val="28"/>
+          <w:lang w:val="en-US"/>
+        </w:rPr>
+        <w:t>1.6</w:t>
+      </w:r>
+    </w:p>
+    <w:p>
+      <w:pPr>
+        <w:pStyle w:val="a6"/>
+        <w:spacing w:line="276" w:lineRule="auto"/>
+        <w:ind w:firstLine="0"/>
+        <w:jc w:val="center"/>
+        <w:rPr>
+          <w:rFonts w:ascii="Times New Roman" w:hAnsi="Times New Roman"/>
+          <w:sz w:val="28"/>
+          <w:lang w:val="en-US"/>
+        </w:rPr>
+      </w:pPr>
       <w:bookmarkStart w:id="0" w:name="_GoBack"/>
       <w:bookmarkEnd w:id="0"/>
-      <w:r>
+    </w:p>
+    <w:p>
+      <w:pPr>
+        <w:pStyle w:val="a6"/>
+        <w:spacing w:line="276" w:lineRule="auto"/>
+        <w:ind w:firstLine="0"/>
+        <w:rPr>
+          <w:rFonts w:ascii="Times New Roman" w:hAnsi="Times New Roman"/>
+          <w:sz w:val="28"/>
+          <w:lang w:val="en-US"/>
+        </w:rPr>
+      </w:pPr>
+      <w:r>
+        <w:rPr>
+          <w:rFonts w:ascii="Times New Roman" w:hAnsi="Times New Roman"/>
+          <w:sz w:val="28"/>
+          <w:lang w:val="en-US"/>
+        </w:rPr>
+        <w:tab/>
+      </w:r>
+      <w:proofErr w:type="spellStart"/>
+      <w:r>
+        <w:rPr>
+          <w:rFonts w:ascii="Times New Roman" w:hAnsi="Times New Roman"/>
+          <w:sz w:val="28"/>
+          <w:lang w:val="en-US"/>
+        </w:rPr>
+        <w:t>Якщо</w:t>
+      </w:r>
+      <w:proofErr w:type="spellEnd"/>
+      <w:r>
+        <w:rPr>
+          <w:rFonts w:ascii="Times New Roman" w:hAnsi="Times New Roman"/>
+          <w:sz w:val="28"/>
+          <w:lang w:val="en-US"/>
+        </w:rPr>
+        <w:t xml:space="preserve"> </w:t>
+      </w:r>
+      <w:proofErr w:type="spellStart"/>
+      <w:r>
+        <w:rPr>
+          <w:rFonts w:ascii="Times New Roman" w:hAnsi="Times New Roman"/>
+          <w:sz w:val="28"/>
+          <w:lang w:val="en-US"/>
+        </w:rPr>
+        <w:t>точне</w:t>
+      </w:r>
+      <w:proofErr w:type="spellEnd"/>
+      <w:r>
+        <w:rPr>
+          <w:rFonts w:ascii="Times New Roman" w:hAnsi="Times New Roman"/>
+          <w:sz w:val="28"/>
+          <w:lang w:val="en-US"/>
+        </w:rPr>
+        <w:t xml:space="preserve"> </w:t>
+      </w:r>
+      <w:proofErr w:type="spellStart"/>
+      <w:r>
+        <w:rPr>
+          <w:rFonts w:ascii="Times New Roman" w:hAnsi="Times New Roman"/>
+          <w:sz w:val="28"/>
+          <w:lang w:val="en-US"/>
+        </w:rPr>
+        <w:t>значення</w:t>
+      </w:r>
+      <w:proofErr w:type="spellEnd"/>
+      <w:r>
+        <w:rPr>
+          <w:rFonts w:ascii="Times New Roman" w:hAnsi="Times New Roman"/>
+          <w:sz w:val="28"/>
+          <w:lang w:val="en-US"/>
+        </w:rPr>
+        <w:t xml:space="preserve"> </w:t>
+      </w:r>
+      <w:proofErr w:type="spellStart"/>
+      <w:r>
+        <w:rPr>
+          <w:rFonts w:ascii="Times New Roman" w:hAnsi="Times New Roman"/>
+          <w:sz w:val="28"/>
+          <w:lang w:val="en-US"/>
+        </w:rPr>
+        <w:t>дисперсії</w:t>
+      </w:r>
+      <w:proofErr w:type="spellEnd"/>
+      <w:r>
+        <w:rPr>
+          <w:rFonts w:ascii="Times New Roman" w:hAnsi="Times New Roman"/>
+          <w:sz w:val="28"/>
+          <w:lang w:val="en-US"/>
+        </w:rPr>
+        <w:t xml:space="preserve"> </w:t>
+      </w:r>
+      <w:proofErr w:type="spellStart"/>
+      <w:r>
+        <w:rPr>
+          <w:rFonts w:ascii="Times New Roman" w:hAnsi="Times New Roman"/>
+          <w:sz w:val="28"/>
+          <w:lang w:val="en-US"/>
+        </w:rPr>
+        <w:t>обчислити</w:t>
+      </w:r>
+      <w:proofErr w:type="spellEnd"/>
+      <w:r>
+        <w:rPr>
+          <w:rFonts w:ascii="Times New Roman" w:hAnsi="Times New Roman"/>
+          <w:sz w:val="28"/>
+          <w:lang w:val="en-US"/>
+        </w:rPr>
+        <w:t xml:space="preserve"> </w:t>
+      </w:r>
+      <w:proofErr w:type="spellStart"/>
+      <w:r>
+        <w:rPr>
+          <w:rFonts w:ascii="Times New Roman" w:hAnsi="Times New Roman"/>
+          <w:sz w:val="28"/>
+          <w:lang w:val="en-US"/>
+        </w:rPr>
+        <w:t>важко</w:t>
+      </w:r>
+      <w:proofErr w:type="spellEnd"/>
+      <w:r>
+        <w:rPr>
+          <w:rFonts w:ascii="Times New Roman" w:hAnsi="Times New Roman"/>
+          <w:sz w:val="28"/>
+          <w:lang w:val="en-US"/>
+        </w:rPr>
+        <w:t xml:space="preserve"> </w:t>
+      </w:r>
+      <w:proofErr w:type="spellStart"/>
+      <w:r>
+        <w:rPr>
+          <w:rFonts w:ascii="Times New Roman" w:hAnsi="Times New Roman"/>
+          <w:sz w:val="28"/>
+          <w:lang w:val="en-US"/>
+        </w:rPr>
+        <w:t>або</w:t>
+      </w:r>
+      <w:proofErr w:type="spellEnd"/>
+      <w:r>
+        <w:rPr>
+          <w:rFonts w:ascii="Times New Roman" w:hAnsi="Times New Roman"/>
+          <w:sz w:val="28"/>
+          <w:lang w:val="en-US"/>
+        </w:rPr>
+        <w:t xml:space="preserve"> </w:t>
+      </w:r>
+      <w:proofErr w:type="spellStart"/>
+      <w:r>
+        <w:rPr>
+          <w:rFonts w:ascii="Times New Roman" w:hAnsi="Times New Roman"/>
+          <w:sz w:val="28"/>
+          <w:lang w:val="en-US"/>
+        </w:rPr>
+        <w:t>неможливо</w:t>
+      </w:r>
+      <w:proofErr w:type="spellEnd"/>
+      <w:r>
+        <w:rPr>
+          <w:rFonts w:ascii="Times New Roman" w:hAnsi="Times New Roman"/>
+          <w:sz w:val="28"/>
+          <w:lang w:val="en-US"/>
+        </w:rPr>
+        <w:t xml:space="preserve">, </w:t>
+      </w:r>
+      <w:proofErr w:type="spellStart"/>
+      <w:r>
+        <w:rPr>
+          <w:rFonts w:ascii="Times New Roman" w:hAnsi="Times New Roman"/>
+          <w:sz w:val="28"/>
+          <w:lang w:val="en-US"/>
+        </w:rPr>
+        <w:t>то</w:t>
+      </w:r>
+      <w:proofErr w:type="spellEnd"/>
+    </w:p>
+    <w:p>
+      <w:pPr>
+        <w:pStyle w:val="a6"/>
+        <w:spacing w:line="276" w:lineRule="auto"/>
+        <w:ind w:firstLine="0"/>
+        <w:rPr>
+          <w:rFonts w:ascii="Times New Roman" w:hAnsi="Times New Roman"/>
+          <w:sz w:val="28"/>
+          <w:lang w:val="en-US"/>
+        </w:rPr>
+      </w:pPr>
+      <w:proofErr w:type="spellStart"/>
+      <w:proofErr w:type="gramStart"/>
+      <w:r>
+        <w:rPr>
+          <w:rFonts w:ascii="Times New Roman" w:hAnsi="Times New Roman"/>
+          <w:sz w:val="28"/>
+          <w:lang w:val="en-US"/>
+        </w:rPr>
+        <w:t>знаходять</w:t>
+      </w:r>
+      <w:proofErr w:type="spellEnd"/>
+      <w:proofErr w:type="gramEnd"/>
+      <w:r>
+        <w:rPr>
+          <w:rFonts w:ascii="Times New Roman" w:hAnsi="Times New Roman"/>
+          <w:sz w:val="28"/>
+          <w:lang w:val="en-US"/>
+        </w:rPr>
+        <w:t xml:space="preserve"> </w:t>
+      </w:r>
+      <w:proofErr w:type="spellStart"/>
+      <w:r>
+        <w:rPr>
+          <w:rFonts w:ascii="Times New Roman" w:hAnsi="Times New Roman"/>
+          <w:sz w:val="28"/>
+          <w:lang w:val="en-US"/>
+        </w:rPr>
+        <w:t>вибіркову</w:t>
+      </w:r>
+      <w:proofErr w:type="spellEnd"/>
+      <w:r>
+        <w:rPr>
+          <w:rFonts w:ascii="Times New Roman" w:hAnsi="Times New Roman"/>
+          <w:sz w:val="28"/>
+          <w:lang w:val="en-US"/>
+        </w:rPr>
+        <w:t xml:space="preserve"> </w:t>
+      </w:r>
+      <w:proofErr w:type="spellStart"/>
+      <w:r>
+        <w:rPr>
+          <w:rFonts w:ascii="Times New Roman" w:hAnsi="Times New Roman"/>
+          <w:sz w:val="28"/>
+          <w:lang w:val="en-US"/>
+        </w:rPr>
+        <w:t>дисперсію</w:t>
+      </w:r>
+      <w:proofErr w:type="spellEnd"/>
+      <w:r>
+        <w:rPr>
+          <w:rFonts w:ascii="Times New Roman" w:hAnsi="Times New Roman"/>
+          <w:sz w:val="28"/>
+          <w:lang w:val="en-US"/>
+        </w:rPr>
+        <w:t xml:space="preserve"> (</w:t>
+      </w:r>
+      <w:proofErr w:type="spellStart"/>
+      <w:r>
+        <w:rPr>
+          <w:rFonts w:ascii="Times New Roman" w:hAnsi="Times New Roman"/>
+          <w:sz w:val="28"/>
+          <w:lang w:val="en-US"/>
+        </w:rPr>
+        <w:t>при</w:t>
+      </w:r>
+      <w:proofErr w:type="spellEnd"/>
+      <w:r>
+        <w:rPr>
+          <w:rFonts w:ascii="Times New Roman" w:hAnsi="Times New Roman"/>
+          <w:sz w:val="28"/>
+          <w:lang w:val="en-US"/>
+        </w:rPr>
+        <w:t xml:space="preserve"> N&gt; 30):</w:t>
+      </w:r>
+    </w:p>
+    <w:p>
+      <w:pPr>
+        <w:pStyle w:val="a6"/>
+        <w:spacing w:line="276" w:lineRule="auto"/>
+        <w:ind w:firstLine="0"/>
+        <w:jc w:val="center"/>
+        <w:rPr>
+          <w:rFonts w:ascii="Times New Roman" w:hAnsi="Times New Roman"/>
+          <w:sz w:val="28"/>
+          <w:lang w:val="en-US"/>
+        </w:rPr>
+      </w:pPr>
+      <w:r>
+        <w:rPr>
+          <w:rFonts w:ascii="Times New Roman" w:hAnsi="Times New Roman"/>
+          <w:sz w:val="28"/>
+          <w:lang w:val="en-US"/>
+        </w:rPr>
+        <w:drawing>
+          <wp:inline distT="0" distB="0" distL="0" distR="0" wp14:anchorId="537A0163" wp14:editId="2E9EC33E">
+            <wp:extent cx="1632034" cy="615982"/>
+            <wp:effectExtent l="0" t="0" r="6350" b="0"/>
+            <wp:docPr id="16" name="Рисунок 16"/>
+            <wp:cNvGraphicFramePr>
+              <a:graphicFrameLocks xmlns:a="http://schemas.openxmlformats.org/drawingml/2006/main" noChangeAspect="1"/>
+            </wp:cNvGraphicFramePr>
+            <a:graphic xmlns:a="http://schemas.openxmlformats.org/drawingml/2006/main">
+              <a:graphicData uri="http://schemas.openxmlformats.org/drawingml/2006/picture">
+                <pic:pic xmlns:pic="http://schemas.openxmlformats.org/drawingml/2006/picture">
+                  <pic:nvPicPr>
+                    <pic:cNvPr id="1" name=""/>
+                    <pic:cNvPicPr/>
+                  </pic:nvPicPr>
+                  <pic:blipFill>
+                    <a:blip r:embed="rId21"/>
+                    <a:stretch>
+                      <a:fillRect/>
+                    </a:stretch>
+                  </pic:blipFill>
+                  <pic:spPr>
+                    <a:xfrm>
+                      <a:off x="0" y="0"/>
+                      <a:ext cx="1632034" cy="615982"/>
+                    </a:xfrm>
+                    <a:prstGeom prst="rect">
+                      <a:avLst/>
+                    </a:prstGeom>
+                  </pic:spPr>
+                </pic:pic>
+              </a:graphicData>
+            </a:graphic>
+          </wp:inline>
+        </w:drawing>
+      </w:r>
+    </w:p>
+    <w:p>
+      <w:pPr>
+        <w:pStyle w:val="a6"/>
+        <w:spacing w:line="276" w:lineRule="auto"/>
+        <w:ind w:firstLine="0"/>
+        <w:jc w:val="center"/>
+        <w:rPr>
+          <w:rFonts w:ascii="Times New Roman" w:hAnsi="Times New Roman"/>
+          <w:sz w:val="28"/>
+          <w:lang w:val="en-US"/>
+        </w:rPr>
+      </w:pPr>
+      <w:r>
+        <w:rPr>
+          <w:rFonts w:ascii="Times New Roman" w:hAnsi="Times New Roman"/>
+          <w:sz w:val="28"/>
+          <w:lang w:val="en-US"/>
+        </w:rPr>
+        <w:t>1.7</w:t>
+      </w:r>
+    </w:p>
+    <w:p>
+      <w:pPr>
+        <w:pStyle w:val="a5"/>
+        <w:spacing w:line="276" w:lineRule="auto"/>
+        <w:ind w:firstLine="0"/>
+        <w:rPr>
+          <w:rFonts w:ascii="Times New Roman" w:hAnsi="Times New Roman"/>
+          <w:b/>
+          <w:sz w:val="36"/>
+        </w:rPr>
+      </w:pPr>
+    </w:p>
+    <w:p>
+      <w:pPr>
+        <w:pStyle w:val="a5"/>
+        <w:numPr>
+          <w:ilvl w:val="1"/>
+          <w:numId w:val="3"/>
+        </w:numPr>
+        <w:spacing w:line="276" w:lineRule="auto"/>
+        <w:rPr>
+          <w:rFonts w:ascii="Times New Roman" w:hAnsi="Times New Roman"/>
+          <w:b/>
+          <w:sz w:val="28"/>
+        </w:rPr>
+      </w:pPr>
+      <w:r>
+        <w:rPr>
+          <w:rFonts w:ascii="Times New Roman" w:hAnsi="Times New Roman"/>
+          <w:b/>
+          <w:sz w:val="28"/>
+        </w:rPr>
+        <w:t xml:space="preserve"> </w:t>
+      </w:r>
+      <w:r>
+        <w:rPr>
+          <w:rFonts w:ascii="Times New Roman" w:hAnsi="Times New Roman"/>
+          <w:b/>
+          <w:sz w:val="28"/>
+        </w:rPr>
+        <w:t>Приклад 1</w:t>
+      </w:r>
+      <w:r>
+        <w:rPr>
+          <w:rFonts w:ascii="Times New Roman" w:hAnsi="Times New Roman"/>
+          <w:b/>
+          <w:sz w:val="28"/>
+        </w:rPr>
+        <w:t>:</w:t>
+      </w:r>
+    </w:p>
+    <w:p>
+      <w:pPr>
+        <w:spacing w:line="276" w:lineRule="auto"/>
+        <w:ind w:firstLine="0"/>
+        <w:jc w:val="center"/>
         <w:rPr>
           <w:rFonts w:ascii="Times New Roman" w:hAnsi="Times New Roman"/>
           <w:i/>
           <w:sz w:val="28"/>
         </w:rPr>
-        <w:t>, тим менше шуму на картинці</w:t>
-      </w:r>
+      </w:pPr>
     </w:p>
     <w:sectPr>
       <w:pgSz w:w="11906" w:h="16838"/>
@@ -2662,6 +4401,127 @@
     </w:lvl>
   </w:abstractNum>
   <w:abstractNum w:abstractNumId="4" w15:restartNumberingAfterBreak="0">
+    <w:nsid w:val="3A0E68BD"/>
+    <w:multiLevelType w:val="multilevel"/>
+    <w:tmpl w:val="2618EFAC"/>
+    <w:lvl w:ilvl="0">
+      <w:start w:val="1"/>
+      <w:numFmt w:val="decimal"/>
+      <w:lvlText w:val="%1."/>
+      <w:lvlJc w:val="left"/>
+      <w:pPr>
+        <w:ind w:left="720" w:hanging="360"/>
+      </w:pPr>
+      <w:rPr>
+        <w:rFonts w:hint="default"/>
+      </w:rPr>
+    </w:lvl>
+    <w:lvl w:ilvl="1">
+      <w:start w:val="1"/>
+      <w:numFmt w:val="decimal"/>
+      <w:isLgl/>
+      <w:lvlText w:val="%1.%2"/>
+      <w:lvlJc w:val="left"/>
+      <w:pPr>
+        <w:ind w:left="1069" w:hanging="360"/>
+      </w:pPr>
+      <w:rPr>
+        <w:rFonts w:hint="default"/>
+      </w:rPr>
+    </w:lvl>
+    <w:lvl w:ilvl="2">
+      <w:start w:val="1"/>
+      <w:numFmt w:val="decimal"/>
+      <w:isLgl/>
+      <w:lvlText w:val="%1.%2.%3"/>
+      <w:lvlJc w:val="left"/>
+      <w:pPr>
+        <w:ind w:left="1778" w:hanging="720"/>
+      </w:pPr>
+      <w:rPr>
+        <w:rFonts w:hint="default"/>
+      </w:rPr>
+    </w:lvl>
+    <w:lvl w:ilvl="3">
+      <w:start w:val="1"/>
+      <w:numFmt w:val="decimal"/>
+      <w:isLgl/>
+      <w:lvlText w:val="%1.%2.%3.%4"/>
+      <w:lvlJc w:val="left"/>
+      <w:pPr>
+        <w:ind w:left="2487" w:hanging="1080"/>
+      </w:pPr>
+      <w:rPr>
+        <w:rFonts w:hint="default"/>
+      </w:rPr>
+    </w:lvl>
+    <w:lvl w:ilvl="4">
+      <w:start w:val="1"/>
+      <w:numFmt w:val="decimal"/>
+      <w:isLgl/>
+      <w:lvlText w:val="%1.%2.%3.%4.%5"/>
+      <w:lvlJc w:val="left"/>
+      <w:pPr>
+        <w:ind w:left="2836" w:hanging="1080"/>
+      </w:pPr>
+      <w:rPr>
+        <w:rFonts w:hint="default"/>
+      </w:rPr>
+    </w:lvl>
+    <w:lvl w:ilvl="5">
+      <w:start w:val="1"/>
+      <w:numFmt w:val="decimal"/>
+      <w:isLgl/>
+      <w:lvlText w:val="%1.%2.%3.%4.%5.%6"/>
+      <w:lvlJc w:val="left"/>
+      <w:pPr>
+        <w:ind w:left="3545" w:hanging="1440"/>
+      </w:pPr>
+      <w:rPr>
+        <w:rFonts w:hint="default"/>
+      </w:rPr>
+    </w:lvl>
+    <w:lvl w:ilvl="6">
+      <w:start w:val="1"/>
+      <w:numFmt w:val="decimal"/>
+      <w:isLgl/>
+      <w:lvlText w:val="%1.%2.%3.%4.%5.%6.%7"/>
+      <w:lvlJc w:val="left"/>
+      <w:pPr>
+        <w:ind w:left="3894" w:hanging="1440"/>
+      </w:pPr>
+      <w:rPr>
+        <w:rFonts w:hint="default"/>
+      </w:rPr>
+    </w:lvl>
+    <w:lvl w:ilvl="7">
+      <w:start w:val="1"/>
+      <w:numFmt w:val="decimal"/>
+      <w:isLgl/>
+      <w:lvlText w:val="%1.%2.%3.%4.%5.%6.%7.%8"/>
+      <w:lvlJc w:val="left"/>
+      <w:pPr>
+        <w:ind w:left="4603" w:hanging="1800"/>
+      </w:pPr>
+      <w:rPr>
+        <w:rFonts w:hint="default"/>
+      </w:rPr>
+    </w:lvl>
+    <w:lvl w:ilvl="8">
+      <w:start w:val="1"/>
+      <w:numFmt w:val="decimal"/>
+      <w:isLgl/>
+      <w:lvlText w:val="%1.%2.%3.%4.%5.%6.%7.%8.%9"/>
+      <w:lvlJc w:val="left"/>
+      <w:pPr>
+        <w:ind w:left="5312" w:hanging="2160"/>
+      </w:pPr>
+      <w:rPr>
+        <w:rFonts w:hint="default"/>
+      </w:rPr>
+    </w:lvl>
+  </w:abstractNum>
+  <w:abstractNum w:abstractNumId="5" w15:restartNumberingAfterBreak="0">
     <w:nsid w:val="3A951AFD"/>
     <w:multiLevelType w:val="hybridMultilevel"/>
     <w:tmpl w:val="2780D7A0"/>
@@ -2750,7 +4610,7 @@
       </w:pPr>
     </w:lvl>
   </w:abstractNum>
-  <w:abstractNum w:abstractNumId="5" w15:restartNumberingAfterBreak="0">
+  <w:abstractNum w:abstractNumId="6" w15:restartNumberingAfterBreak="0">
     <w:nsid w:val="6ADA7464"/>
     <w:multiLevelType w:val="multilevel"/>
     <w:tmpl w:val="2618EFAC"/>
@@ -2884,9 +4744,12 @@
     <w:abstractNumId w:val="0"/>
   </w:num>
   <w:num w:numId="5">
+    <w:abstractNumId w:val="6"/>
+  </w:num>
+  <w:num w:numId="6">
     <w:abstractNumId w:val="5"/>
   </w:num>
-  <w:num w:numId="6">
+  <w:num w:numId="7">
     <w:abstractNumId w:val="4"/>
   </w:num>
 </w:numbering>
@@ -3402,6 +5265,23 @@
       <w:contextualSpacing/>
     </w:pPr>
   </w:style>
+  <w:style w:type="paragraph" w:styleId="a6">
+    <w:name w:val="No Spacing"/>
+    <w:uiPriority w:val="1"/>
+    <w:qFormat/>
+    <w:rsid w:val="00956103"/>
+    <w:pPr>
+      <w:spacing w:after="0" w:line="240" w:lineRule="auto"/>
+      <w:ind w:firstLine="709"/>
+      <w:jc w:val="both"/>
+    </w:pPr>
+    <w:rPr>
+      <w:rFonts w:ascii="Arial" w:eastAsia="Times New Roman" w:hAnsi="Arial" w:cs="Times New Roman"/>
+      <w:sz w:val="24"/>
+      <w:szCs w:val="24"/>
+      <w:lang w:val="uk-UA" w:eastAsia="ru-RU"/>
+    </w:rPr>
+  </w:style>
 </w:styles>
 </file>
 
@@ -3671,7 +5551,7 @@
 </file>
 
 <file path=customXml/itemProps1.xml><?xml version="1.0" encoding="utf-8"?>
-<ds:datastoreItem xmlns:ds="http://schemas.openxmlformats.org/officeDocument/2006/customXml" ds:itemID="{B6717B5E-9B60-4814-8DDF-FA202BA6B0E5}">
+<ds:datastoreItem xmlns:ds="http://schemas.openxmlformats.org/officeDocument/2006/customXml" ds:itemID="{19151575-A494-4D6E-9E3F-976DCF96F12C}">
   <ds:schemaRefs>
     <ds:schemaRef ds:uri="http://schemas.openxmlformats.org/officeDocument/2006/bibliography"/>
   </ds:schemaRefs>

</xml_diff>

<commit_message>
🚧: time to rework My dopovid'
</commit_message>
<xml_diff>
--- a/Labs/Additional-Materials/Наближене обчислення кратних інтегралів методом Монте-Карло.docx
+++ b/Labs/Additional-Materials/Наближене обчислення кратних інтегралів методом Монте-Карло.docx
@@ -2257,7 +2257,23 @@
           <w:sz w:val="36"/>
         </w:rPr>
         <w:lastRenderedPageBreak/>
-        <w:t>Приклади з інтегралами</w:t>
+        <w:t>Приклади з</w:t>
+      </w:r>
+      <w:r>
+        <w:rPr>
+          <w:rFonts w:ascii="Times New Roman" w:hAnsi="Times New Roman"/>
+          <w:b/>
+          <w:sz w:val="36"/>
+        </w:rPr>
+        <w:t>і звичайними</w:t>
+      </w:r>
+      <w:r>
+        <w:rPr>
+          <w:rFonts w:ascii="Times New Roman" w:hAnsi="Times New Roman"/>
+          <w:b/>
+          <w:sz w:val="36"/>
+        </w:rPr>
+        <w:t xml:space="preserve"> інтегралами</w:t>
       </w:r>
     </w:p>
     <w:p>
@@ -2657,6 +2673,7 @@
         <w:rPr>
           <w:rFonts w:ascii="Times New Roman" w:hAnsi="Times New Roman"/>
           <w:sz w:val="28"/>
+          <w:lang w:val="en-US"/>
         </w:rPr>
       </w:pPr>
       <w:r>
@@ -2666,6 +2683,13 @@
         </w:rPr>
         <w:tab/>
         <w:t>Замінивши математичне очікування M[φ(x)] його оцінкою – вибірковою середньою, отримаємо оцінку інтегралу (1.1)</w:t>
+      </w:r>
+      <w:r>
+        <w:rPr>
+          <w:rFonts w:ascii="Times New Roman" w:hAnsi="Times New Roman"/>
+          <w:sz w:val="28"/>
+        </w:rPr>
+        <w:t>:</w:t>
       </w:r>
     </w:p>
     <w:p>
@@ -2963,8 +2987,6 @@
           </wp:inline>
         </w:drawing>
       </w:r>
-      <w:bookmarkStart w:id="0" w:name="_GoBack"/>
-      <w:bookmarkEnd w:id="0"/>
     </w:p>
     <w:p>
       <w:pPr>
@@ -4064,7 +4086,6 @@
         <w:rPr>
           <w:rFonts w:ascii="Times New Roman" w:hAnsi="Times New Roman"/>
           <w:sz w:val="28"/>
-          <w:lang w:val="en-US"/>
         </w:rPr>
       </w:pPr>
       <w:r>
@@ -4080,9 +4101,8 @@
         <w:rPr>
           <w:rFonts w:ascii="Times New Roman" w:hAnsi="Times New Roman"/>
           <w:sz w:val="28"/>
-          <w:lang w:val="en-US"/>
-        </w:rPr>
-        <w:t xml:space="preserve"> </w:t>
+        </w:rPr>
+        <w:t>:</w:t>
       </w:r>
     </w:p>
     <w:p>
@@ -5719,7 +5739,61 @@
           <w:sz w:val="28"/>
         </w:rPr>
         <w:lastRenderedPageBreak/>
-        <w:t xml:space="preserve">З таблиці знаходимо </w:t>
+        <w:t>З таблиці</w:t>
+      </w:r>
+      <w:r>
+        <w:rPr>
+          <w:rFonts w:ascii="Times New Roman" w:hAnsi="Times New Roman"/>
+          <w:sz w:val="28"/>
+          <w:lang w:val="en-US"/>
+        </w:rPr>
+        <w:t xml:space="preserve"> (</w:t>
+      </w:r>
+      <w:r>
+        <w:rPr>
+          <w:rFonts w:ascii="Times New Roman" w:hAnsi="Times New Roman"/>
+          <w:sz w:val="28"/>
+        </w:rPr>
+        <w:t>рядок</w:t>
+      </w:r>
+      <w:r>
+        <w:rPr>
+          <w:rFonts w:ascii="Times New Roman" w:hAnsi="Times New Roman"/>
+          <w:sz w:val="28"/>
+          <w:lang w:val="en-US"/>
+        </w:rPr>
+        <w:t xml:space="preserve"> </w:t>
+      </w:r>
+      <w:r>
+        <w:rPr>
+          <w:rFonts w:ascii="Times New Roman" w:hAnsi="Times New Roman"/>
+          <w:sz w:val="28"/>
+          <w:lang w:val="en-US"/>
+        </w:rPr>
+        <w:t>x</w:t>
+      </w:r>
+      <w:r>
+        <w:rPr>
+          <w:rFonts w:ascii="Times New Roman" w:hAnsi="Times New Roman"/>
+          <w:sz w:val="22"/>
+          <w:lang w:val="en-US"/>
+        </w:rPr>
+        <w:t>i</w:t>
+      </w:r>
+      <w:r>
+        <w:rPr>
+          <w:rFonts w:ascii="Times New Roman" w:hAnsi="Times New Roman"/>
+          <w:sz w:val="28"/>
+          <w:lang w:val="en-US"/>
+        </w:rPr>
+        <w:t>+1)</w:t>
+      </w:r>
+      <w:r>
+        <w:rPr>
+          <w:rFonts w:ascii="Times New Roman" w:hAnsi="Times New Roman"/>
+          <w:sz w:val="28"/>
+        </w:rPr>
+        <w:t xml:space="preserve"> знаходимо:</w:t>
       </w:r>
     </w:p>
     <w:p>
@@ -6015,7 +6089,7 @@
           <w:sz w:val="28"/>
           <w:lang w:val="en-US"/>
         </w:rPr>
-        <w:t xml:space="preserve"> </w:t>
+        <w:t>:</w:t>
       </w:r>
     </w:p>
     <w:p>
@@ -6760,6 +6834,7 @@
         <w:rPr>
           <w:rFonts w:ascii="Times New Roman" w:hAnsi="Times New Roman"/>
           <w:sz w:val="28"/>
+          <w:lang w:val="en-US"/>
         </w:rPr>
       </w:pPr>
       <w:r>
@@ -6768,6 +6843,14 @@
           <w:sz w:val="28"/>
         </w:rPr>
         <w:t>Як наближене значення інтеграла</w:t>
+      </w:r>
+      <w:r>
+        <w:rPr>
+          <w:rFonts w:ascii="Times New Roman" w:hAnsi="Times New Roman"/>
+          <w:sz w:val="28"/>
+          <w:lang w:val="en-US"/>
+        </w:rPr>
+        <w:t>:</w:t>
       </w:r>
     </w:p>
     <w:p>
@@ -6829,6 +6912,7 @@
         <w:rPr>
           <w:rFonts w:ascii="Times New Roman" w:hAnsi="Times New Roman"/>
           <w:sz w:val="28"/>
+          <w:lang w:val="en-US"/>
         </w:rPr>
       </w:pPr>
       <w:r>
@@ -6844,6 +6928,14 @@
           <w:sz w:val="28"/>
         </w:rPr>
         <w:t>(1.4)</w:t>
+      </w:r>
+      <w:r>
+        <w:rPr>
+          <w:rFonts w:ascii="Times New Roman" w:hAnsi="Times New Roman"/>
+          <w:sz w:val="28"/>
+          <w:lang w:val="en-US"/>
+        </w:rPr>
+        <w:t>:</w:t>
       </w:r>
     </w:p>
     <w:p>
@@ -7280,6 +7372,72 @@
         </w:drawing>
       </w:r>
     </w:p>
+    <w:p>
+      <w:pPr>
+        <w:spacing w:line="276" w:lineRule="auto"/>
+        <w:ind w:firstLine="0"/>
+        <w:jc w:val="center"/>
+        <w:rPr>
+          <w:rFonts w:ascii="Times New Roman" w:hAnsi="Times New Roman"/>
+          <w:sz w:val="28"/>
+          <w:lang w:val="en-US"/>
+        </w:rPr>
+      </w:pPr>
+    </w:p>
+    <w:p>
+      <w:pPr>
+        <w:pStyle w:val="a5"/>
+        <w:numPr>
+          <w:ilvl w:val="0"/>
+          <w:numId w:val="3"/>
+        </w:numPr>
+        <w:spacing w:line="276" w:lineRule="auto"/>
+        <w:jc w:val="center"/>
+        <w:rPr>
+          <w:rFonts w:ascii="Times New Roman" w:hAnsi="Times New Roman"/>
+          <w:b/>
+          <w:sz w:val="36"/>
+        </w:rPr>
+      </w:pPr>
+      <w:r>
+        <w:rPr>
+          <w:rFonts w:ascii="Times New Roman" w:hAnsi="Times New Roman"/>
+          <w:b/>
+          <w:sz w:val="36"/>
+        </w:rPr>
+        <w:t>Приклади з</w:t>
+      </w:r>
+      <w:r>
+        <w:rPr>
+          <w:rFonts w:ascii="Times New Roman" w:hAnsi="Times New Roman"/>
+          <w:b/>
+          <w:sz w:val="36"/>
+        </w:rPr>
+        <w:t xml:space="preserve"> кратними</w:t>
+      </w:r>
+      <w:bookmarkStart w:id="0" w:name="_GoBack"/>
+      <w:bookmarkEnd w:id="0"/>
+      <w:r>
+        <w:rPr>
+          <w:rFonts w:ascii="Times New Roman" w:hAnsi="Times New Roman"/>
+          <w:b/>
+          <w:sz w:val="36"/>
+        </w:rPr>
+        <w:t xml:space="preserve"> інтегралами</w:t>
+      </w:r>
+    </w:p>
+    <w:p>
+      <w:pPr>
+        <w:spacing w:line="276" w:lineRule="auto"/>
+        <w:ind w:firstLine="0"/>
+        <w:jc w:val="center"/>
+        <w:rPr>
+          <w:rFonts w:ascii="Times New Roman" w:hAnsi="Times New Roman"/>
+          <w:sz w:val="28"/>
+          <w:lang w:val="en-US"/>
+        </w:rPr>
+      </w:pPr>
+    </w:p>
     <w:sectPr>
       <w:pgSz w:w="11906" w:h="16838"/>
       <w:pgMar w:top="1134" w:right="850" w:bottom="1134" w:left="1701" w:header="708" w:footer="708" w:gutter="0"/>
@@ -8146,6 +8304,127 @@
       <w:pPr>
         <w:ind w:left="6829" w:hanging="180"/>
       </w:pPr>
+    </w:lvl>
+  </w:abstractNum>
+  <w:abstractNum w:abstractNumId="8" w15:restartNumberingAfterBreak="0">
+    <w:nsid w:val="7EF97DC7"/>
+    <w:multiLevelType w:val="multilevel"/>
+    <w:tmpl w:val="2618EFAC"/>
+    <w:lvl w:ilvl="0">
+      <w:start w:val="1"/>
+      <w:numFmt w:val="decimal"/>
+      <w:lvlText w:val="%1."/>
+      <w:lvlJc w:val="left"/>
+      <w:pPr>
+        <w:ind w:left="720" w:hanging="360"/>
+      </w:pPr>
+      <w:rPr>
+        <w:rFonts w:hint="default"/>
+      </w:rPr>
+    </w:lvl>
+    <w:lvl w:ilvl="1">
+      <w:start w:val="1"/>
+      <w:numFmt w:val="decimal"/>
+      <w:isLgl/>
+      <w:lvlText w:val="%1.%2"/>
+      <w:lvlJc w:val="left"/>
+      <w:pPr>
+        <w:ind w:left="1069" w:hanging="360"/>
+      </w:pPr>
+      <w:rPr>
+        <w:rFonts w:hint="default"/>
+      </w:rPr>
+    </w:lvl>
+    <w:lvl w:ilvl="2">
+      <w:start w:val="1"/>
+      <w:numFmt w:val="decimal"/>
+      <w:isLgl/>
+      <w:lvlText w:val="%1.%2.%3"/>
+      <w:lvlJc w:val="left"/>
+      <w:pPr>
+        <w:ind w:left="1778" w:hanging="720"/>
+      </w:pPr>
+      <w:rPr>
+        <w:rFonts w:hint="default"/>
+      </w:rPr>
+    </w:lvl>
+    <w:lvl w:ilvl="3">
+      <w:start w:val="1"/>
+      <w:numFmt w:val="decimal"/>
+      <w:isLgl/>
+      <w:lvlText w:val="%1.%2.%3.%4"/>
+      <w:lvlJc w:val="left"/>
+      <w:pPr>
+        <w:ind w:left="2487" w:hanging="1080"/>
+      </w:pPr>
+      <w:rPr>
+        <w:rFonts w:hint="default"/>
+      </w:rPr>
+    </w:lvl>
+    <w:lvl w:ilvl="4">
+      <w:start w:val="1"/>
+      <w:numFmt w:val="decimal"/>
+      <w:isLgl/>
+      <w:lvlText w:val="%1.%2.%3.%4.%5"/>
+      <w:lvlJc w:val="left"/>
+      <w:pPr>
+        <w:ind w:left="2836" w:hanging="1080"/>
+      </w:pPr>
+      <w:rPr>
+        <w:rFonts w:hint="default"/>
+      </w:rPr>
+    </w:lvl>
+    <w:lvl w:ilvl="5">
+      <w:start w:val="1"/>
+      <w:numFmt w:val="decimal"/>
+      <w:isLgl/>
+      <w:lvlText w:val="%1.%2.%3.%4.%5.%6"/>
+      <w:lvlJc w:val="left"/>
+      <w:pPr>
+        <w:ind w:left="3545" w:hanging="1440"/>
+      </w:pPr>
+      <w:rPr>
+        <w:rFonts w:hint="default"/>
+      </w:rPr>
+    </w:lvl>
+    <w:lvl w:ilvl="6">
+      <w:start w:val="1"/>
+      <w:numFmt w:val="decimal"/>
+      <w:isLgl/>
+      <w:lvlText w:val="%1.%2.%3.%4.%5.%6.%7"/>
+      <w:lvlJc w:val="left"/>
+      <w:pPr>
+        <w:ind w:left="3894" w:hanging="1440"/>
+      </w:pPr>
+      <w:rPr>
+        <w:rFonts w:hint="default"/>
+      </w:rPr>
+    </w:lvl>
+    <w:lvl w:ilvl="7">
+      <w:start w:val="1"/>
+      <w:numFmt w:val="decimal"/>
+      <w:isLgl/>
+      <w:lvlText w:val="%1.%2.%3.%4.%5.%6.%7.%8"/>
+      <w:lvlJc w:val="left"/>
+      <w:pPr>
+        <w:ind w:left="4603" w:hanging="1800"/>
+      </w:pPr>
+      <w:rPr>
+        <w:rFonts w:hint="default"/>
+      </w:rPr>
+    </w:lvl>
+    <w:lvl w:ilvl="8">
+      <w:start w:val="1"/>
+      <w:numFmt w:val="decimal"/>
+      <w:isLgl/>
+      <w:lvlText w:val="%1.%2.%3.%4.%5.%6.%7.%8.%9"/>
+      <w:lvlJc w:val="left"/>
+      <w:pPr>
+        <w:ind w:left="5312" w:hanging="2160"/>
+      </w:pPr>
+      <w:rPr>
+        <w:rFonts w:hint="default"/>
+      </w:rPr>
     </w:lvl>
   </w:abstractNum>
   <w:num w:numId="1">
@@ -8171,6 +8450,9 @@
   </w:num>
   <w:num w:numId="8">
     <w:abstractNumId w:val="7"/>
+  </w:num>
+  <w:num w:numId="9">
+    <w:abstractNumId w:val="8"/>
   </w:num>
 </w:numbering>
 </file>
@@ -8991,7 +9273,7 @@
 </file>
 
 <file path=customXml/itemProps1.xml><?xml version="1.0" encoding="utf-8"?>
-<ds:datastoreItem xmlns:ds="http://schemas.openxmlformats.org/officeDocument/2006/customXml" ds:itemID="{A155B2D1-2935-45B9-85E0-A28F9BC250C8}">
+<ds:datastoreItem xmlns:ds="http://schemas.openxmlformats.org/officeDocument/2006/customXml" ds:itemID="{5EE06F7F-4A25-473A-97E1-5B0B7507B782}">
   <ds:schemaRefs>
     <ds:schemaRef ds:uri="http://schemas.openxmlformats.org/officeDocument/2006/bibliography"/>
   </ds:schemaRefs>

</xml_diff>

<commit_message>
🎉: finish dopovid' at all
</commit_message>
<xml_diff>
--- a/Labs/Additional-Materials/Наближене обчислення кратних інтегралів методом Монте-Карло.docx
+++ b/Labs/Additional-Materials/Наближене обчислення кратних інтегралів методом Монте-Карло.docx
@@ -1285,7 +1285,7 @@
           <w:rFonts w:ascii="Times New Roman" w:hAnsi="Times New Roman"/>
           <w:sz w:val="28"/>
         </w:rPr>
-        <w:t xml:space="preserve"> рівномірно</w:t>
+        <w:t xml:space="preserve"> з рівною ймовірністю</w:t>
       </w:r>
       <w:r>
         <w:rPr>
@@ -8506,14 +8506,7 @@
                   <w:rFonts w:ascii="Cambria Math" w:hAnsi="Cambria Math"/>
                   <w:sz w:val="28"/>
                 </w:rPr>
-                <m:t>X</m:t>
-              </m:r>
-              <m:r>
-                <w:rPr>
-                  <w:rFonts w:ascii="Cambria Math" w:hAnsi="Cambria Math"/>
-                  <w:sz w:val="28"/>
-                </w:rPr>
-                <m:t>+1</m:t>
+                <m:t>X+1</m:t>
               </m:r>
             </m:e>
           </m:d>
@@ -8522,14 +8515,7 @@
               <w:rFonts w:ascii="Cambria Math" w:hAnsi="Cambria Math"/>
               <w:sz w:val="28"/>
             </w:rPr>
-            <m:t>=</m:t>
-          </m:r>
-          <m:r>
-            <w:rPr>
-              <w:rFonts w:ascii="Cambria Math" w:hAnsi="Cambria Math"/>
-              <w:sz w:val="28"/>
-            </w:rPr>
-            <m:t>D</m:t>
+            <m:t>=D</m:t>
           </m:r>
           <m:d>
             <m:dPr>
@@ -10257,14 +10243,7 @@
                   <w:rFonts w:ascii="Cambria Math" w:hAnsi="Cambria Math"/>
                   <w:sz w:val="28"/>
                 </w:rPr>
-                <m:t>*</m:t>
-              </m:r>
-              <m:r>
-                <w:rPr>
-                  <w:rFonts w:ascii="Cambria Math" w:hAnsi="Cambria Math"/>
-                  <w:sz w:val="28"/>
-                </w:rPr>
-                <m:t>0.09</m:t>
+                <m:t>*0.09</m:t>
               </m:r>
             </m:num>
             <m:den>
@@ -10304,14 +10283,7 @@
               <w:rFonts w:ascii="Cambria Math" w:hAnsi="Cambria Math"/>
               <w:sz w:val="28"/>
             </w:rPr>
-            <m:t>=</m:t>
-          </m:r>
-          <m:r>
-            <w:rPr>
-              <w:rFonts w:ascii="Cambria Math" w:hAnsi="Cambria Math"/>
-              <w:sz w:val="28"/>
-            </w:rPr>
-            <m:t>35</m:t>
+            <m:t>=35</m:t>
           </m:r>
         </m:oMath>
       </m:oMathPara>
@@ -10335,8 +10307,6 @@
           <w:lang w:val="en-US"/>
         </w:rPr>
       </w:pPr>
-      <w:bookmarkStart w:id="0" w:name="_GoBack"/>
-      <w:bookmarkEnd w:id="0"/>
     </w:p>
     <w:p>
       <w:pPr>
@@ -11902,13 +11872,7 @@
                         <w:rPr>
                           <w:rFonts w:ascii="Cambria Math" w:hAnsi="Cambria Math"/>
                         </w:rPr>
-                        <m:t>…</m:t>
-                      </m:r>
-                      <m:r>
-                        <w:rPr>
-                          <w:rFonts w:ascii="Cambria Math" w:hAnsi="Cambria Math"/>
-                        </w:rPr>
-                        <m:t xml:space="preserve">           </m:t>
+                        <m:t xml:space="preserve">…           </m:t>
                       </m:r>
                     </m:e>
                     <m:e>
@@ -12016,13 +11980,7 @@
                         <w:rPr>
                           <w:rFonts w:ascii="Cambria Math" w:hAnsi="Cambria Math"/>
                         </w:rPr>
-                        <m:t>…</m:t>
-                      </m:r>
-                      <m:r>
-                        <w:rPr>
-                          <w:rFonts w:ascii="Cambria Math" w:hAnsi="Cambria Math"/>
-                        </w:rPr>
-                        <m:t xml:space="preserve">            </m:t>
+                        <m:t xml:space="preserve">…            </m:t>
                       </m:r>
                     </m:e>
                     <m:e>
@@ -12207,13 +12165,7 @@
                               <w:rPr>
                                 <w:rFonts w:ascii="Cambria Math" w:hAnsi="Cambria Math"/>
                               </w:rPr>
-                              <m:t xml:space="preserve">          </m:t>
-                            </m:r>
-                            <m:r>
-                              <w:rPr>
-                                <w:rFonts w:ascii="Cambria Math" w:hAnsi="Cambria Math"/>
-                              </w:rPr>
-                              <m:t>…</m:t>
+                              <m:t xml:space="preserve">          …</m:t>
                             </m:r>
                           </m:e>
                         </m:mr>
@@ -12800,15 +12752,7 @@
               <w:sz w:val="28"/>
               <w:lang w:val="en-US"/>
             </w:rPr>
-            <m:t>*J</m:t>
-          </m:r>
-          <m:r>
-            <w:rPr>
-              <w:rFonts w:ascii="Cambria Math" w:hAnsi="Cambria Math"/>
-              <w:sz w:val="28"/>
-              <w:lang w:val="en-US"/>
-            </w:rPr>
-            <m:t>,</m:t>
+            <m:t>*J,</m:t>
           </m:r>
         </m:oMath>
       </m:oMathPara>
@@ -13660,15 +13604,7 @@
               <w:sz w:val="28"/>
               <w:lang w:val="en-US"/>
             </w:rPr>
-            <m:t>)=</m:t>
-          </m:r>
-          <m:r>
-            <w:rPr>
-              <w:rFonts w:ascii="Cambria Math" w:hAnsi="Cambria Math"/>
-              <w:sz w:val="28"/>
-              <w:lang w:val="en-US"/>
-            </w:rPr>
-            <m:t>f</m:t>
+            <m:t>)=f</m:t>
           </m:r>
           <m:d>
             <m:dPr>
@@ -17512,8 +17448,10 @@
           <w:sz w:val="28"/>
           <w:lang w:val="en-US"/>
         </w:rPr>
-        <w:t>.4</w:t>
-      </w:r>
+        <w:t>.2</w:t>
+      </w:r>
+      <w:bookmarkStart w:id="0" w:name="_GoBack"/>
+      <w:bookmarkEnd w:id="0"/>
       <w:r>
         <w:rPr>
           <w:rFonts w:ascii="Times New Roman" w:hAnsi="Times New Roman"/>
@@ -18054,7 +17992,7 @@
                 <w:rFonts w:ascii="Times New Roman" w:hAnsi="Times New Roman"/>
                 <w:sz w:val="28"/>
               </w:rPr>
-              <w:t>0.100</w:t>
+              <w:t>0.253</w:t>
             </w:r>
           </w:p>
         </w:tc>
@@ -18078,7 +18016,7 @@
                 <w:rFonts w:ascii="Times New Roman" w:hAnsi="Times New Roman"/>
                 <w:sz w:val="28"/>
               </w:rPr>
-              <w:t>0.973</w:t>
+              <w:t>0.376</w:t>
             </w:r>
           </w:p>
         </w:tc>
@@ -18095,14 +18033,16 @@
               <w:rPr>
                 <w:rFonts w:ascii="Times New Roman" w:hAnsi="Times New Roman"/>
                 <w:sz w:val="28"/>
+                <w:lang w:val="en-US"/>
               </w:rPr>
             </w:pPr>
             <w:r>
               <w:rPr>
                 <w:rFonts w:ascii="Times New Roman" w:hAnsi="Times New Roman"/>
                 <w:sz w:val="28"/>
-              </w:rPr>
-              <w:t>0.253</w:t>
+                <w:lang w:val="en-US"/>
+              </w:rPr>
+              <w:t>1</w:t>
             </w:r>
           </w:p>
         </w:tc>
@@ -18119,6 +18059,7 @@
               <w:rPr>
                 <w:rFonts w:ascii="Times New Roman" w:hAnsi="Times New Roman"/>
                 <w:sz w:val="28"/>
+                <w:lang w:val="en-US"/>
               </w:rPr>
             </w:pPr>
             <w:r>
@@ -18126,7 +18067,15 @@
                 <w:rFonts w:ascii="Times New Roman" w:hAnsi="Times New Roman"/>
                 <w:sz w:val="28"/>
               </w:rPr>
-              <w:t>0.376</w:t>
+              <w:t>0</w:t>
+            </w:r>
+            <w:r>
+              <w:rPr>
+                <w:rFonts w:ascii="Times New Roman" w:hAnsi="Times New Roman"/>
+                <w:sz w:val="28"/>
+                <w:lang w:val="en-US"/>
+              </w:rPr>
+              <w:t>.629</w:t>
             </w:r>
           </w:p>
         </w:tc>
@@ -19542,21 +19491,7 @@
               <w:rFonts w:ascii="Cambria Math" w:hAnsi="Cambria Math"/>
               <w:sz w:val="28"/>
             </w:rPr>
-            <m:t>=</m:t>
-          </m:r>
-          <m:r>
-            <w:rPr>
-              <w:rFonts w:ascii="Cambria Math" w:hAnsi="Cambria Math"/>
-              <w:sz w:val="28"/>
-            </w:rPr>
-            <m:t>0.5</m:t>
-          </m:r>
-          <m:r>
-            <w:rPr>
-              <w:rFonts w:ascii="Cambria Math" w:hAnsi="Cambria Math"/>
-              <w:sz w:val="28"/>
-            </w:rPr>
-            <m:t>*</m:t>
+            <m:t>=0.5*</m:t>
           </m:r>
           <m:f>
             <m:fPr>
@@ -21063,6 +20998,7 @@
   <w:style w:type="character" w:default="1" w:styleId="a0">
     <w:name w:val="Default Paragraph Font"/>
     <w:uiPriority w:val="1"/>
+    <w:semiHidden/>
     <w:unhideWhenUsed/>
   </w:style>
   <w:style w:type="table" w:default="1" w:styleId="a1">
@@ -21448,7 +21384,7 @@
 </file>
 
 <file path=customXml/itemProps1.xml><?xml version="1.0" encoding="utf-8"?>
-<ds:datastoreItem xmlns:ds="http://schemas.openxmlformats.org/officeDocument/2006/customXml" ds:itemID="{08444A77-359A-413F-9234-E018DD56650E}">
+<ds:datastoreItem xmlns:ds="http://schemas.openxmlformats.org/officeDocument/2006/customXml" ds:itemID="{4AE88C4B-B7D7-4956-A85C-71B375956B2C}">
   <ds:schemaRefs>
     <ds:schemaRef ds:uri="http://schemas.openxmlformats.org/officeDocument/2006/bibliography"/>
   </ds:schemaRefs>

</xml_diff>